<commit_message>
Changed chapter 5 based on feedback. Started editing Chapter 6 for a better structure and more accurate descriptions.
</commit_message>
<xml_diff>
--- a/Chapter 5 - Performance Testing.docx
+++ b/Chapter 5 - Performance Testing.docx
@@ -11,8 +11,6 @@
       <w:r>
         <w:t>Chapter 5</w:t>
       </w:r>
-      <w:bookmarkStart w:id="0" w:name="_GoBack"/>
-      <w:bookmarkEnd w:id="0"/>
       <w:r>
         <w:t xml:space="preserve"> – Performance Testing</w:t>
       </w:r>
@@ -25,82 +23,89 @@
       <w:r>
         <w:t xml:space="preserve">While the implementation works and can help in detecting the features of requesting UA’s, </w:t>
       </w:r>
-      <w:commentRangeStart w:id="1"/>
-      <w:r>
-        <w:t>its inherent goal is to improve the performance of web pages across bot</w:t>
+      <w:r>
+        <w:t>its inherent goal is to improve the performance</w:t>
+      </w:r>
+      <w:r>
+        <w:t>, and thus the user experience</w:t>
+      </w:r>
+      <w:r>
+        <w:t xml:space="preserve"> of W</w:t>
+      </w:r>
+      <w:r>
+        <w:t>eb pages across bot</w:t>
       </w:r>
       <w:r>
         <w:t>h existing and</w:t>
       </w:r>
       <w:r>
-        <w:t xml:space="preserve"> future devices and UA’s</w:t>
-      </w:r>
-      <w:commentRangeEnd w:id="1"/>
-      <w:r>
-        <w:rPr>
-          <w:rStyle w:val="CommentReference"/>
-        </w:rPr>
-        <w:commentReference w:id="1"/>
+        <w:t xml:space="preserve"> future devices and UA’s.</w:t>
+      </w:r>
+      <w:r>
+        <w:t xml:space="preserve"> This chapter presents</w:t>
+      </w:r>
+      <w:r>
+        <w:t xml:space="preserve"> the concept of Mobile Web Performance, as well as</w:t>
+      </w:r>
+      <w:r>
+        <w:t xml:space="preserve"> how I</w:t>
+      </w:r>
+      <w:r>
+        <w:t xml:space="preserve"> conducted </w:t>
+      </w:r>
+      <w:r>
+        <w:t>the</w:t>
+      </w:r>
+      <w:r>
+        <w:t xml:space="preserve"> performance tests and their results.</w:t>
+      </w:r>
+    </w:p>
+    <w:p>
+      <w:pPr>
+        <w:pStyle w:val="Heading1"/>
+        <w:spacing w:line="360" w:lineRule="auto"/>
+        <w:jc w:val="both"/>
+      </w:pPr>
+      <w:r>
+        <w:t>Mobile Web Performance</w:t>
+      </w:r>
+    </w:p>
+    <w:p>
+      <w:pPr>
+        <w:spacing w:line="360" w:lineRule="auto"/>
+        <w:jc w:val="both"/>
+      </w:pPr>
+      <w:r>
+        <w:t>The performance of web pages has been steadily increasing along with the</w:t>
+      </w:r>
+      <w:r>
+        <w:t xml:space="preserve"> constantly</w:t>
+      </w:r>
+      <w:r>
+        <w:t xml:space="preserve"> improving network infrastructure and computing power of modern desktop computers</w:t>
+      </w:r>
+      <w:r>
+        <w:t xml:space="preserve">. With this </w:t>
+      </w:r>
+      <w:r>
+        <w:t>improved capacity W</w:t>
+      </w:r>
+      <w:r>
+        <w:t>eb developers have been able to cr</w:t>
+      </w:r>
+      <w:r>
+        <w:t>eate richer experiences on the W</w:t>
+      </w:r>
+      <w:r>
+        <w:t xml:space="preserve">eb through increased use of </w:t>
+      </w:r>
+      <w:r>
+        <w:t>resources such as CSS, JS, images and video</w:t>
       </w:r>
       <w:r>
         <w:t>.</w:t>
       </w:r>
       <w:r>
-        <w:t xml:space="preserve"> This chapter presents</w:t>
-      </w:r>
-      <w:r>
-        <w:t xml:space="preserve"> the concept of Mobile Web Performance, as well as</w:t>
-      </w:r>
-      <w:r>
-        <w:t xml:space="preserve"> how we conducted our performance tests and their results.</w:t>
-      </w:r>
-    </w:p>
-    <w:p>
-      <w:pPr>
-        <w:pStyle w:val="Heading1"/>
-        <w:spacing w:line="360" w:lineRule="auto"/>
-        <w:jc w:val="both"/>
-      </w:pPr>
-      <w:r>
-        <w:t>Mobile Web Performance</w:t>
-      </w:r>
-    </w:p>
-    <w:p>
-      <w:pPr>
-        <w:spacing w:line="360" w:lineRule="auto"/>
-        <w:jc w:val="both"/>
-      </w:pPr>
-      <w:r>
-        <w:t>The performance of web pages has been steadily increasing along with the</w:t>
-      </w:r>
-      <w:r>
-        <w:t xml:space="preserve"> constantly</w:t>
-      </w:r>
-      <w:r>
-        <w:t xml:space="preserve"> improving network infrastructure and computing power of modern desktop computers</w:t>
-      </w:r>
-      <w:r>
-        <w:t xml:space="preserve">. With this </w:t>
-      </w:r>
-      <w:r>
-        <w:t>improved capacity W</w:t>
-      </w:r>
-      <w:r>
-        <w:t>eb developers have been able to cr</w:t>
-      </w:r>
-      <w:r>
-        <w:t>eate richer experiences on the W</w:t>
-      </w:r>
-      <w:r>
-        <w:t xml:space="preserve">eb through increased use of </w:t>
-      </w:r>
-      <w:r>
-        <w:t>resources such as CSS, JS, images and video</w:t>
-      </w:r>
-      <w:r>
-        <w:t>.</w:t>
-      </w:r>
-      <w:r>
         <w:t xml:space="preserve"> Because of this the size of W</w:t>
       </w:r>
       <w:r>
@@ -155,7 +160,15 @@
         <w:t xml:space="preserve"> unusable.</w:t>
       </w:r>
       <w:r>
-        <w:t xml:space="preserve"> This is in many ways a strange problem: on one hand mobile devices are much more powerful today than regular computers were ten years ago, but cellular networks are much akin to the regular wired networks</w:t>
+        <w:t xml:space="preserve"> This is in many ways a strange problem: on one hand mobile devices are much more powerful today than regular </w:t>
+      </w:r>
+      <w:proofErr w:type="gramStart"/>
+      <w:r>
+        <w:t>computers</w:t>
+      </w:r>
+      <w:proofErr w:type="gramEnd"/>
+      <w:r>
+        <w:t xml:space="preserve"> were ten years ago, but cellular networks are much akin to the regular wired networks</w:t>
       </w:r>
       <w:r>
         <w:t xml:space="preserve"> in terms of speed</w:t>
@@ -188,7 +201,15 @@
         <w:jc w:val="both"/>
       </w:pPr>
       <w:r>
-        <w:t>The web technologist, author and speaker Nicholas C. Zakas suggests in his article “The Evolution of Web Development for Mobile Devices” that the prob</w:t>
+        <w:t xml:space="preserve">The web technologist, author and speaker Nicholas C. </w:t>
+      </w:r>
+      <w:proofErr w:type="spellStart"/>
+      <w:r>
+        <w:t>Zakas</w:t>
+      </w:r>
+      <w:proofErr w:type="spellEnd"/>
+      <w:r>
+        <w:t xml:space="preserve"> suggests in his article “The Evolution of Web Development for Mobile Devices” that the prob</w:t>
       </w:r>
       <w:r>
         <w:t>lems we face today with Mobile W</w:t>
@@ -611,8 +632,13 @@
         <w:spacing w:line="360" w:lineRule="auto"/>
         <w:jc w:val="both"/>
       </w:pPr>
-      <w:r>
-        <w:t>Zakas mentions in his article that reducing the amount of JS on a Web page can reduce both the response time and the amount of battery drained as a result of the</w:t>
+      <w:proofErr w:type="spellStart"/>
+      <w:r>
+        <w:t>Zakas</w:t>
+      </w:r>
+      <w:proofErr w:type="spellEnd"/>
+      <w:r>
+        <w:t xml:space="preserve"> mentions in his article that reducing the amount of JS on a Web page can reduce both the response time and the amount of battery drained as a result of the</w:t>
       </w:r>
       <w:r>
         <w:t xml:space="preserve"> CPU having to execute less code.</w:t>
@@ -654,7 +680,15 @@
         <w:jc w:val="both"/>
       </w:pPr>
       <w:r>
-        <w:t>Another concern Zakas mentions is the limited memory available on mobile devices. Even the latest mobile devices have much less memory than desktop computers, and even less is available for use in Web browsers.</w:t>
+        <w:t xml:space="preserve">Another concern </w:t>
+      </w:r>
+      <w:proofErr w:type="spellStart"/>
+      <w:r>
+        <w:t>Zakas</w:t>
+      </w:r>
+      <w:proofErr w:type="spellEnd"/>
+      <w:r>
+        <w:t xml:space="preserve"> mentions is the limited memory available on mobile devices. Even the latest mobile devices have much less memory than desktop computers, and even less is available for use in Web browsers.</w:t>
       </w:r>
       <w:r>
         <w:t xml:space="preserve"> While modern desktop computers will never encounter memory issues from loading a single Web page, a severely memory-intensive Web page might just cause problems on a mobile browser.</w:t>
@@ -663,11 +697,15 @@
         <w:t xml:space="preserve"> The biggest reasons for memory issues on a We</w:t>
       </w:r>
       <w:r>
-        <w:t xml:space="preserve">b page, Zakas claims, are images and hardware accelerated graphics in general. A Web page with a lot of images embedded in its DOM can quickly fill up the memory available to the browser, causing slowdown and possibly crashes. </w:t>
-      </w:r>
-      <w:r>
-        <w:lastRenderedPageBreak/>
-        <w:t>Modern browsers, including mobile browsers, also hardware accelerate graphics such as images, CSS transitions and animations. This is done because handling graphics on the GPU instead of the CPU will lead to a smoother experience for the user, but it also uses more memory, which is limited on mobile devices. Being aware of these issues and using images and graphics responsibly can go a long way in avoiding potential memory issues on a mobile Web page.</w:t>
+        <w:t xml:space="preserve">b page, </w:t>
+      </w:r>
+      <w:proofErr w:type="spellStart"/>
+      <w:r>
+        <w:t>Zakas</w:t>
+      </w:r>
+      <w:proofErr w:type="spellEnd"/>
+      <w:r>
+        <w:t xml:space="preserve"> claims, are images and hardware accelerated graphics in general. A Web page with a lot of images embedded in its DOM can quickly fill up the memory available to the browser, causing slowdown and possibly crashes. Modern browsers, including mobile browsers, also hardware accelerate graphics such as images, CSS transitions and animations. This is done because handling graphics on the GPU instead of the CPU will lead to a smoother experience for the user, but it also uses more memory, which is limited on mobile devices. Being aware of these issues and using images and graphics responsibly can go a long way in avoiding potential memory issues on a mobile Web page.</w:t>
       </w:r>
     </w:p>
     <w:p>
@@ -801,7 +839,6 @@
         <w:jc w:val="both"/>
       </w:pPr>
       <w:r>
-        <w:lastRenderedPageBreak/>
         <w:t>Method</w:t>
       </w:r>
     </w:p>
@@ -1075,11 +1112,7 @@
         <w:t xml:space="preserve"> </w:t>
       </w:r>
       <w:r>
-        <w:t xml:space="preserve">The Chrome Developer Tools </w:t>
-      </w:r>
-      <w:r>
-        <w:lastRenderedPageBreak/>
-        <w:t>have a module that</w:t>
+        <w:t>The Chrome Developer Tools have a module that</w:t>
       </w:r>
       <w:r>
         <w:t xml:space="preserve"> illustrates the result of a request on a timeline that shows the individual </w:t>
@@ -1172,7 +1205,7 @@
                           </pic:cNvPicPr>
                         </pic:nvPicPr>
                         <pic:blipFill>
-                          <a:blip r:embed="rId6">
+                          <a:blip r:embed="rId5">
                             <a:extLst>
                               <a:ext uri="{28A0092B-C50C-407E-A947-70E740481C1C}">
                                 <a14:useLocalDpi xmlns:a14="http://schemas.microsoft.com/office/drawing/2010/main" val="0"/>
@@ -1226,34 +1259,29 @@
                                   <w:noProof/>
                                 </w:rPr>
                               </w:pPr>
-                              <w:bookmarkStart w:id="2" w:name="_Ref226013174"/>
+                              <w:bookmarkStart w:id="0" w:name="_Ref226013174"/>
                               <w:r>
                                 <w:t xml:space="preserve">Figure </w:t>
                               </w:r>
-                              <w:r>
-                                <w:fldChar w:fldCharType="begin"/>
-                              </w:r>
-                              <w:r>
-                                <w:instrText xml:space="preserve"> SEQ Figure \* ARABIC </w:instrText>
-                              </w:r>
-                              <w:r>
-                                <w:fldChar w:fldCharType="separate"/>
-                              </w:r>
-                              <w:r>
-                                <w:rPr>
-                                  <w:noProof/>
-                                </w:rPr>
-                                <w:t>1</w:t>
-                              </w:r>
-                              <w:r>
-                                <w:rPr>
-                                  <w:noProof/>
-                                </w:rPr>
-                                <w:fldChar w:fldCharType="end"/>
-                              </w:r>
-                              <w:bookmarkEnd w:id="2"/>
-                              <w:r>
-                                <w:t>: The Google Chrome Developer Tools Network pane. Showing our demo page making a request as an unknown UA to the server. The blue bars indicate requests for HTML documents. The first one is the redirect from the HttpInterceptor extension to do the Modernizr tests; the second is the actual page.</w:t>
+                              <w:fldSimple w:instr=" SEQ Figure \* ARABIC ">
+                                <w:r>
+                                  <w:rPr>
+                                    <w:noProof/>
+                                  </w:rPr>
+                                  <w:t>1</w:t>
+                                </w:r>
+                              </w:fldSimple>
+                              <w:bookmarkEnd w:id="0"/>
+                              <w:r>
+                                <w:t xml:space="preserve">: The Google Chrome Developer Tools Network pane. Showing our demo page making a request as an unknown UA to the server. The blue bars indicate requests for HTML documents. The first one is the redirect from the </w:t>
+                              </w:r>
+                              <w:proofErr w:type="spellStart"/>
+                              <w:r>
+                                <w:t>HttpInterceptor</w:t>
+                              </w:r>
+                              <w:proofErr w:type="spellEnd"/>
+                              <w:r>
+                                <w:t xml:space="preserve"> extension to do the Modernizr tests; the second is the actual page.</w:t>
                               </w:r>
                             </w:p>
                           </w:txbxContent>
@@ -1435,7 +1463,6 @@
         <w:rPr>
           <w:noProof/>
         </w:rPr>
-        <w:lastRenderedPageBreak/>
         <mc:AlternateContent>
           <mc:Choice Requires="wpg">
             <w:drawing>
@@ -1529,29 +1556,24 @@
                               <w:r>
                                 <w:t xml:space="preserve">Figure </w:t>
                               </w:r>
-                              <w:r>
-                                <w:fldChar w:fldCharType="begin"/>
-                              </w:r>
-                              <w:r>
-                                <w:instrText xml:space="preserve"> SEQ Figure \* ARABIC </w:instrText>
-                              </w:r>
-                              <w:r>
-                                <w:fldChar w:fldCharType="separate"/>
-                              </w:r>
-                              <w:r>
-                                <w:rPr>
-                                  <w:noProof/>
-                                </w:rPr>
-                                <w:t>2</w:t>
-                              </w:r>
-                              <w:r>
-                                <w:rPr>
-                                  <w:noProof/>
-                                </w:rPr>
-                                <w:fldChar w:fldCharType="end"/>
-                              </w:r>
-                              <w:r>
-                                <w:t>: The Bluman Travels test site.</w:t>
+                              <w:fldSimple w:instr=" SEQ Figure \* ARABIC ">
+                                <w:r>
+                                  <w:rPr>
+                                    <w:noProof/>
+                                  </w:rPr>
+                                  <w:t>2</w:t>
+                                </w:r>
+                              </w:fldSimple>
+                              <w:r>
+                                <w:t xml:space="preserve">: The </w:t>
+                              </w:r>
+                              <w:proofErr w:type="spellStart"/>
+                              <w:r>
+                                <w:t>Bluman</w:t>
+                              </w:r>
+                              <w:proofErr w:type="spellEnd"/>
+                              <w:r>
+                                <w:t xml:space="preserve"> Travels test site.</w:t>
                               </w:r>
                             </w:p>
                           </w:txbxContent>
@@ -1721,32 +1743,19 @@
                                 <w:pStyle w:val="Caption"/>
                                 <w:jc w:val="both"/>
                               </w:pPr>
-                              <w:bookmarkStart w:id="3" w:name="_Ref226013849"/>
+                              <w:bookmarkStart w:id="1" w:name="_Ref226013849"/>
                               <w:r>
                                 <w:t xml:space="preserve">Figure </w:t>
                               </w:r>
-                              <w:r>
-                                <w:fldChar w:fldCharType="begin"/>
-                              </w:r>
-                              <w:r>
-                                <w:instrText xml:space="preserve"> SEQ Figure \* ARABIC </w:instrText>
-                              </w:r>
-                              <w:r>
-                                <w:fldChar w:fldCharType="separate"/>
-                              </w:r>
-                              <w:r>
-                                <w:rPr>
-                                  <w:noProof/>
-                                </w:rPr>
-                                <w:t>3</w:t>
-                              </w:r>
-                              <w:r>
-                                <w:rPr>
-                                  <w:noProof/>
-                                </w:rPr>
-                                <w:fldChar w:fldCharType="end"/>
-                              </w:r>
-                              <w:bookmarkEnd w:id="3"/>
+                              <w:fldSimple w:instr=" SEQ Figure \* ARABIC ">
+                                <w:r>
+                                  <w:rPr>
+                                    <w:noProof/>
+                                  </w:rPr>
+                                  <w:t>3</w:t>
+                                </w:r>
+                              </w:fldSimple>
+                              <w:bookmarkEnd w:id="1"/>
                               <w:r>
                                 <w:t>: A page trace in Enonic. It shows the total rendering time and processing time of a page, as well as a breakdown of the time taken for each portlet and datasource function call.</w:t>
                               </w:r>
@@ -1821,32 +1830,76 @@
         </mc:AlternateContent>
       </w:r>
       <w:r>
-        <w:t xml:space="preserve">There are two factors to look at on the backend: the performance of the HttpInterceptor extension, and of the FunctionLibrary extension. </w:t>
-      </w:r>
-      <w:r>
-        <w:t>The performance of the HttpInterceptor extension is impacted by whether or not it encounters a new UA string, thus it is important to separate these two cases. The performance of the FunctionLibrary extension is wholly reliant on the structure of the UA family definition JSON file, so it needs to be kept static between tests.</w:t>
-      </w:r>
-    </w:p>
-    <w:p>
-      <w:pPr>
-        <w:spacing w:line="360" w:lineRule="auto"/>
-        <w:jc w:val="both"/>
-      </w:pPr>
-    </w:p>
-    <w:p>
-      <w:pPr>
-        <w:spacing w:line="360" w:lineRule="auto"/>
-        <w:jc w:val="both"/>
-      </w:pPr>
-      <w:r>
-        <w:t xml:space="preserve">Because the results from the HttpInterceptor extensions are used by a FunctionLibrary extension that is invoked by datasources, we needed to add a call to </w:t>
-      </w:r>
-      <w:r>
-        <w:t xml:space="preserve">the datasources on </w:t>
-      </w:r>
-      <w:r>
-        <w:lastRenderedPageBreak/>
-        <w:t xml:space="preserve">he test page. </w:t>
+        <w:t xml:space="preserve">There are two factors to look at on the backend: the performance of the </w:t>
+      </w:r>
+      <w:proofErr w:type="spellStart"/>
+      <w:r>
+        <w:t>HttpInterceptor</w:t>
+      </w:r>
+      <w:proofErr w:type="spellEnd"/>
+      <w:r>
+        <w:t xml:space="preserve"> extension, and of the </w:t>
+      </w:r>
+      <w:proofErr w:type="spellStart"/>
+      <w:r>
+        <w:t>FunctionLibrary</w:t>
+      </w:r>
+      <w:proofErr w:type="spellEnd"/>
+      <w:r>
+        <w:t xml:space="preserve"> extension. </w:t>
+      </w:r>
+      <w:r>
+        <w:t xml:space="preserve">The performance of the </w:t>
+      </w:r>
+      <w:proofErr w:type="spellStart"/>
+      <w:r>
+        <w:t>HttpInterceptor</w:t>
+      </w:r>
+      <w:proofErr w:type="spellEnd"/>
+      <w:r>
+        <w:t xml:space="preserve"> extension is impacted by whether or not it encounters a new UA string, thus it is important to separate these two cases. The performance of the </w:t>
+      </w:r>
+      <w:proofErr w:type="spellStart"/>
+      <w:r>
+        <w:t>FunctionLibrary</w:t>
+      </w:r>
+      <w:proofErr w:type="spellEnd"/>
+      <w:r>
+        <w:t xml:space="preserve"> extension is wholly reliant on the structure of the UA family definition JSON file, so it needs to be kept static between tests.</w:t>
+      </w:r>
+    </w:p>
+    <w:p>
+      <w:pPr>
+        <w:spacing w:line="360" w:lineRule="auto"/>
+        <w:jc w:val="both"/>
+      </w:pPr>
+    </w:p>
+    <w:p>
+      <w:pPr>
+        <w:spacing w:line="360" w:lineRule="auto"/>
+        <w:jc w:val="both"/>
+      </w:pPr>
+      <w:r>
+        <w:t xml:space="preserve">Because the results from the </w:t>
+      </w:r>
+      <w:proofErr w:type="spellStart"/>
+      <w:r>
+        <w:t>HttpInterceptor</w:t>
+      </w:r>
+      <w:proofErr w:type="spellEnd"/>
+      <w:r>
+        <w:t xml:space="preserve"> extensions are used by a </w:t>
+      </w:r>
+      <w:proofErr w:type="spellStart"/>
+      <w:r>
+        <w:t>FunctionLibrary</w:t>
+      </w:r>
+      <w:proofErr w:type="spellEnd"/>
+      <w:r>
+        <w:t xml:space="preserve"> extension that is invoked by datasources, we needed to add a call to </w:t>
+      </w:r>
+      <w:r>
+        <w:t xml:space="preserve">the datasources on he test page. </w:t>
       </w:r>
       <w:r>
         <w:t>A s</w:t>
@@ -1867,7 +1920,15 @@
         <w:t>,</w:t>
       </w:r>
       <w:r>
-        <w:t xml:space="preserve"> and the FunctionLibrary extension will thus not be called twice.</w:t>
+        <w:t xml:space="preserve"> and the </w:t>
+      </w:r>
+      <w:proofErr w:type="spellStart"/>
+      <w:r>
+        <w:t>FunctionLibrary</w:t>
+      </w:r>
+      <w:proofErr w:type="spellEnd"/>
+      <w:r>
+        <w:t xml:space="preserve"> extension will thus not be called twice.</w:t>
       </w:r>
     </w:p>
     <w:p>
@@ -1891,7 +1952,15 @@
         <w:t xml:space="preserve"> for testing is the default demo page that is packaged with Enonic</w:t>
       </w:r>
       <w:r>
-        <w:t xml:space="preserve"> called Bluman Travels</w:t>
+        <w:t xml:space="preserve"> called </w:t>
+      </w:r>
+      <w:proofErr w:type="spellStart"/>
+      <w:r>
+        <w:t>Bluman</w:t>
+      </w:r>
+      <w:proofErr w:type="spellEnd"/>
+      <w:r>
+        <w:t xml:space="preserve"> Travels</w:t>
       </w:r>
       <w:r>
         <w:t xml:space="preserve">. It is a mock travel site </w:t>
@@ -1930,14 +1999,27 @@
         <w:t>)</w:t>
       </w:r>
       <w:r>
-        <w:t xml:space="preserve">, with a datasource call to our FunctionLibrary </w:t>
+        <w:t xml:space="preserve">, with a datasource call to our </w:t>
+      </w:r>
+      <w:proofErr w:type="spellStart"/>
+      <w:r>
+        <w:t>FunctionLibrary</w:t>
+      </w:r>
+      <w:proofErr w:type="spellEnd"/>
+      <w:r>
+        <w:t xml:space="preserve"> </w:t>
       </w:r>
       <w:r>
         <w:t xml:space="preserve">extension </w:t>
       </w:r>
       <w:r>
-        <w:t>method getUAFamily</w:t>
-      </w:r>
+        <w:t xml:space="preserve">method </w:t>
+      </w:r>
+      <w:proofErr w:type="spellStart"/>
+      <w:r>
+        <w:t>getUAFamily</w:t>
+      </w:r>
+      <w:proofErr w:type="spellEnd"/>
       <w:r>
         <w:t xml:space="preserve"> in the</w:t>
       </w:r>
@@ -2079,11 +2161,15 @@
         <w:t xml:space="preserve">ain </w:t>
       </w:r>
       <w:r>
-        <w:t xml:space="preserve">after the cookie with the results has been </w:t>
-      </w:r>
-      <w:r>
-        <w:lastRenderedPageBreak/>
-        <w:t>generated</w:t>
+        <w:t xml:space="preserve">after the cookie with the results </w:t>
+      </w:r>
+      <w:proofErr w:type="gramStart"/>
+      <w:r>
+        <w:t>has</w:t>
+      </w:r>
+      <w:proofErr w:type="gramEnd"/>
+      <w:r>
+        <w:t xml:space="preserve"> been generated</w:t>
       </w:r>
       <w:r>
         <w:t>.</w:t>
@@ -2092,7 +2178,15 @@
         <w:t xml:space="preserve"> This is </w:t>
       </w:r>
       <w:r>
-        <w:t>done using the getTime function, which is a part of JS’s Date prototype</w:t>
+        <w:t xml:space="preserve">done using the </w:t>
+      </w:r>
+      <w:proofErr w:type="spellStart"/>
+      <w:r>
+        <w:t>getTime</w:t>
+      </w:r>
+      <w:proofErr w:type="spellEnd"/>
+      <w:r>
+        <w:t xml:space="preserve"> function, which is a part of JS’s Date prototype</w:t>
       </w:r>
       <w:r>
         <w:t xml:space="preserve"> </w:t>
@@ -2230,7 +2324,15 @@
         <w:t>plugin’s</w:t>
       </w:r>
       <w:r>
-        <w:t xml:space="preserve"> FunctionLibrary extension.</w:t>
+        <w:t xml:space="preserve"> </w:t>
+      </w:r>
+      <w:proofErr w:type="spellStart"/>
+      <w:r>
+        <w:t>FunctionLibrary</w:t>
+      </w:r>
+      <w:proofErr w:type="spellEnd"/>
+      <w:r>
+        <w:t xml:space="preserve"> extension.</w:t>
       </w:r>
       <w:r>
         <w:t xml:space="preserve"> The difference in performance between the two systems should then present itself in the form of the request round-trip time found in the request timeline in the Chrome Developer Tools.</w:t>
@@ -2255,14 +2357,15 @@
         <w:jc w:val="both"/>
       </w:pPr>
       <w:r>
-        <w:t>The following section contains the results from the various performance tests described above. The tests were run on an Apache Tomcat webserver running Enonic, and all requests to it were done from the same machine addressing localhost</w:t>
-      </w:r>
-      <w:r>
-        <w:t xml:space="preserve"> except for the JS </w:t>
-      </w:r>
-      <w:r>
-        <w:lastRenderedPageBreak/>
-        <w:t>performance tests conducted on mobile browsers</w:t>
+        <w:t xml:space="preserve">The following section contains the results from the various performance tests described above. The tests were run on an Apache Tomcat webserver running Enonic, and all requests to it were done from the same machine addressing </w:t>
+      </w:r>
+      <w:proofErr w:type="spellStart"/>
+      <w:r>
+        <w:t>localhost</w:t>
+      </w:r>
+      <w:proofErr w:type="spellEnd"/>
+      <w:r>
+        <w:t xml:space="preserve"> except for the JS performance tests conducted on mobile browsers</w:t>
       </w:r>
       <w:r>
         <w:t>. The specs of the computer and mobile device are as follows:</w:t>
@@ -2327,8 +2430,13 @@
       <w:r>
         <w:t xml:space="preserve"> CPU, 512 MB RAM and a </w:t>
       </w:r>
-      <w:r>
-        <w:t>PowerVR SGX540</w:t>
+      <w:proofErr w:type="spellStart"/>
+      <w:r>
+        <w:t>PowerVR</w:t>
+      </w:r>
+      <w:proofErr w:type="spellEnd"/>
+      <w:r>
+        <w:t xml:space="preserve"> SGX540</w:t>
       </w:r>
       <w:r>
         <w:t xml:space="preserve"> GPU.</w:t>
@@ -2454,201 +2562,186 @@
       <w:r>
         <w:t xml:space="preserve">Figure </w:t>
       </w:r>
-      <w:r>
-        <w:fldChar w:fldCharType="begin"/>
-      </w:r>
-      <w:r>
-        <w:instrText xml:space="preserve"> SEQ Figure \* ARABIC </w:instrText>
-      </w:r>
-      <w:r>
-        <w:fldChar w:fldCharType="separate"/>
-      </w:r>
+      <w:fldSimple w:instr=" SEQ Figure \* ARABIC ">
+        <w:r>
+          <w:rPr>
+            <w:noProof/>
+          </w:rPr>
+          <w:t>4</w:t>
+        </w:r>
+      </w:fldSimple>
+      <w:r>
+        <w:t>: Average execution time</w:t>
+      </w:r>
+      <w:r>
+        <w:t xml:space="preserve"> in milliseconds</w:t>
+      </w:r>
+      <w:r>
+        <w:t xml:space="preserve"> of </w:t>
+      </w:r>
+      <w:r>
+        <w:t>the client-side</w:t>
+      </w:r>
+      <w:r>
+        <w:t xml:space="preserve"> JS code</w:t>
+      </w:r>
+      <w:r>
+        <w:t xml:space="preserve"> (Modernizr etc.)</w:t>
+      </w:r>
+      <w:r>
+        <w:t xml:space="preserve"> on various desktop and mobile browsers</w:t>
+      </w:r>
+      <w:r>
+        <w:t>. The JS engine used by the browsers is written in parentheses.</w:t>
+      </w:r>
+    </w:p>
+    <w:p>
+      <w:pPr>
+        <w:spacing w:line="360" w:lineRule="auto"/>
+        <w:jc w:val="both"/>
+      </w:pPr>
+      <w:r>
+        <w:t xml:space="preserve">There is an obvious difference in the execution </w:t>
+      </w:r>
+      <w:r>
+        <w:t>time on desktop browsers compared to</w:t>
+      </w:r>
+      <w:r>
+        <w:t xml:space="preserve"> mobile browsers</w:t>
+      </w:r>
+      <w:r>
+        <w:t>, which was expected considering the limited system resources on the mobile device.</w:t>
+      </w:r>
+      <w:r>
+        <w:t xml:space="preserve"> The choice of browsers to test on was simply a matter of choosing three popular browsers among the devices used</w:t>
+      </w:r>
+      <w:r>
+        <w:t xml:space="preserve"> that also used different JS engines</w:t>
+      </w:r>
+      <w:r>
+        <w:t>. There are also others</w:t>
+      </w:r>
+      <w:r>
+        <w:t>, such as Opera for desktops and Chrome for Android</w:t>
+      </w:r>
+      <w:r>
+        <w:t>, but for our purposes</w:t>
+      </w:r>
+      <w:r>
+        <w:t xml:space="preserve"> we decided that</w:t>
+      </w:r>
+      <w:r>
+        <w:t xml:space="preserve"> three browsers per device sufficed.</w:t>
+      </w:r>
+    </w:p>
+    <w:p>
+      <w:pPr>
+        <w:spacing w:line="360" w:lineRule="auto"/>
+        <w:jc w:val="both"/>
+      </w:pPr>
+    </w:p>
+    <w:p>
+      <w:pPr>
+        <w:pStyle w:val="Heading2"/>
+        <w:spacing w:line="360" w:lineRule="auto"/>
+        <w:jc w:val="both"/>
+      </w:pPr>
+      <w:r>
+        <w:t>Backend performance</w:t>
+      </w:r>
+    </w:p>
+    <w:p>
+      <w:pPr>
+        <w:spacing w:line="360" w:lineRule="auto"/>
+        <w:jc w:val="both"/>
+      </w:pPr>
+      <w:r>
+        <w:t xml:space="preserve">The backend performance tests were split into two </w:t>
+      </w:r>
+      <w:r>
+        <w:t>parts, as mentioned under the “M</w:t>
+      </w:r>
+      <w:r>
+        <w:t xml:space="preserve">ethod” section earlier in this chapter. </w:t>
+      </w:r>
+      <w:r>
+        <w:t>One for measuring the round trip time of a request made to the test home page, and one for measuring the rendering and processing time on the server itself.</w:t>
+      </w:r>
+      <w:r>
+        <w:t xml:space="preserve"> Both of these tests are done both with and without the plugin installed, as to measure the impact of using the plugin against the native device classification system.</w:t>
+      </w:r>
+    </w:p>
+    <w:p>
+      <w:pPr>
+        <w:spacing w:line="360" w:lineRule="auto"/>
+        <w:jc w:val="both"/>
+      </w:pPr>
+    </w:p>
+    <w:p>
+      <w:pPr>
+        <w:spacing w:line="360" w:lineRule="auto"/>
+        <w:jc w:val="both"/>
+      </w:pPr>
+      <w:r>
+        <w:t xml:space="preserve">The request round-trip time also </w:t>
+      </w:r>
+      <w:r>
+        <w:t>took</w:t>
+      </w:r>
+      <w:r>
+        <w:t xml:space="preserve"> into account the extra request that occurs when the interceptor makes an extra redirect to execute the Modernizr tests on the client prior to loading the actual page.</w:t>
+      </w:r>
+    </w:p>
+    <w:p>
+      <w:pPr>
+        <w:pStyle w:val="Heading3"/>
+        <w:spacing w:line="360" w:lineRule="auto"/>
+        <w:jc w:val="both"/>
+      </w:pPr>
+      <w:r>
+        <w:t>Request Round-trip time</w:t>
+      </w:r>
+    </w:p>
+    <w:p>
+      <w:pPr>
+        <w:spacing w:line="360" w:lineRule="auto"/>
+        <w:jc w:val="both"/>
+      </w:pPr>
+      <w:r>
+        <w:t xml:space="preserve">The round-trip time of a request reflects the </w:t>
+      </w:r>
+      <w:r>
+        <w:t xml:space="preserve">time it takes from a user enters a URL to the actual web site is displayed. </w:t>
+      </w:r>
+      <w:r>
+        <w:t xml:space="preserve">In our instance it was interesting to see the average round-trip time of requests made with, and without the plugin being installed. For the plugin we measured the </w:t>
+      </w:r>
+      <w:r>
+        <w:t>average round-trip time for both the worst case and the common case. The worst case is when it encounters an unknown UA and has to gather data, create a UA object and store it in the database. The common case is when it encounters an existing UA by a single database lookup.</w:t>
+      </w:r>
+      <w:r>
+        <w:t xml:space="preserve"> The</w:t>
+      </w:r>
+      <w:r>
+        <w:t xml:space="preserve"> measurements can be seen in the appendices.</w:t>
+      </w:r>
+    </w:p>
+    <w:p>
+      <w:pPr>
+        <w:spacing w:line="360" w:lineRule="auto"/>
+        <w:jc w:val="both"/>
+      </w:pPr>
+    </w:p>
+    <w:p>
+      <w:pPr>
+        <w:keepNext/>
+        <w:spacing w:line="360" w:lineRule="auto"/>
+        <w:jc w:val="both"/>
+      </w:pPr>
       <w:r>
         <w:rPr>
           <w:noProof/>
         </w:rPr>
-        <w:t>4</w:t>
-      </w:r>
-      <w:r>
-        <w:rPr>
-          <w:noProof/>
-        </w:rPr>
-        <w:fldChar w:fldCharType="end"/>
-      </w:r>
-      <w:r>
-        <w:t>: Average execution time</w:t>
-      </w:r>
-      <w:r>
-        <w:t xml:space="preserve"> in milliseconds</w:t>
-      </w:r>
-      <w:r>
-        <w:t xml:space="preserve"> of </w:t>
-      </w:r>
-      <w:r>
-        <w:t>the client-side</w:t>
-      </w:r>
-      <w:r>
-        <w:t xml:space="preserve"> JS code</w:t>
-      </w:r>
-      <w:r>
-        <w:t xml:space="preserve"> (Modernizr etc.)</w:t>
-      </w:r>
-      <w:r>
-        <w:t xml:space="preserve"> on various desktop and mobile browsers</w:t>
-      </w:r>
-      <w:r>
-        <w:t>. The JS engine used by the browsers is written in parentheses.</w:t>
-      </w:r>
-    </w:p>
-    <w:p>
-      <w:pPr>
-        <w:spacing w:line="360" w:lineRule="auto"/>
-        <w:jc w:val="both"/>
-      </w:pPr>
-      <w:r>
-        <w:lastRenderedPageBreak/>
-        <w:t xml:space="preserve">There is an obvious difference in the execution </w:t>
-      </w:r>
-      <w:r>
-        <w:t>time on desktop browsers compared to</w:t>
-      </w:r>
-      <w:r>
-        <w:t xml:space="preserve"> mobile browsers</w:t>
-      </w:r>
-      <w:r>
-        <w:t>, which was expected considering the limited system resources on the mobile device.</w:t>
-      </w:r>
-      <w:r>
-        <w:t xml:space="preserve"> The choice of browsers to test on was simply a matter of choosing three popular browsers among the devices used</w:t>
-      </w:r>
-      <w:r>
-        <w:t xml:space="preserve"> that also used different JS engines</w:t>
-      </w:r>
-      <w:r>
-        <w:t>. There are also others</w:t>
-      </w:r>
-      <w:r>
-        <w:t>, such as Opera for desktops and Chrome for Android</w:t>
-      </w:r>
-      <w:r>
-        <w:t>, but for our purposes</w:t>
-      </w:r>
-      <w:r>
-        <w:t xml:space="preserve"> we decided that</w:t>
-      </w:r>
-      <w:r>
-        <w:t xml:space="preserve"> three browsers per device sufficed.</w:t>
-      </w:r>
-    </w:p>
-    <w:p>
-      <w:pPr>
-        <w:spacing w:line="360" w:lineRule="auto"/>
-        <w:jc w:val="both"/>
-      </w:pPr>
-    </w:p>
-    <w:p>
-      <w:pPr>
-        <w:pStyle w:val="Heading2"/>
-        <w:spacing w:line="360" w:lineRule="auto"/>
-        <w:jc w:val="both"/>
-      </w:pPr>
-      <w:r>
-        <w:t>Backend performance</w:t>
-      </w:r>
-    </w:p>
-    <w:p>
-      <w:pPr>
-        <w:spacing w:line="360" w:lineRule="auto"/>
-        <w:jc w:val="both"/>
-      </w:pPr>
-      <w:r>
-        <w:t xml:space="preserve">The backend performance tests were split into two </w:t>
-      </w:r>
-      <w:r>
-        <w:t>parts, as mentioned under the “M</w:t>
-      </w:r>
-      <w:r>
-        <w:t xml:space="preserve">ethod” section earlier in this chapter. </w:t>
-      </w:r>
-      <w:r>
-        <w:t>One for measuring the round trip time of a request made to the test home page, and one for measuring the rendering and processing time on the server itself.</w:t>
-      </w:r>
-      <w:r>
-        <w:t xml:space="preserve"> Both of these tests are done both with and without the plugin installed, as to measure the impact of using the plugin against the native device classification system.</w:t>
-      </w:r>
-    </w:p>
-    <w:p>
-      <w:pPr>
-        <w:spacing w:line="360" w:lineRule="auto"/>
-        <w:jc w:val="both"/>
-      </w:pPr>
-    </w:p>
-    <w:p>
-      <w:pPr>
-        <w:spacing w:line="360" w:lineRule="auto"/>
-        <w:jc w:val="both"/>
-      </w:pPr>
-      <w:r>
-        <w:t xml:space="preserve">The request round-trip time also </w:t>
-      </w:r>
-      <w:r>
-        <w:t>took</w:t>
-      </w:r>
-      <w:r>
-        <w:t xml:space="preserve"> into account the extra request that occurs when the interceptor makes an extra redirect to execute the Modernizr tests on the client prior to loading the actual page.</w:t>
-      </w:r>
-    </w:p>
-    <w:p>
-      <w:pPr>
-        <w:pStyle w:val="Heading3"/>
-        <w:spacing w:line="360" w:lineRule="auto"/>
-        <w:jc w:val="both"/>
-      </w:pPr>
-      <w:r>
-        <w:t>Request Round-trip time</w:t>
-      </w:r>
-    </w:p>
-    <w:p>
-      <w:pPr>
-        <w:spacing w:line="360" w:lineRule="auto"/>
-        <w:jc w:val="both"/>
-      </w:pPr>
-      <w:r>
-        <w:t xml:space="preserve">The round-trip time of a request reflects the </w:t>
-      </w:r>
-      <w:r>
-        <w:t xml:space="preserve">time it takes from a user enters a URL to the actual web site is displayed. </w:t>
-      </w:r>
-      <w:r>
-        <w:t xml:space="preserve">In our instance it was interesting to see the average round-trip time of requests made with, and without the plugin being installed. For the plugin we measured the </w:t>
-      </w:r>
-      <w:r>
-        <w:t>average round-trip time for both the worst case and the common case. The worst case is when it encounters an unknown UA and has to gather data, create a UA object and store it in the database. The common case is when it encounters an existing UA by a single database lookup.</w:t>
-      </w:r>
-      <w:r>
-        <w:t xml:space="preserve"> The</w:t>
-      </w:r>
-      <w:r>
-        <w:t xml:space="preserve"> measurements can be seen in the appendices.</w:t>
-      </w:r>
-    </w:p>
-    <w:p>
-      <w:pPr>
-        <w:spacing w:line="360" w:lineRule="auto"/>
-        <w:jc w:val="both"/>
-      </w:pPr>
-    </w:p>
-    <w:p>
-      <w:pPr>
-        <w:keepNext/>
-        <w:spacing w:line="360" w:lineRule="auto"/>
-        <w:jc w:val="both"/>
-      </w:pPr>
-      <w:r>
-        <w:rPr>
-          <w:noProof/>
-        </w:rPr>
-        <w:lastRenderedPageBreak/>
         <w:drawing>
           <wp:inline distT="0" distB="0" distL="0" distR="0" wp14:anchorId="7C2840C8" wp14:editId="790F599A">
             <wp:extent cx="5752843" cy="2882900"/>
@@ -2701,27 +2794,14 @@
       <w:r>
         <w:t xml:space="preserve">Figure </w:t>
       </w:r>
-      <w:r>
-        <w:fldChar w:fldCharType="begin"/>
-      </w:r>
-      <w:r>
-        <w:instrText xml:space="preserve"> SEQ Figure \* ARABIC </w:instrText>
-      </w:r>
-      <w:r>
-        <w:fldChar w:fldCharType="separate"/>
-      </w:r>
-      <w:r>
-        <w:rPr>
-          <w:noProof/>
-        </w:rPr>
-        <w:t>5</w:t>
-      </w:r>
-      <w:r>
-        <w:rPr>
-          <w:noProof/>
-        </w:rPr>
-        <w:fldChar w:fldCharType="end"/>
-      </w:r>
+      <w:fldSimple w:instr=" SEQ Figure \* ARABIC ">
+        <w:r>
+          <w:rPr>
+            <w:noProof/>
+          </w:rPr>
+          <w:t>5</w:t>
+        </w:r>
+      </w:fldSimple>
       <w:r>
         <w:t>: The average round-trip time of requests made using the plugin in both the common, and worst case, along with the time when not having the plugin installed.</w:t>
       </w:r>
@@ -2793,14 +2873,26 @@
         <w:t>gives a breakdown of where the processing and rendering time is spent on the server. We used this to find the averages in the common case of the plugin, where the UA is known and it only</w:t>
       </w:r>
       <w:r>
-        <w:t xml:space="preserve"> needs to resolve the UA family when the getUAFamily method is invoked from a datasource.</w:t>
-      </w:r>
-      <w:r>
-        <w:t xml:space="preserve"> To test the method we needed a UA family definition file to </w:t>
-      </w:r>
-      <w:r>
-        <w:lastRenderedPageBreak/>
-        <w:t xml:space="preserve">that getUAFamily should use to match the best fitting UA family. The JSON file we used is shown in </w:t>
+        <w:t xml:space="preserve"> needs to resolve the UA family when the </w:t>
+      </w:r>
+      <w:proofErr w:type="spellStart"/>
+      <w:r>
+        <w:t>getUAFamily</w:t>
+      </w:r>
+      <w:proofErr w:type="spellEnd"/>
+      <w:r>
+        <w:t xml:space="preserve"> method is invoked from a datasource.</w:t>
+      </w:r>
+      <w:r>
+        <w:t xml:space="preserve"> To test the method we needed a UA family definition file to that </w:t>
+      </w:r>
+      <w:proofErr w:type="spellStart"/>
+      <w:r>
+        <w:t>getUAFamily</w:t>
+      </w:r>
+      <w:proofErr w:type="spellEnd"/>
+      <w:r>
+        <w:t xml:space="preserve"> should use to match the best fitting UA family. The JSON file we used is shown in </w:t>
       </w:r>
       <w:r>
         <w:fldChar w:fldCharType="begin"/>
@@ -2933,7 +3025,25 @@
                                   <w:szCs w:val="20"/>
                                 </w:rPr>
                                 <w:tab/>
-                                <w:t>"chrome" : {</w:t>
+                                <w:t>"</w:t>
+                              </w:r>
+                              <w:proofErr w:type="gramStart"/>
+                              <w:r>
+                                <w:rPr>
+                                  <w:rFonts w:ascii="Consolas" w:hAnsi="Consolas"/>
+                                  <w:sz w:val="20"/>
+                                  <w:szCs w:val="20"/>
+                                </w:rPr>
+                                <w:t>chrome</w:t>
+                              </w:r>
+                              <w:proofErr w:type="gramEnd"/>
+                              <w:r>
+                                <w:rPr>
+                                  <w:rFonts w:ascii="Consolas" w:hAnsi="Consolas"/>
+                                  <w:sz w:val="20"/>
+                                  <w:szCs w:val="20"/>
+                                </w:rPr>
+                                <w:t>" : {</w:t>
                               </w:r>
                             </w:p>
                             <w:p>
@@ -2959,7 +3069,27 @@
                                   <w:szCs w:val="20"/>
                                 </w:rPr>
                                 <w:tab/>
-                                <w:t>"uaFamily" : "Chrome",</w:t>
+                                <w:t>"</w:t>
+                              </w:r>
+                              <w:proofErr w:type="spellStart"/>
+                              <w:proofErr w:type="gramStart"/>
+                              <w:r>
+                                <w:rPr>
+                                  <w:rFonts w:ascii="Consolas" w:hAnsi="Consolas"/>
+                                  <w:sz w:val="20"/>
+                                  <w:szCs w:val="20"/>
+                                </w:rPr>
+                                <w:t>uaFamily</w:t>
+                              </w:r>
+                              <w:proofErr w:type="spellEnd"/>
+                              <w:proofErr w:type="gramEnd"/>
+                              <w:r>
+                                <w:rPr>
+                                  <w:rFonts w:ascii="Consolas" w:hAnsi="Consolas"/>
+                                  <w:sz w:val="20"/>
+                                  <w:szCs w:val="20"/>
+                                </w:rPr>
+                                <w:t>" : "Chrome",</w:t>
                               </w:r>
                             </w:p>
                             <w:p>
@@ -2985,7 +3115,27 @@
                                   <w:szCs w:val="20"/>
                                 </w:rPr>
                                 <w:tab/>
-                                <w:t>"isMobile" : false,</w:t>
+                                <w:t>"</w:t>
+                              </w:r>
+                              <w:proofErr w:type="spellStart"/>
+                              <w:proofErr w:type="gramStart"/>
+                              <w:r>
+                                <w:rPr>
+                                  <w:rFonts w:ascii="Consolas" w:hAnsi="Consolas"/>
+                                  <w:sz w:val="20"/>
+                                  <w:szCs w:val="20"/>
+                                </w:rPr>
+                                <w:t>isMobile</w:t>
+                              </w:r>
+                              <w:proofErr w:type="spellEnd"/>
+                              <w:proofErr w:type="gramEnd"/>
+                              <w:r>
+                                <w:rPr>
+                                  <w:rFonts w:ascii="Consolas" w:hAnsi="Consolas"/>
+                                  <w:sz w:val="20"/>
+                                  <w:szCs w:val="20"/>
+                                </w:rPr>
+                                <w:t>" : false,</w:t>
                               </w:r>
                             </w:p>
                             <w:p>
@@ -3011,7 +3161,25 @@
                                   <w:szCs w:val="20"/>
                                 </w:rPr>
                                 <w:tab/>
-                                <w:t>"features" : {</w:t>
+                                <w:t>"</w:t>
+                              </w:r>
+                              <w:proofErr w:type="gramStart"/>
+                              <w:r>
+                                <w:rPr>
+                                  <w:rFonts w:ascii="Consolas" w:hAnsi="Consolas"/>
+                                  <w:sz w:val="20"/>
+                                  <w:szCs w:val="20"/>
+                                </w:rPr>
+                                <w:t>features</w:t>
+                              </w:r>
+                              <w:proofErr w:type="gramEnd"/>
+                              <w:r>
+                                <w:rPr>
+                                  <w:rFonts w:ascii="Consolas" w:hAnsi="Consolas"/>
+                                  <w:sz w:val="20"/>
+                                  <w:szCs w:val="20"/>
+                                </w:rPr>
+                                <w:t>" : {</w:t>
                               </w:r>
                             </w:p>
                             <w:p>
@@ -3045,7 +3213,25 @@
                                   <w:szCs w:val="20"/>
                                 </w:rPr>
                                 <w:tab/>
-                                <w:t>"video" : {</w:t>
+                                <w:t>"</w:t>
+                              </w:r>
+                              <w:proofErr w:type="gramStart"/>
+                              <w:r>
+                                <w:rPr>
+                                  <w:rFonts w:ascii="Consolas" w:hAnsi="Consolas"/>
+                                  <w:sz w:val="20"/>
+                                  <w:szCs w:val="20"/>
+                                </w:rPr>
+                                <w:t>video</w:t>
+                              </w:r>
+                              <w:proofErr w:type="gramEnd"/>
+                              <w:r>
+                                <w:rPr>
+                                  <w:rFonts w:ascii="Consolas" w:hAnsi="Consolas"/>
+                                  <w:sz w:val="20"/>
+                                  <w:szCs w:val="20"/>
+                                </w:rPr>
+                                <w:t>" : {</w:t>
                               </w:r>
                             </w:p>
                             <w:p>
@@ -3087,7 +3273,25 @@
                                   <w:szCs w:val="20"/>
                                 </w:rPr>
                                 <w:tab/>
-                                <w:t>"h264" : true,</w:t>
+                                <w:t>"</w:t>
+                              </w:r>
+                              <w:proofErr w:type="gramStart"/>
+                              <w:r>
+                                <w:rPr>
+                                  <w:rFonts w:ascii="Consolas" w:hAnsi="Consolas"/>
+                                  <w:sz w:val="20"/>
+                                  <w:szCs w:val="20"/>
+                                </w:rPr>
+                                <w:t>h264</w:t>
+                              </w:r>
+                              <w:proofErr w:type="gramEnd"/>
+                              <w:r>
+                                <w:rPr>
+                                  <w:rFonts w:ascii="Consolas" w:hAnsi="Consolas"/>
+                                  <w:sz w:val="20"/>
+                                  <w:szCs w:val="20"/>
+                                </w:rPr>
+                                <w:t>" : true,</w:t>
                               </w:r>
                             </w:p>
                             <w:p>
@@ -3129,7 +3333,27 @@
                                   <w:szCs w:val="20"/>
                                 </w:rPr>
                                 <w:tab/>
-                                <w:t>"webm" : true</w:t>
+                                <w:t>"</w:t>
+                              </w:r>
+                              <w:proofErr w:type="spellStart"/>
+                              <w:proofErr w:type="gramStart"/>
+                              <w:r>
+                                <w:rPr>
+                                  <w:rFonts w:ascii="Consolas" w:hAnsi="Consolas"/>
+                                  <w:sz w:val="20"/>
+                                  <w:szCs w:val="20"/>
+                                </w:rPr>
+                                <w:t>webm</w:t>
+                              </w:r>
+                              <w:proofErr w:type="spellEnd"/>
+                              <w:proofErr w:type="gramEnd"/>
+                              <w:r>
+                                <w:rPr>
+                                  <w:rFonts w:ascii="Consolas" w:hAnsi="Consolas"/>
+                                  <w:sz w:val="20"/>
+                                  <w:szCs w:val="20"/>
+                                </w:rPr>
+                                <w:t>" : true</w:t>
                               </w:r>
                             </w:p>
                             <w:p>
@@ -3225,7 +3449,27 @@
                                   <w:szCs w:val="20"/>
                                 </w:rPr>
                                 <w:tab/>
-                                <w:t>"notmobile" : {</w:t>
+                                <w:t>"</w:t>
+                              </w:r>
+                              <w:proofErr w:type="spellStart"/>
+                              <w:proofErr w:type="gramStart"/>
+                              <w:r>
+                                <w:rPr>
+                                  <w:rFonts w:ascii="Consolas" w:hAnsi="Consolas"/>
+                                  <w:sz w:val="20"/>
+                                  <w:szCs w:val="20"/>
+                                </w:rPr>
+                                <w:t>notmobile</w:t>
+                              </w:r>
+                              <w:proofErr w:type="spellEnd"/>
+                              <w:proofErr w:type="gramEnd"/>
+                              <w:r>
+                                <w:rPr>
+                                  <w:rFonts w:ascii="Consolas" w:hAnsi="Consolas"/>
+                                  <w:sz w:val="20"/>
+                                  <w:szCs w:val="20"/>
+                                </w:rPr>
+                                <w:t>" : {</w:t>
                               </w:r>
                             </w:p>
                             <w:p>
@@ -3251,7 +3495,27 @@
                                   <w:szCs w:val="20"/>
                                 </w:rPr>
                                 <w:tab/>
-                                <w:t>"isMobile" : false,</w:t>
+                                <w:t>"</w:t>
+                              </w:r>
+                              <w:proofErr w:type="spellStart"/>
+                              <w:proofErr w:type="gramStart"/>
+                              <w:r>
+                                <w:rPr>
+                                  <w:rFonts w:ascii="Consolas" w:hAnsi="Consolas"/>
+                                  <w:sz w:val="20"/>
+                                  <w:szCs w:val="20"/>
+                                </w:rPr>
+                                <w:t>isMobile</w:t>
+                              </w:r>
+                              <w:proofErr w:type="spellEnd"/>
+                              <w:proofErr w:type="gramEnd"/>
+                              <w:r>
+                                <w:rPr>
+                                  <w:rFonts w:ascii="Consolas" w:hAnsi="Consolas"/>
+                                  <w:sz w:val="20"/>
+                                  <w:szCs w:val="20"/>
+                                </w:rPr>
+                                <w:t>" : false,</w:t>
                               </w:r>
                             </w:p>
                             <w:p>
@@ -3277,7 +3541,25 @@
                                   <w:szCs w:val="20"/>
                                 </w:rPr>
                                 <w:tab/>
-                                <w:t>"features" : {</w:t>
+                                <w:t>"</w:t>
+                              </w:r>
+                              <w:proofErr w:type="gramStart"/>
+                              <w:r>
+                                <w:rPr>
+                                  <w:rFonts w:ascii="Consolas" w:hAnsi="Consolas"/>
+                                  <w:sz w:val="20"/>
+                                  <w:szCs w:val="20"/>
+                                </w:rPr>
+                                <w:t>features</w:t>
+                              </w:r>
+                              <w:proofErr w:type="gramEnd"/>
+                              <w:r>
+                                <w:rPr>
+                                  <w:rFonts w:ascii="Consolas" w:hAnsi="Consolas"/>
+                                  <w:sz w:val="20"/>
+                                  <w:szCs w:val="20"/>
+                                </w:rPr>
+                                <w:t>" : {</w:t>
                               </w:r>
                             </w:p>
                             <w:p>
@@ -3311,7 +3593,27 @@
                                   <w:szCs w:val="20"/>
                                 </w:rPr>
                                 <w:tab/>
-                                <w:t>"flexbox" : true</w:t>
+                                <w:t>"</w:t>
+                              </w:r>
+                              <w:proofErr w:type="spellStart"/>
+                              <w:proofErr w:type="gramStart"/>
+                              <w:r>
+                                <w:rPr>
+                                  <w:rFonts w:ascii="Consolas" w:hAnsi="Consolas"/>
+                                  <w:sz w:val="20"/>
+                                  <w:szCs w:val="20"/>
+                                </w:rPr>
+                                <w:t>flexbox</w:t>
+                              </w:r>
+                              <w:proofErr w:type="spellEnd"/>
+                              <w:proofErr w:type="gramEnd"/>
+                              <w:r>
+                                <w:rPr>
+                                  <w:rFonts w:ascii="Consolas" w:hAnsi="Consolas"/>
+                                  <w:sz w:val="20"/>
+                                  <w:szCs w:val="20"/>
+                                </w:rPr>
+                                <w:t>" : true</w:t>
                               </w:r>
                             </w:p>
                             <w:p>
@@ -3373,7 +3675,25 @@
                                   <w:szCs w:val="20"/>
                                 </w:rPr>
                                 <w:tab/>
-                                <w:t>"mobile" : {</w:t>
+                                <w:t>"</w:t>
+                              </w:r>
+                              <w:proofErr w:type="gramStart"/>
+                              <w:r>
+                                <w:rPr>
+                                  <w:rFonts w:ascii="Consolas" w:hAnsi="Consolas"/>
+                                  <w:sz w:val="20"/>
+                                  <w:szCs w:val="20"/>
+                                </w:rPr>
+                                <w:t>mobile</w:t>
+                              </w:r>
+                              <w:proofErr w:type="gramEnd"/>
+                              <w:r>
+                                <w:rPr>
+                                  <w:rFonts w:ascii="Consolas" w:hAnsi="Consolas"/>
+                                  <w:sz w:val="20"/>
+                                  <w:szCs w:val="20"/>
+                                </w:rPr>
+                                <w:t>" : {</w:t>
                               </w:r>
                             </w:p>
                             <w:p>
@@ -3399,7 +3719,27 @@
                                   <w:szCs w:val="20"/>
                                 </w:rPr>
                                 <w:tab/>
-                                <w:t>"isMobile" : true</w:t>
+                                <w:t>"</w:t>
+                              </w:r>
+                              <w:proofErr w:type="spellStart"/>
+                              <w:proofErr w:type="gramStart"/>
+                              <w:r>
+                                <w:rPr>
+                                  <w:rFonts w:ascii="Consolas" w:hAnsi="Consolas"/>
+                                  <w:sz w:val="20"/>
+                                  <w:szCs w:val="20"/>
+                                </w:rPr>
+                                <w:t>isMobile</w:t>
+                              </w:r>
+                              <w:proofErr w:type="spellEnd"/>
+                              <w:proofErr w:type="gramEnd"/>
+                              <w:r>
+                                <w:rPr>
+                                  <w:rFonts w:ascii="Consolas" w:hAnsi="Consolas"/>
+                                  <w:sz w:val="20"/>
+                                  <w:szCs w:val="20"/>
+                                </w:rPr>
+                                <w:t>" : true</w:t>
                               </w:r>
                             </w:p>
                             <w:p>
@@ -3479,34 +3819,29 @@
                                   <w:noProof/>
                                 </w:rPr>
                               </w:pPr>
-                              <w:bookmarkStart w:id="4" w:name="_Ref226015519"/>
+                              <w:bookmarkStart w:id="2" w:name="_Ref226015519"/>
                               <w:r>
                                 <w:t xml:space="preserve">Code Snippet </w:t>
                               </w:r>
-                              <w:r>
-                                <w:fldChar w:fldCharType="begin"/>
-                              </w:r>
-                              <w:r>
-                                <w:instrText xml:space="preserve"> SEQ Code_Snippet \* ARABIC </w:instrText>
-                              </w:r>
-                              <w:r>
-                                <w:fldChar w:fldCharType="separate"/>
-                              </w:r>
-                              <w:r>
-                                <w:rPr>
-                                  <w:noProof/>
-                                </w:rPr>
-                                <w:t>1</w:t>
-                              </w:r>
-                              <w:r>
-                                <w:rPr>
-                                  <w:noProof/>
-                                </w:rPr>
-                                <w:fldChar w:fldCharType="end"/>
-                              </w:r>
-                              <w:bookmarkEnd w:id="4"/>
-                              <w:r>
-                                <w:t>: The UA family definition JSON used for testing getUAFamily.</w:t>
+                              <w:fldSimple w:instr=" SEQ Code_Snippet \* ARABIC ">
+                                <w:r>
+                                  <w:rPr>
+                                    <w:noProof/>
+                                  </w:rPr>
+                                  <w:t>1</w:t>
+                                </w:r>
+                              </w:fldSimple>
+                              <w:bookmarkEnd w:id="2"/>
+                              <w:r>
+                                <w:t xml:space="preserve">: The UA family definition JSON used for testing </w:t>
+                              </w:r>
+                              <w:proofErr w:type="spellStart"/>
+                              <w:r>
+                                <w:t>getUAFamily</w:t>
+                              </w:r>
+                              <w:proofErr w:type="spellEnd"/>
+                              <w:r>
+                                <w:t>.</w:t>
                               </w:r>
                             </w:p>
                           </w:txbxContent>
@@ -4181,18 +4516,56 @@
         <w:spacing w:line="360" w:lineRule="auto"/>
         <w:jc w:val="both"/>
       </w:pPr>
-      <w:bookmarkStart w:id="5" w:name="_Ref226015408"/>
+      <w:bookmarkStart w:id="3" w:name="_Ref226015408"/>
       <w:r>
         <w:t xml:space="preserve">Figure </w:t>
       </w:r>
+      <w:fldSimple w:instr=" SEQ Figure \* ARABIC ">
+        <w:r>
+          <w:rPr>
+            <w:noProof/>
+          </w:rPr>
+          <w:t>6</w:t>
+        </w:r>
+      </w:fldSimple>
+      <w:bookmarkEnd w:id="3"/>
+      <w:r>
+        <w:t xml:space="preserve">: The average backend rendering and processing time spent, as well as the average time spent executing the </w:t>
+      </w:r>
+      <w:proofErr w:type="spellStart"/>
+      <w:r>
+        <w:t>getUAFamily</w:t>
+      </w:r>
+      <w:proofErr w:type="spellEnd"/>
+      <w:r>
+        <w:t xml:space="preserve"> method.</w:t>
+      </w:r>
+    </w:p>
+    <w:p>
+      <w:pPr>
+        <w:spacing w:line="360" w:lineRule="auto"/>
+        <w:jc w:val="both"/>
+      </w:pPr>
+      <w:r>
+        <w:t>From our results</w:t>
+      </w:r>
+      <w:r>
+        <w:t xml:space="preserve"> shown</w:t>
+      </w:r>
+      <w:r>
+        <w:t xml:space="preserve"> in </w:t>
+      </w:r>
       <w:r>
         <w:fldChar w:fldCharType="begin"/>
       </w:r>
       <w:r>
-        <w:instrText xml:space="preserve"> SEQ Figure \* ARABIC </w:instrText>
+        <w:instrText xml:space="preserve"> REF _Ref226015408 \h </w:instrText>
       </w:r>
       <w:r>
         <w:fldChar w:fldCharType="separate"/>
+      </w:r>
+      <w:r>
+        <w:t xml:space="preserve">Figure </w:t>
       </w:r>
       <w:r>
         <w:rPr>
@@ -4201,61 +4574,31 @@
         <w:t>6</w:t>
       </w:r>
       <w:r>
-        <w:rPr>
-          <w:noProof/>
-        </w:rPr>
         <w:fldChar w:fldCharType="end"/>
       </w:r>
-      <w:bookmarkEnd w:id="5"/>
-      <w:r>
-        <w:t>: The average backend rendering and processing time spent, as well as the average time spent executing the getUAFamily method.</w:t>
-      </w:r>
-    </w:p>
-    <w:p>
-      <w:pPr>
-        <w:spacing w:line="360" w:lineRule="auto"/>
-        <w:jc w:val="both"/>
-      </w:pPr>
-      <w:r>
-        <w:t>From our results</w:t>
-      </w:r>
-      <w:r>
-        <w:t xml:space="preserve"> shown</w:t>
-      </w:r>
-      <w:r>
-        <w:t xml:space="preserve"> in </w:t>
-      </w:r>
-      <w:r>
-        <w:fldChar w:fldCharType="begin"/>
-      </w:r>
-      <w:r>
-        <w:instrText xml:space="preserve"> REF _Ref226015408 \h </w:instrText>
-      </w:r>
-      <w:r>
-        <w:fldChar w:fldCharType="separate"/>
-      </w:r>
-      <w:r>
-        <w:t xml:space="preserve">Figure </w:t>
-      </w:r>
-      <w:r>
-        <w:rPr>
-          <w:noProof/>
-        </w:rPr>
-        <w:t>6</w:t>
-      </w:r>
-      <w:r>
-        <w:fldChar w:fldCharType="end"/>
-      </w:r>
-      <w:r>
-        <w:t xml:space="preserve"> it is evident that the time spent executing the getUAFamily method is so small as to almost be irrelevant when looking at the processing time, and even more so when looking at the total rendering time.</w:t>
+      <w:r>
+        <w:t xml:space="preserve"> it is evident that the time spent executing the </w:t>
+      </w:r>
+      <w:proofErr w:type="spellStart"/>
+      <w:r>
+        <w:t>getUAFamily</w:t>
+      </w:r>
+      <w:proofErr w:type="spellEnd"/>
+      <w:r>
+        <w:t xml:space="preserve"> method is so small as to almost be irrelevant when looking at the processing time, and even more so when looking at the total rendering time.</w:t>
       </w:r>
       <w:r>
         <w:t xml:space="preserve"> </w:t>
       </w:r>
-      <w:commentRangeStart w:id="6"/>
-      <w:r>
-        <w:lastRenderedPageBreak/>
-        <w:t>getUAFamily takes up</w:t>
+      <w:proofErr w:type="spellStart"/>
+      <w:proofErr w:type="gramStart"/>
+      <w:r>
+        <w:t>getUAFamily</w:t>
+      </w:r>
+      <w:proofErr w:type="spellEnd"/>
+      <w:proofErr w:type="gramEnd"/>
+      <w:r>
+        <w:t xml:space="preserve"> takes up</w:t>
       </w:r>
       <w:r>
         <w:t xml:space="preserve"> 1.9 percent of the average processing time, and 0.7 percent of the</w:t>
@@ -4266,12 +4609,14 @@
       <w:r>
         <w:t xml:space="preserve"> total rendering time.</w:t>
       </w:r>
-      <w:commentRangeEnd w:id="6"/>
-      <w:r>
-        <w:rPr>
-          <w:rStyle w:val="CommentReference"/>
-        </w:rPr>
-        <w:commentReference w:id="6"/>
+      <w:r>
+        <w:t xml:space="preserve"> The processing time includes all other datasource method calls and the creation of the</w:t>
+      </w:r>
+      <w:r>
+        <w:t xml:space="preserve"> resulting</w:t>
+      </w:r>
+      <w:r>
+        <w:t xml:space="preserve"> XML data. The total time includes rendering of the actual HTML markup that is done by filtering the generated XML data through XSLT templates.</w:t>
       </w:r>
     </w:p>
     <w:p>
@@ -4307,7 +4652,15 @@
         <w:t xml:space="preserve"> In the common case the plugin does lookups in the database and resolves the UA family each time a</w:t>
       </w:r>
       <w:r>
-        <w:t xml:space="preserve"> datasource invokes getUAFamily, which we can see from our results does not impact the performance in any meaningful way.</w:t>
+        <w:t xml:space="preserve"> datasource invokes </w:t>
+      </w:r>
+      <w:proofErr w:type="spellStart"/>
+      <w:r>
+        <w:t>getUAFamily</w:t>
+      </w:r>
+      <w:proofErr w:type="spellEnd"/>
+      <w:r>
+        <w:t>, which we can see from our results does not impact the performance in any meaningful way.</w:t>
       </w:r>
       <w:r>
         <w:t xml:space="preserve"> Database queries can be expensive, but they are not in our case when using MongoDB. Its caching scheme uses all available memory on the </w:t>
@@ -4340,24 +4693,43 @@
         <w:t xml:space="preserve">s potentially less expensive for </w:t>
       </w:r>
       <w:r>
-        <w:t xml:space="preserve">MongoDB. </w:t>
-      </w:r>
-      <w:commentRangeStart w:id="7"/>
-      <w:r>
-        <w:t>It unknown, but likely that using a relational database can</w:t>
-      </w:r>
-      <w:r>
-        <w:t xml:space="preserve"> increase the time of both getUAFamily</w:t>
-      </w:r>
-      <w:r>
-        <w:t xml:space="preserve"> and the HttpInterceptor itself because of the difference in caching schemes and data structures.</w:t>
-      </w:r>
-      <w:commentRangeEnd w:id="7"/>
-      <w:r>
-        <w:rPr>
-          <w:rStyle w:val="CommentReference"/>
-        </w:rPr>
-        <w:commentReference w:id="7"/>
+        <w:t>MongoDB. It unknown, but likely that using a relational database can</w:t>
+      </w:r>
+      <w:r>
+        <w:t xml:space="preserve"> increase the time of both </w:t>
+      </w:r>
+      <w:proofErr w:type="spellStart"/>
+      <w:r>
+        <w:t>getUAFamily</w:t>
+      </w:r>
+      <w:proofErr w:type="spellEnd"/>
+      <w:r>
+        <w:t xml:space="preserve"> and the </w:t>
+      </w:r>
+      <w:proofErr w:type="spellStart"/>
+      <w:r>
+        <w:t>HttpInterceptor</w:t>
+      </w:r>
+      <w:proofErr w:type="spellEnd"/>
+      <w:r>
+        <w:t xml:space="preserve"> itself because of the difference in caching schemes and data structures.</w:t>
+      </w:r>
+      <w:bookmarkStart w:id="4" w:name="_GoBack"/>
+      <w:bookmarkEnd w:id="4"/>
+      <w:r>
+        <w:t xml:space="preserve"> Though in the grand scheme of things </w:t>
+      </w:r>
+      <w:r>
+        <w:t>it would seem</w:t>
+      </w:r>
+      <w:r>
+        <w:t xml:space="preserve"> that time spent processin</w:t>
+      </w:r>
+      <w:r>
+        <w:t>g data and rendering the HTML, along with</w:t>
+      </w:r>
+      <w:r>
+        <w:t xml:space="preserve"> network traffic is responsible for the largest portion of time spent, not the database lookups, regardless of the database technology used.</w:t>
       </w:r>
     </w:p>
     <w:p>
@@ -4423,7 +4795,6 @@
         <w:spacing w:line="276" w:lineRule="auto"/>
       </w:pPr>
       <w:r>
-        <w:lastRenderedPageBreak/>
         <w:t>Bibliography</w:t>
       </w:r>
     </w:p>
@@ -4450,7 +4821,7 @@
       <w:r>
         <w:fldChar w:fldCharType="separate"/>
       </w:r>
-      <w:bookmarkStart w:id="8" w:name="_ENREF_1"/>
+      <w:bookmarkStart w:id="5" w:name="_ENREF_1"/>
       <w:r>
         <w:rPr>
           <w:rFonts w:ascii="Cambria" w:hAnsi="Cambria"/>
@@ -4481,7 +4852,7 @@
         </w:rPr>
         <w:t>vol. 11, pp. 30-39, 2013.</w:t>
       </w:r>
-      <w:bookmarkEnd w:id="8"/>
+      <w:bookmarkEnd w:id="5"/>
     </w:p>
     <w:p>
       <w:pPr>
@@ -4492,7 +4863,7 @@
           <w:noProof/>
         </w:rPr>
       </w:pPr>
-      <w:bookmarkStart w:id="9" w:name="_ENREF_2"/>
+      <w:bookmarkStart w:id="6" w:name="_ENREF_2"/>
       <w:r>
         <w:rPr>
           <w:rFonts w:ascii="Cambria" w:hAnsi="Cambria"/>
@@ -4523,7 +4894,7 @@
         </w:rPr>
         <w:t>vol. 51, pp. 36-41, 2008.</w:t>
       </w:r>
-      <w:bookmarkEnd w:id="9"/>
+      <w:bookmarkEnd w:id="6"/>
     </w:p>
     <w:p>
       <w:pPr>
@@ -4534,7 +4905,7 @@
           <w:noProof/>
         </w:rPr>
       </w:pPr>
-      <w:bookmarkStart w:id="10" w:name="_ENREF_3"/>
+      <w:bookmarkStart w:id="7" w:name="_ENREF_3"/>
       <w:r>
         <w:rPr>
           <w:rFonts w:ascii="Cambria" w:hAnsi="Cambria"/>
@@ -4565,7 +4936,7 @@
         </w:rPr>
         <w:t xml:space="preserve"> vol. 2013, ed, 2012.</w:t>
       </w:r>
-      <w:bookmarkEnd w:id="10"/>
+      <w:bookmarkEnd w:id="7"/>
     </w:p>
     <w:p>
       <w:pPr>
@@ -4576,7 +4947,7 @@
           <w:noProof/>
         </w:rPr>
       </w:pPr>
-      <w:bookmarkStart w:id="11" w:name="_ENREF_4"/>
+      <w:bookmarkStart w:id="8" w:name="_ENREF_4"/>
       <w:r>
         <w:rPr>
           <w:rFonts w:ascii="Cambria" w:hAnsi="Cambria"/>
@@ -4607,7 +4978,7 @@
         </w:rPr>
         <w:t xml:space="preserve"> vol. 2013, ed, 2010.</w:t>
       </w:r>
-      <w:bookmarkEnd w:id="11"/>
+      <w:bookmarkEnd w:id="8"/>
     </w:p>
     <w:p>
       <w:pPr>
@@ -4618,7 +4989,7 @@
           <w:noProof/>
         </w:rPr>
       </w:pPr>
-      <w:bookmarkStart w:id="12" w:name="_ENREF_5"/>
+      <w:bookmarkStart w:id="9" w:name="_ENREF_5"/>
       <w:r>
         <w:rPr>
           <w:rFonts w:ascii="Cambria" w:hAnsi="Cambria"/>
@@ -4634,7 +5005,7 @@
         <w:tab/>
         <w:t>E. ECMAScript and E. C. M. Association, "ECMAScript Language Specification," ed.</w:t>
       </w:r>
-      <w:bookmarkEnd w:id="12"/>
+      <w:bookmarkEnd w:id="9"/>
     </w:p>
     <w:p>
       <w:pPr>
@@ -4661,101 +5032,6 @@
     </w:sectPr>
   </w:body>
 </w:document>
-</file>
-
-<file path=word/comments.xml><?xml version="1.0" encoding="utf-8"?>
-<w:comments xmlns:wpc="http://schemas.microsoft.com/office/word/2010/wordprocessingCanvas" xmlns:mo="http://schemas.microsoft.com/office/mac/office/2008/main" xmlns:mc="http://schemas.openxmlformats.org/markup-compatibility/2006" xmlns:mv="urn:schemas-microsoft-com:mac:vml" xmlns:o="urn:schemas-microsoft-com:office:office" xmlns:r="http://schemas.openxmlformats.org/officeDocument/2006/relationships" xmlns:m="http://schemas.openxmlformats.org/officeDocument/2006/math" xmlns:v="urn:schemas-microsoft-com:vml" xmlns:wp14="http://schemas.microsoft.com/office/word/2010/wordprocessingDrawing" xmlns:wp="http://schemas.openxmlformats.org/drawingml/2006/wordprocessingDrawing" xmlns:w10="urn:schemas-microsoft-com:office:word" xmlns:w="http://schemas.openxmlformats.org/wordprocessingml/2006/main" xmlns:w14="http://schemas.microsoft.com/office/word/2010/wordml" xmlns:wpg="http://schemas.microsoft.com/office/word/2010/wordprocessingGroup" xmlns:wpi="http://schemas.microsoft.com/office/word/2010/wordprocessingInk" xmlns:wne="http://schemas.microsoft.com/office/word/2006/wordml" xmlns:wps="http://schemas.microsoft.com/office/word/2010/wordprocessingShape" mc:Ignorable="w14 wp14">
-  <w:comment w:id="1" w:author="haavardt" w:date="2013-04-21T23:17:00Z" w:initials="h">
-    <w:p>
-      <w:pPr>
-        <w:pStyle w:val="CommentText"/>
-        <w:rPr>
-          <w:lang w:val="nb-NO"/>
-        </w:rPr>
-      </w:pPr>
-      <w:r>
-        <w:rPr>
-          <w:rStyle w:val="CommentReference"/>
-        </w:rPr>
-        <w:annotationRef/>
-      </w:r>
-      <w:r>
-        <w:rPr>
-          <w:lang w:val="nb-NO"/>
-        </w:rPr>
-        <w:t xml:space="preserve">Jeg tenker at det kanskje er ett av to viktige mål? </w:t>
-      </w:r>
-      <w:r>
-        <w:rPr>
-          <w:lang w:val="nb-NO"/>
-        </w:rPr>
-        <w:t>(Tilpasset brukeropplevelse det andre) Men jo, sistnevnte kan jo løses med RWD alene.</w:t>
-      </w:r>
-    </w:p>
-  </w:comment>
-  <w:comment w:id="6" w:author="haavardt" w:date="2013-04-21T23:35:00Z" w:initials="h">
-    <w:p>
-      <w:pPr>
-        <w:pStyle w:val="CommentText"/>
-      </w:pPr>
-      <w:r>
-        <w:rPr>
-          <w:rStyle w:val="CommentReference"/>
-        </w:rPr>
-        <w:annotationRef/>
-      </w:r>
-      <w:r>
-        <w:t>Men hva er resten?</w:t>
-      </w:r>
-    </w:p>
-  </w:comment>
-  <w:comment w:id="7" w:author="haavardt" w:date="2013-04-21T23:36:00Z" w:initials="h">
-    <w:p>
-      <w:pPr>
-        <w:pStyle w:val="CommentText"/>
-        <w:rPr>
-          <w:lang w:val="nb-NO"/>
-        </w:rPr>
-      </w:pPr>
-      <w:r>
-        <w:rPr>
-          <w:rStyle w:val="CommentReference"/>
-        </w:rPr>
-        <w:annotationRef/>
-      </w:r>
-      <w:r>
-        <w:rPr>
-          <w:lang w:val="nb-NO"/>
-        </w:rPr>
-        <w:t xml:space="preserve">Men enkle databaseoppslag som dette vil nok uansett være </w:t>
-      </w:r>
-      <w:r>
-        <w:rPr>
-          <w:lang w:val="nb-NO"/>
-        </w:rPr>
-        <w:t>g</w:t>
-      </w:r>
-      <w:r>
-        <w:rPr>
-          <w:lang w:val="nb-NO"/>
-        </w:rPr>
-        <w:t xml:space="preserve">anske billig, sammenlignet med tid brukt på </w:t>
-      </w:r>
-      <w:r>
-        <w:rPr>
-          <w:lang w:val="nb-NO"/>
-        </w:rPr>
-        <w:t xml:space="preserve">rendring, </w:t>
-      </w:r>
-      <w:r>
-        <w:rPr>
-          <w:lang w:val="nb-NO"/>
-        </w:rPr>
-        <w:t>prosessering og nettverk</w:t>
-      </w:r>
-    </w:p>
-  </w:comment>
-</w:comments>
 </file>
 
 <file path=word/commentsExtended.xml><?xml version="1.0" encoding="utf-8"?>

</xml_diff>

<commit_message>
Finished revising chapter 5.
</commit_message>
<xml_diff>
--- a/Chapter 5 - Performance Testing.docx
+++ b/Chapter 5 - Performance Testing.docx
@@ -48,16 +48,19 @@
         <w:t xml:space="preserve"> the concept of Mobile Web Performance, as well as</w:t>
       </w:r>
       <w:r>
-        <w:t xml:space="preserve"> how I</w:t>
-      </w:r>
-      <w:r>
-        <w:t xml:space="preserve"> conducted </w:t>
+        <w:t xml:space="preserve"> how </w:t>
       </w:r>
       <w:r>
         <w:t>the</w:t>
       </w:r>
       <w:r>
-        <w:t xml:space="preserve"> performance tests and their results.</w:t>
+        <w:t xml:space="preserve"> performance tests</w:t>
+      </w:r>
+      <w:r>
+        <w:t xml:space="preserve"> were conducted</w:t>
+      </w:r>
+      <w:r>
+        <w:t xml:space="preserve"> and their results.</w:t>
       </w:r>
     </w:p>
     <w:p>
@@ -76,7 +79,10 @@
         <w:jc w:val="both"/>
       </w:pPr>
       <w:r>
-        <w:t>The performance of web pages has been steadily increasing along with the</w:t>
+        <w:t>The performance of W</w:t>
+      </w:r>
+      <w:r>
+        <w:t>eb pages has been steadily increasing along with the</w:t>
       </w:r>
       <w:r>
         <w:t xml:space="preserve"> constantly</w:t>
@@ -106,10 +112,13 @@
         <w:t>.</w:t>
       </w:r>
       <w:r>
-        <w:t xml:space="preserve"> Because of this the size of W</w:t>
-      </w:r>
-      <w:r>
-        <w:t>eb pages has increased alongside the demand for more powerful com</w:t>
+        <w:t xml:space="preserve"> Because of this the size of</w:t>
+      </w:r>
+      <w:r>
+        <w:t xml:space="preserve"> the</w:t>
+      </w:r>
+      <w:r>
+        <w:t xml:space="preserve"> pages has increased alongside the demand for more powerful com</w:t>
       </w:r>
       <w:r>
         <w:t>puters to render</w:t>
@@ -160,15 +169,7 @@
         <w:t xml:space="preserve"> unusable.</w:t>
       </w:r>
       <w:r>
-        <w:t xml:space="preserve"> This is in many ways a strange problem: on one hand mobile devices are much more powerful today than regular </w:t>
-      </w:r>
-      <w:proofErr w:type="gramStart"/>
-      <w:r>
-        <w:t>computers</w:t>
-      </w:r>
-      <w:proofErr w:type="gramEnd"/>
-      <w:r>
-        <w:t xml:space="preserve"> were ten years ago, but cellular networks are much akin to the regular wired networks</w:t>
+        <w:t xml:space="preserve"> This is in many ways a strange problem: on one hand mobile devices are much more powerful today than regular computers were ten years ago, but cellular networks are much akin to the regular wired networks</w:t>
       </w:r>
       <w:r>
         <w:t xml:space="preserve"> in terms of speed</w:t>
@@ -201,7 +202,10 @@
         <w:jc w:val="both"/>
       </w:pPr>
       <w:r>
-        <w:t xml:space="preserve">The web technologist, author and speaker Nicholas C. </w:t>
+        <w:t>The W</w:t>
+      </w:r>
+      <w:r>
+        <w:t xml:space="preserve">eb technologist, author and speaker Nicholas C. </w:t>
       </w:r>
       <w:proofErr w:type="spellStart"/>
       <w:r>
@@ -256,7 +260,13 @@
         <w:t>.</w:t>
       </w:r>
       <w:r>
-        <w:t xml:space="preserve"> He bases his suggestions on the work of Steve Souders, who we mentioned in chapter 1, </w:t>
+        <w:t xml:space="preserve"> He bases his suggestions on the work of Steve Soude</w:t>
+      </w:r>
+      <w:r>
+        <w:t>rs, which we looked at in C</w:t>
+      </w:r>
+      <w:r>
+        <w:t xml:space="preserve">hapter 1, </w:t>
       </w:r>
       <w:r>
         <w:t>focusing on</w:t>
@@ -644,7 +654,13 @@
         <w:t xml:space="preserve"> CPU having to execute less code.</w:t>
       </w:r>
       <w:r>
-        <w:t xml:space="preserve"> The JS engines running on mobile devices are orders of magnitude slower than those in desktop browsers. They also vary greatly in perform</w:t>
+        <w:t xml:space="preserve"> The JS engines running on mobile devices are orders of magnitude slower than those in desktop browsers</w:t>
+      </w:r>
+      <w:r>
+        <w:t>, as we will see later in this chapter</w:t>
+      </w:r>
+      <w:r>
+        <w:t>. They also vary greatly in perform</w:t>
       </w:r>
       <w:r>
         <w:t xml:space="preserve">ance and can, by </w:t>
@@ -691,7 +707,21 @@
         <w:t xml:space="preserve"> mentions is the limited memory available on mobile devices. Even the latest mobile devices have much less memory than desktop computers, and even less is available for use in Web browsers.</w:t>
       </w:r>
       <w:r>
-        <w:t xml:space="preserve"> While modern desktop computers will never encounter memory issues from loading a single Web page, a severely memory-intensive Web page might just cause problems on a mobile browser.</w:t>
+        <w:t xml:space="preserve"> While modern desktop computers will never encounter memory issues from loading a single Web page, </w:t>
+      </w:r>
+      <w:proofErr w:type="gramStart"/>
+      <w:r>
+        <w:t>a</w:t>
+      </w:r>
+      <w:proofErr w:type="gramEnd"/>
+      <w:r>
+        <w:t xml:space="preserve"> </w:t>
+      </w:r>
+      <w:r>
+        <w:t>excessively</w:t>
+      </w:r>
+      <w:r>
+        <w:t xml:space="preserve"> memory-intensive Web page might just cause problems on a mobile browser.</w:t>
       </w:r>
       <w:r>
         <w:t xml:space="preserve"> The biggest reasons for memory issues on a We</w:t>
@@ -705,7 +735,49 @@
       </w:r>
       <w:proofErr w:type="spellEnd"/>
       <w:r>
-        <w:t xml:space="preserve"> claims, are images and hardware accelerated graphics in general. A Web page with a lot of images embedded in its DOM can quickly fill up the memory available to the browser, causing slowdown and possibly crashes. Modern browsers, including mobile browsers, also hardware accelerate graphics such as images, CSS transitions and animations. This is done because handling graphics on the GPU instead of the CPU will lead to a smoother experience for the user, but it also uses more memory, which is limited on mobile devices. Being aware of these issues and using images and graphics responsibly can go a long way in avoiding potential memory issues on a mobile Web page.</w:t>
+        <w:t xml:space="preserve"> claims, are images and hardware accelerated graphics in general</w:t>
+      </w:r>
+      <w:r>
+        <w:t xml:space="preserve"> </w:t>
+      </w:r>
+      <w:r>
+        <w:fldChar w:fldCharType="begin"/>
+      </w:r>
+      <w:r>
+        <w:instrText xml:space="preserve"> ADDIN EN.CITE &lt;EndNote&gt;&lt;Cite&gt;&lt;Author&gt;Zakas&lt;/Author&gt;&lt;Year&gt;2013&lt;/Year&gt;&lt;RecNum&gt;28&lt;/RecNum&gt;&lt;DisplayText&gt;[1]&lt;/DisplayText&gt;&lt;record&gt;&lt;rec-number&gt;28&lt;/rec-number&gt;&lt;foreign-keys&gt;&lt;key app="EN" db-id="0a200tee5sa5e1ex095psptx0zaddvdr5sff"&gt;28&lt;/key&gt;&lt;/foreign-keys&gt;&lt;ref-type name="Journal Article"&gt;17&lt;/ref-type&gt;&lt;contributors&gt;&lt;authors&gt;&lt;author&gt;Zakas, Nicholas C.&lt;/author&gt;&lt;/authors&gt;&lt;/contributors&gt;&lt;titles&gt;&lt;title&gt;The Evolution of Web Development for Mobile Devices&lt;/title&gt;&lt;secondary-title&gt;Queue&lt;/secondary-title&gt;&lt;/titles&gt;&lt;periodical&gt;&lt;full-title&gt;Queue&lt;/full-title&gt;&lt;/periodical&gt;&lt;pages&gt;30-39&lt;/pages&gt;&lt;volume&gt;11&lt;/volume&gt;&lt;number&gt;2&lt;/number&gt;&lt;dates&gt;&lt;year&gt;2013&lt;/year&gt;&lt;/dates&gt;&lt;isbn&gt;1542-7730&lt;/isbn&gt;&lt;urls&gt;&lt;related-urls&gt;&lt;url&gt;http://dl.acm.org/citation.cfm?id=2441756&lt;/url&gt;&lt;/related-urls&gt;&lt;/urls&gt;&lt;custom1&gt;2441756&lt;/custom1&gt;&lt;electronic-resource-num&gt;10.1145/2436696.2441756&lt;/electronic-resource-num&gt;&lt;/record&gt;&lt;/Cite&gt;&lt;/EndNote&gt;</w:instrText>
+      </w:r>
+      <w:r>
+        <w:fldChar w:fldCharType="separate"/>
+      </w:r>
+      <w:r>
+        <w:rPr>
+          <w:noProof/>
+        </w:rPr>
+        <w:t>[</w:t>
+      </w:r>
+      <w:hyperlink w:anchor="_ENREF_1" w:tooltip="Zakas, 2013 #28" w:history="1">
+        <w:r>
+          <w:rPr>
+            <w:noProof/>
+          </w:rPr>
+          <w:t>1</w:t>
+        </w:r>
+      </w:hyperlink>
+      <w:r>
+        <w:rPr>
+          <w:noProof/>
+        </w:rPr>
+        <w:t>]</w:t>
+      </w:r>
+      <w:r>
+        <w:fldChar w:fldCharType="end"/>
+      </w:r>
+      <w:r>
+        <w:t xml:space="preserve">. A Web page with a lot of images embedded in its DOM can quickly fill up the memory available to the browser, causing slowdown and possibly </w:t>
+      </w:r>
+      <w:r>
+        <w:lastRenderedPageBreak/>
+        <w:t>crashes. Modern browsers, including mobile browsers, also hardware accelerate graphics such as images, CSS transitions and animations. This is done because handling graphics on the GPU instead of the CPU will lead to a smoother experience for the user, but it also uses more memory, which is limited on mobile devices. Being aware of these issues and using images and graphics responsibly can go a long way in avoiding potential memory issues on a mobile Web page.</w:t>
       </w:r>
     </w:p>
     <w:p>
@@ -724,10 +796,7 @@
         <w:t xml:space="preserve">Where </w:t>
       </w:r>
       <w:r>
-        <w:t>my system</w:t>
-      </w:r>
-      <w:r>
-        <w:t xml:space="preserve"> comes in</w:t>
+        <w:t>the plugin comes in</w:t>
       </w:r>
     </w:p>
     <w:p>
@@ -748,7 +817,13 @@
         <w:t>the server-side feature detection system</w:t>
       </w:r>
       <w:r>
-        <w:t xml:space="preserve"> comes in. Being able to detect UA features and tailor the Web pages on the server before sending them to the client can go a long way in allowing developers to get the best of both worlds. Developers can keep their rich Web page for desktops while altering the HTML</w:t>
+        <w:t xml:space="preserve"> comes in. Being able to detect UA features and tailor the Web pages on the server before sending them to the client </w:t>
+      </w:r>
+      <w:r>
+        <w:t>could</w:t>
+      </w:r>
+      <w:r>
+        <w:t xml:space="preserve"> go a long way in allowing developers to get the best of both worlds. Developers can keep their rich Web page for desktops while altering the HTML</w:t>
       </w:r>
       <w:r>
         <w:t xml:space="preserve"> components</w:t>
@@ -799,7 +874,13 @@
         <w:jc w:val="both"/>
       </w:pPr>
       <w:r>
-        <w:t>The plugin will increase the time a requ</w:t>
+        <w:t xml:space="preserve">The plugin </w:t>
+      </w:r>
+      <w:r>
+        <w:t>could</w:t>
+      </w:r>
+      <w:r>
+        <w:t xml:space="preserve"> increase the time a requ</w:t>
       </w:r>
       <w:r>
         <w:t>est takes to be handled, though. It adds additional database lookups and business logic to the server that it has to execute at least once per</w:t>
@@ -839,6 +920,7 @@
         <w:jc w:val="both"/>
       </w:pPr>
       <w:r>
+        <w:lastRenderedPageBreak/>
         <w:t>Method</w:t>
       </w:r>
     </w:p>
@@ -848,7 +930,10 @@
         <w:jc w:val="both"/>
       </w:pPr>
       <w:r>
-        <w:t>Measuring performance of web sites is a whole research field in its own right</w:t>
+        <w:t>Measuring performance of W</w:t>
+      </w:r>
+      <w:r>
+        <w:t>eb sites is a whole research field in its own right</w:t>
       </w:r>
       <w:r>
         <w:t xml:space="preserve">, which was first given a name by Steve Souders back in 2004 </w:t>
@@ -907,7 +992,19 @@
         <w:t xml:space="preserve"> user experience</w:t>
       </w:r>
       <w:r>
-        <w:t>. Some might target the performance on the backend, while others target the frontend exclusively, looking at the execution time of JS and the size of files sent in the response.</w:t>
+        <w:t>. Some might target the performance on the back</w:t>
+      </w:r>
+      <w:r>
+        <w:t xml:space="preserve"> </w:t>
+      </w:r>
+      <w:r>
+        <w:t>end, while others target the front</w:t>
+      </w:r>
+      <w:r>
+        <w:t xml:space="preserve"> </w:t>
+      </w:r>
+      <w:r>
+        <w:t>end exclusively, looking at the execution time of JS and the size of files sent in the response.</w:t>
       </w:r>
       <w:r>
         <w:t xml:space="preserve"> Others may </w:t>
@@ -919,7 +1016,16 @@
         <w:t xml:space="preserve">ion times at all, but rather do an </w:t>
       </w:r>
       <w:r>
-        <w:t>analysis of the content of a web page as it loads to determine the web page’s performance as experience</w:t>
+        <w:t>analysis of the content of a W</w:t>
+      </w:r>
+      <w:r>
+        <w:t xml:space="preserve">eb page as it loads to determine the </w:t>
+      </w:r>
+      <w:r>
+        <w:t xml:space="preserve">its </w:t>
+      </w:r>
+      <w:r>
+        <w:t>performance as experience</w:t>
       </w:r>
       <w:r>
         <w:t>d</w:t>
@@ -940,13 +1046,25 @@
         <w:jc w:val="both"/>
       </w:pPr>
       <w:r>
-        <w:t>Because our plugin is situated</w:t>
+        <w:t xml:space="preserve">Because </w:t>
+      </w:r>
+      <w:r>
+        <w:t>the</w:t>
+      </w:r>
+      <w:r>
+        <w:t xml:space="preserve"> plugin is situated</w:t>
       </w:r>
       <w:r>
         <w:t xml:space="preserve"> primarily</w:t>
       </w:r>
       <w:r>
-        <w:t xml:space="preserve"> on the backend we</w:t>
+        <w:t xml:space="preserve"> on the back</w:t>
+      </w:r>
+      <w:r>
+        <w:t xml:space="preserve"> </w:t>
+      </w:r>
+      <w:r>
+        <w:t>end I</w:t>
       </w:r>
       <w:r>
         <w:t xml:space="preserve"> focus</w:t>
@@ -958,10 +1076,13 @@
         <w:t xml:space="preserve"> on that</w:t>
       </w:r>
       <w:r>
-        <w:t xml:space="preserve"> as the common case, but we</w:t>
-      </w:r>
-      <w:r>
-        <w:t xml:space="preserve"> also</w:t>
+        <w:t xml:space="preserve"> as the common case, but </w:t>
+      </w:r>
+      <w:r>
+        <w:t xml:space="preserve">I </w:t>
+      </w:r>
+      <w:r>
+        <w:t>also</w:t>
       </w:r>
       <w:r>
         <w:t xml:space="preserve"> had to</w:t>
@@ -970,7 +1091,13 @@
         <w:t xml:space="preserve"> consider the case where the system encounters an unknown UA and must do tests on the frontend.</w:t>
       </w:r>
       <w:r>
-        <w:t xml:space="preserve"> These two cases are quite different and measuring their performance </w:t>
+        <w:t xml:space="preserve"> These two cases are quite different and </w:t>
+      </w:r>
+      <w:r>
+        <w:t xml:space="preserve">thus </w:t>
+      </w:r>
+      <w:r>
+        <w:t xml:space="preserve">measuring their performance </w:t>
       </w:r>
       <w:r>
         <w:t>had to</w:t>
@@ -991,16 +1118,43 @@
         <w:jc w:val="both"/>
       </w:pPr>
       <w:r>
-        <w:t xml:space="preserve">Enonic CMS also has its own device detection system built into it. Since our system is </w:t>
-      </w:r>
-      <w:r>
-        <w:t xml:space="preserve">meant to replace it we also had </w:t>
+        <w:t>Enonic CMS also has its own device detection</w:t>
+      </w:r>
+      <w:r>
+        <w:t xml:space="preserve"> system built into it. Since the</w:t>
+      </w:r>
+      <w:r>
+        <w:t xml:space="preserve"> </w:t>
+      </w:r>
+      <w:r>
+        <w:t>plugin</w:t>
+      </w:r>
+      <w:r>
+        <w:t xml:space="preserve"> is </w:t>
+      </w:r>
+      <w:r>
+        <w:t>meant to replace it I</w:t>
+      </w:r>
+      <w:r>
+        <w:t xml:space="preserve"> also had </w:t>
       </w:r>
       <w:r>
         <w:t xml:space="preserve">a </w:t>
       </w:r>
       <w:r>
-        <w:t>look at it and our system comparatively, to establish the performance impact of using our plugin as a replacement.</w:t>
+        <w:t xml:space="preserve">look at it and </w:t>
+      </w:r>
+      <w:r>
+        <w:t>the plugin</w:t>
+      </w:r>
+      <w:r>
+        <w:t xml:space="preserve"> comparatively, to establish the</w:t>
+      </w:r>
+      <w:r>
+        <w:t xml:space="preserve"> performance impact of using the</w:t>
+      </w:r>
+      <w:r>
+        <w:t xml:space="preserve"> plugin as a replacement.</w:t>
       </w:r>
       <w:r>
         <w:t xml:space="preserve"> This </w:t>
@@ -1012,7 +1166,16 @@
         <w:t xml:space="preserve"> done for both cases mentioned above.</w:t>
       </w:r>
       <w:r>
-        <w:t xml:space="preserve"> Even though our system detects </w:t>
+        <w:t xml:space="preserve"> Even though the</w:t>
+      </w:r>
+      <w:r>
+        <w:t xml:space="preserve"> </w:t>
+      </w:r>
+      <w:r>
+        <w:t>plugin</w:t>
+      </w:r>
+      <w:r>
+        <w:t xml:space="preserve"> detects </w:t>
       </w:r>
       <w:r>
         <w:t>more features than the built-in system, a severe performance hit might be grounds t</w:t>
@@ -1037,7 +1200,13 @@
         <w:jc w:val="both"/>
       </w:pPr>
       <w:r>
-        <w:t>Measuring backend performance</w:t>
+        <w:t>Measuring back</w:t>
+      </w:r>
+      <w:r>
+        <w:t>-</w:t>
+      </w:r>
+      <w:r>
+        <w:t>end performance</w:t>
       </w:r>
     </w:p>
     <w:p>
@@ -1091,7 +1260,16 @@
         <w:jc w:val="both"/>
       </w:pPr>
       <w:r>
-        <w:t>We chose to measure the performance of the backend by</w:t>
+        <w:t>I</w:t>
+      </w:r>
+      <w:r>
+        <w:t xml:space="preserve"> chose to measure the performance of the back</w:t>
+      </w:r>
+      <w:r>
+        <w:t xml:space="preserve"> </w:t>
+      </w:r>
+      <w:r>
+        <w:t>end by</w:t>
       </w:r>
       <w:r>
         <w:t xml:space="preserve"> using the Google Chrome Developer T</w:t>
@@ -1103,16 +1281,26 @@
         <w:t>s</w:t>
       </w:r>
       <w:r>
-        <w:t>. This allows us</w:t>
-      </w:r>
-      <w:r>
-        <w:t xml:space="preserve"> to look at the time it takes from a request is sent to the server until a HTML document is received in the response.</w:t>
+        <w:t>. This allows for</w:t>
       </w:r>
       <w:r>
         <w:t xml:space="preserve"> </w:t>
       </w:r>
       <w:r>
-        <w:t>The Chrome Developer Tools have a module that</w:t>
+        <w:t>looking</w:t>
+      </w:r>
+      <w:r>
+        <w:t xml:space="preserve"> at the time it takes from a request is sent to the server until a HTML document is received in the response.</w:t>
+      </w:r>
+      <w:r>
+        <w:t xml:space="preserve"> </w:t>
+      </w:r>
+      <w:r>
+        <w:t xml:space="preserve">The Chrome Developer Tools </w:t>
+      </w:r>
+      <w:r>
+        <w:lastRenderedPageBreak/>
+        <w:t>have a module that</w:t>
       </w:r>
       <w:r>
         <w:t xml:space="preserve"> illustrates the result of a request on a timeline that shows the individual </w:t>
@@ -1159,6 +1347,8 @@
       <w:r>
         <w:t xml:space="preserve"> This shows the amount of time it takes the server to handle the request, look up the UA, handle the UA if it is unknown and send a response. </w:t>
       </w:r>
+      <w:bookmarkStart w:id="0" w:name="_GoBack"/>
+      <w:bookmarkEnd w:id="0"/>
     </w:p>
     <w:p>
       <w:pPr>
@@ -1259,7 +1449,7 @@
                                   <w:noProof/>
                                 </w:rPr>
                               </w:pPr>
-                              <w:bookmarkStart w:id="0" w:name="_Ref226013174"/>
+                              <w:bookmarkStart w:id="1" w:name="_Ref226013174"/>
                               <w:r>
                                 <w:t xml:space="preserve">Figure </w:t>
                               </w:r>
@@ -1271,17 +1461,9 @@
                                   <w:t>1</w:t>
                                 </w:r>
                               </w:fldSimple>
-                              <w:bookmarkEnd w:id="0"/>
+                              <w:bookmarkEnd w:id="1"/>
                               <w:r>
-                                <w:t xml:space="preserve">: The Google Chrome Developer Tools Network pane. Showing our demo page making a request as an unknown UA to the server. The blue bars indicate requests for HTML documents. The first one is the redirect from the </w:t>
-                              </w:r>
-                              <w:proofErr w:type="spellStart"/>
-                              <w:r>
-                                <w:t>HttpInterceptor</w:t>
-                              </w:r>
-                              <w:proofErr w:type="spellEnd"/>
-                              <w:r>
-                                <w:t xml:space="preserve"> extension to do the Modernizr tests; the second is the actual page.</w:t>
+                                <w:t>: The Google Chrome Developer Tools Network pane. Showing the demo page making a request as an unknown UA to the server. The blue bars indicate requests for HTML documents. The first one is the redirect from the HttpInterceptor extension to do the Modernizr tests; the second is the actual page.</w:t>
                               </w:r>
                             </w:p>
                           </w:txbxContent>
@@ -1325,7 +1507,7 @@
                   <o:lock v:ext="edit" aspectratio="t"/>
                 </v:shapetype>
                 <v:shape id="Picture 6" o:spid="_x0000_s1027" type="#_x0000_t75" style="position:absolute;left:187;top:-83820;width:6839210;height:1386840;visibility:visible;mso-wrap-style:square" o:gfxdata="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">
-                  <v:imagedata r:id="rId7" o:title=""/>
+                  <v:imagedata r:id="rId6" o:title=""/>
                   <v:path arrowok="t"/>
                 </v:shape>
                 <v:shapetype id="_x0000_t202" coordsize="21600,21600" o:spt="202" path="m0,0l0,21600,21600,21600,21600,0xe">
@@ -1342,34 +1524,21 @@
                             <w:noProof/>
                           </w:rPr>
                         </w:pPr>
-                        <w:bookmarkStart w:id="3" w:name="_Ref226013174"/>
+                        <w:bookmarkStart w:id="2" w:name="_Ref226013174"/>
                         <w:r>
                           <w:t xml:space="preserve">Figure </w:t>
                         </w:r>
+                        <w:fldSimple w:instr=" SEQ Figure \* ARABIC ">
+                          <w:r>
+                            <w:rPr>
+                              <w:noProof/>
+                            </w:rPr>
+                            <w:t>1</w:t>
+                          </w:r>
+                        </w:fldSimple>
+                        <w:bookmarkEnd w:id="2"/>
                         <w:r>
-                          <w:fldChar w:fldCharType="begin"/>
-                        </w:r>
-                        <w:r>
-                          <w:instrText xml:space="preserve"> SEQ Figure \* ARABIC </w:instrText>
-                        </w:r>
-                        <w:r>
-                          <w:fldChar w:fldCharType="separate"/>
-                        </w:r>
-                        <w:r>
-                          <w:rPr>
-                            <w:noProof/>
-                          </w:rPr>
-                          <w:t>1</w:t>
-                        </w:r>
-                        <w:r>
-                          <w:rPr>
-                            <w:noProof/>
-                          </w:rPr>
-                          <w:fldChar w:fldCharType="end"/>
-                        </w:r>
-                        <w:bookmarkEnd w:id="3"/>
-                        <w:r>
-                          <w:t>: The Google Chrome Developer Tools Network pane. Showing our demo page making a request as an unknown UA to the server. The blue bars indicate requests for HTML documents. The first one is the redirect from the HttpInterceptor extension to do the Modernizr tests; the second is the actual page.</w:t>
+                          <w:t>: The Google Chrome Developer Tools Network pane. Showing the demo page making a request as an unknown UA to the server. The blue bars indicate requests for HTML documents. The first one is the redirect from the HttpInterceptor extension to do the Modernizr tests; the second is the actual page.</w:t>
                         </w:r>
                       </w:p>
                     </w:txbxContent>
@@ -1388,7 +1557,22 @@
         <w:jc w:val="both"/>
       </w:pPr>
       <w:r>
-        <w:t>While the request round-trip time we get from Chrome is indicative of the actual user experience, we can also look at the actual processing and rendering time on the server by using Enonic’s administration tools.</w:t>
+        <w:t>While th</w:t>
+      </w:r>
+      <w:r>
+        <w:t>e request round-trip time gotten</w:t>
+      </w:r>
+      <w:r>
+        <w:t xml:space="preserve"> from Chrome is indicative of the actual user experience</w:t>
+      </w:r>
+      <w:r>
+        <w:t xml:space="preserve"> of latency</w:t>
+      </w:r>
+      <w:r>
+        <w:t>, we can also look at the</w:t>
+      </w:r>
+      <w:r>
+        <w:t xml:space="preserve"> processing and rendering time on the server by using Enonic’s administration tools.</w:t>
       </w:r>
       <w:r>
         <w:t xml:space="preserve"> These </w:t>
@@ -1415,7 +1599,7 @@
         <w:rPr>
           <w:noProof/>
         </w:rPr>
-        <w:t>2</w:t>
+        <w:t>3</w:t>
       </w:r>
       <w:r>
         <w:fldChar w:fldCharType="end"/>
@@ -1430,7 +1614,13 @@
         <w:t>’s</w:t>
       </w:r>
       <w:r>
-        <w:t xml:space="preserve"> datasources called, compared to when they are not, giving us data on the performance hit the plugin will inflict on the </w:t>
+        <w:t xml:space="preserve"> </w:t>
+      </w:r>
+      <w:r>
+        <w:t>FunctionLibrary methods</w:t>
+      </w:r>
+      <w:r>
+        <w:t xml:space="preserve"> called, compared to when they are not, giving us data on the performance hit the plugin will inflict on the </w:t>
       </w:r>
       <w:r>
         <w:t>CMS</w:t>
@@ -1439,7 +1629,13 @@
         <w:t>’s page loading times.</w:t>
       </w:r>
       <w:r>
-        <w:t xml:space="preserve"> We do this to establish if there is a significant hit in the performance of a page using </w:t>
+        <w:t xml:space="preserve"> </w:t>
+      </w:r>
+      <w:r>
+        <w:t>I used</w:t>
+      </w:r>
+      <w:r>
+        <w:t xml:space="preserve"> this to establish if there is a significant hit in the performance of a page using </w:t>
       </w:r>
       <w:r>
         <w:t>the</w:t>
@@ -1463,6 +1659,7 @@
         <w:rPr>
           <w:noProof/>
         </w:rPr>
+        <w:lastRenderedPageBreak/>
         <mc:AlternateContent>
           <mc:Choice Requires="wpg">
             <w:drawing>
@@ -1499,7 +1696,7 @@
                           </pic:cNvPicPr>
                         </pic:nvPicPr>
                         <pic:blipFill>
-                          <a:blip r:embed="rId8">
+                          <a:blip r:embed="rId7">
                             <a:extLst>
                               <a:ext uri="{28A0092B-C50C-407E-A947-70E740481C1C}">
                                 <a14:useLocalDpi xmlns:a14="http://schemas.microsoft.com/office/drawing/2010/main" val="0"/>
@@ -1553,6 +1750,7 @@
                                   <w:noProof/>
                                 </w:rPr>
                               </w:pPr>
+                              <w:bookmarkStart w:id="3" w:name="_Ref228699723"/>
                               <w:r>
                                 <w:t xml:space="preserve">Figure </w:t>
                               </w:r>
@@ -1564,6 +1762,7 @@
                                   <w:t>2</w:t>
                                 </w:r>
                               </w:fldSimple>
+                              <w:bookmarkEnd w:id="3"/>
                               <w:r>
                                 <w:t xml:space="preserve">: The </w:t>
                               </w:r>
@@ -1573,7 +1772,7 @@
                               </w:r>
                               <w:proofErr w:type="spellEnd"/>
                               <w:r>
-                                <w:t xml:space="preserve"> Travels test site.</w:t>
+                                <w:t xml:space="preserve"> Travels test site in Enonic.</w:t>
                               </w:r>
                             </w:p>
                           </w:txbxContent>
@@ -1598,7 +1797,7 @@
             <w:pict>
               <v:group id="Group 15" o:spid="_x0000_s1029" style="position:absolute;left:0;text-align:left;margin-left:0;margin-top:341.2pt;width:453.2pt;height:270.8pt;z-index:251669504;mso-position-horizontal:center;mso-position-horizontal-relative:margin;mso-height-relative:margin" coordsize="5755640,3439160" o:gfxdata="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">
                 <v:shape id="Picture 11" o:spid="_x0000_s1030" type="#_x0000_t75" style="position:absolute;left:374;width:5754891;height:3121025;visibility:visible;mso-wrap-style:square" o:gfxdata="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">
-                  <v:imagedata r:id="rId9" o:title=""/>
+                  <v:imagedata r:id="rId8" o:title=""/>
                   <v:path arrowok="t"/>
                 </v:shape>
                 <v:shape id="Text Box 14" o:spid="_x0000_s1031" type="#_x0000_t202" style="position:absolute;top:3178175;width:5755640;height:260985;visibility:visible;mso-wrap-style:square;v-text-anchor:top" o:gfxdata="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" stroked="f">
@@ -1611,32 +1810,29 @@
                             <w:noProof/>
                           </w:rPr>
                         </w:pPr>
+                        <w:bookmarkStart w:id="4" w:name="_Ref228699723"/>
                         <w:r>
                           <w:t xml:space="preserve">Figure </w:t>
                         </w:r>
+                        <w:fldSimple w:instr=" SEQ Figure \* ARABIC ">
+                          <w:r>
+                            <w:rPr>
+                              <w:noProof/>
+                            </w:rPr>
+                            <w:t>2</w:t>
+                          </w:r>
+                        </w:fldSimple>
+                        <w:bookmarkEnd w:id="4"/>
                         <w:r>
-                          <w:fldChar w:fldCharType="begin"/>
+                          <w:t xml:space="preserve">: The </w:t>
                         </w:r>
+                        <w:proofErr w:type="spellStart"/>
                         <w:r>
-                          <w:instrText xml:space="preserve"> SEQ Figure \* ARABIC </w:instrText>
+                          <w:t>Bluman</w:t>
                         </w:r>
+                        <w:proofErr w:type="spellEnd"/>
                         <w:r>
-                          <w:fldChar w:fldCharType="separate"/>
-                        </w:r>
-                        <w:r>
-                          <w:rPr>
-                            <w:noProof/>
-                          </w:rPr>
-                          <w:t>2</w:t>
-                        </w:r>
-                        <w:r>
-                          <w:rPr>
-                            <w:noProof/>
-                          </w:rPr>
-                          <w:fldChar w:fldCharType="end"/>
-                        </w:r>
-                        <w:r>
-                          <w:t>: The Bluman Travels test site.</w:t>
+                          <w:t xml:space="preserve"> Travels test site in Enonic.</w:t>
                         </w:r>
                       </w:p>
                     </w:txbxContent>
@@ -1691,7 +1887,7 @@
                           </pic:cNvPicPr>
                         </pic:nvPicPr>
                         <pic:blipFill>
-                          <a:blip r:embed="rId10">
+                          <a:blip r:embed="rId9">
                             <a:extLst>
                               <a:ext uri="{28A0092B-C50C-407E-A947-70E740481C1C}">
                                 <a14:useLocalDpi xmlns:a14="http://schemas.microsoft.com/office/drawing/2010/main" val="0"/>
@@ -1743,7 +1939,7 @@
                                 <w:pStyle w:val="Caption"/>
                                 <w:jc w:val="both"/>
                               </w:pPr>
-                              <w:bookmarkStart w:id="1" w:name="_Ref226013849"/>
+                              <w:bookmarkStart w:id="5" w:name="_Ref226013849"/>
                               <w:r>
                                 <w:t xml:space="preserve">Figure </w:t>
                               </w:r>
@@ -1755,7 +1951,7 @@
                                   <w:t>3</w:t>
                                 </w:r>
                               </w:fldSimple>
-                              <w:bookmarkEnd w:id="1"/>
+                              <w:bookmarkEnd w:id="5"/>
                               <w:r>
                                 <w:t>: A page trace in Enonic. It shows the total rendering time and processing time of a page, as well as a breakdown of the time taken for each portlet and datasource function call.</w:t>
                               </w:r>
@@ -1779,7 +1975,7 @@
             <w:pict>
               <v:group id="Group 13" o:spid="_x0000_s1032" style="position:absolute;left:0;text-align:left;margin-left:0;margin-top:-26.95pt;width:538.55pt;height:212.25pt;z-index:251663360;mso-position-horizontal:center;mso-position-horizontal-relative:margin" coordsize="6839585,2695575" o:gfxdata="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">
                 <v:shape id="Picture 9" o:spid="_x0000_s1033" type="#_x0000_t75" style="position:absolute;left:2356;width:6834873;height:2243455;visibility:visible;mso-wrap-style:square" o:gfxdata="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">
-                  <v:imagedata r:id="rId11" o:title=""/>
+                  <v:imagedata r:id="rId10" o:title=""/>
                   <v:path arrowok="t"/>
                 </v:shape>
                 <v:shape id="Text Box 10" o:spid="_x0000_s1034" type="#_x0000_t202" style="position:absolute;top:2300605;width:6839585;height:394970;visibility:visible;mso-wrap-style:square;v-text-anchor:top" o:gfxdata="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" stroked="f">
@@ -1790,32 +1986,19 @@
                           <w:pStyle w:val="Caption"/>
                           <w:jc w:val="both"/>
                         </w:pPr>
-                        <w:bookmarkStart w:id="5" w:name="_Ref226013849"/>
+                        <w:bookmarkStart w:id="6" w:name="_Ref226013849"/>
                         <w:r>
                           <w:t xml:space="preserve">Figure </w:t>
                         </w:r>
-                        <w:r>
-                          <w:fldChar w:fldCharType="begin"/>
-                        </w:r>
-                        <w:r>
-                          <w:instrText xml:space="preserve"> SEQ Figure \* ARABIC </w:instrText>
-                        </w:r>
-                        <w:r>
-                          <w:fldChar w:fldCharType="separate"/>
-                        </w:r>
-                        <w:r>
-                          <w:rPr>
-                            <w:noProof/>
-                          </w:rPr>
-                          <w:t>3</w:t>
-                        </w:r>
-                        <w:r>
-                          <w:rPr>
-                            <w:noProof/>
-                          </w:rPr>
-                          <w:fldChar w:fldCharType="end"/>
-                        </w:r>
-                        <w:bookmarkEnd w:id="5"/>
+                        <w:fldSimple w:instr=" SEQ Figure \* ARABIC ">
+                          <w:r>
+                            <w:rPr>
+                              <w:noProof/>
+                            </w:rPr>
+                            <w:t>3</w:t>
+                          </w:r>
+                        </w:fldSimple>
+                        <w:bookmarkEnd w:id="6"/>
                         <w:r>
                           <w:t>: A page trace in Enonic. It shows the total rendering time and processing time of a page, as well as a breakdown of the time taken for each portlet and datasource function call.</w:t>
                         </w:r>
@@ -1830,372 +2013,357 @@
         </mc:AlternateContent>
       </w:r>
       <w:r>
-        <w:t xml:space="preserve">There are two factors to look at on the backend: the performance of the </w:t>
+        <w:t>There are two factors to look at on the back</w:t>
+      </w:r>
+      <w:r>
+        <w:t xml:space="preserve"> </w:t>
+      </w:r>
+      <w:r>
+        <w:t>end: the performance of the HttpInterceptor extension, and</w:t>
+      </w:r>
+      <w:r>
+        <w:t xml:space="preserve"> that</w:t>
+      </w:r>
+      <w:r>
+        <w:t xml:space="preserve"> of the FunctionLibrary extension. </w:t>
+      </w:r>
+      <w:r>
+        <w:t>The performance of the HttpInterceptor extension is impacted by whether or not it encounters a new UA string, thus it is important to separate these two cases. The performance of the FunctionLibrary extension is wholly reliant on the structure of the UA family definition JSON file, so it needs to be kept static between tests.</w:t>
+      </w:r>
+    </w:p>
+    <w:p>
+      <w:pPr>
+        <w:spacing w:line="360" w:lineRule="auto"/>
+        <w:jc w:val="both"/>
+      </w:pPr>
+    </w:p>
+    <w:p>
+      <w:pPr>
+        <w:spacing w:line="360" w:lineRule="auto"/>
+        <w:jc w:val="both"/>
+      </w:pPr>
+      <w:r>
+        <w:t>Because the results from the HttpInterceptor extensions are used by a FunctionLibrary extension th</w:t>
+      </w:r>
+      <w:r>
+        <w:t xml:space="preserve">at is invoked by datasources, it was necessary </w:t>
+      </w:r>
+      <w:r>
+        <w:t xml:space="preserve">to add a call to </w:t>
+      </w:r>
+      <w:r>
+        <w:t xml:space="preserve">the datasources on he test page. </w:t>
+      </w:r>
+      <w:r>
+        <w:t>A s</w:t>
+      </w:r>
+      <w:r>
+        <w:t>ingle datasource should suffice</w:t>
+      </w:r>
+      <w:r>
+        <w:t xml:space="preserve"> </w:t>
+      </w:r>
+      <w:r>
+        <w:t xml:space="preserve">as </w:t>
+      </w:r>
+      <w:r>
+        <w:t xml:space="preserve">Enonic caches the </w:t>
+      </w:r>
+      <w:r>
+        <w:lastRenderedPageBreak/>
+        <w:t>result on a per-session basis</w:t>
+      </w:r>
+      <w:r>
+        <w:t>,</w:t>
+      </w:r>
+      <w:r>
+        <w:t xml:space="preserve"> and the FunctionLibrary extension will thus not be called twice.</w:t>
+      </w:r>
+    </w:p>
+    <w:p>
+      <w:pPr>
+        <w:spacing w:line="360" w:lineRule="auto"/>
+        <w:jc w:val="both"/>
+      </w:pPr>
+    </w:p>
+    <w:p>
+      <w:pPr>
+        <w:spacing w:line="360" w:lineRule="auto"/>
+        <w:jc w:val="both"/>
+      </w:pPr>
+      <w:r>
+        <w:t xml:space="preserve">The site </w:t>
+      </w:r>
+      <w:r>
+        <w:t>we used</w:t>
+      </w:r>
+      <w:r>
+        <w:t xml:space="preserve"> for testing is the default demo page that is packaged with Enonic</w:t>
+      </w:r>
+      <w:r>
+        <w:t xml:space="preserve"> 4.6</w:t>
+      </w:r>
+      <w:r>
+        <w:t xml:space="preserve"> called </w:t>
       </w:r>
       <w:proofErr w:type="spellStart"/>
       <w:r>
-        <w:t>HttpInterceptor</w:t>
+        <w:t>Bluman</w:t>
       </w:r>
       <w:proofErr w:type="spellEnd"/>
       <w:r>
-        <w:t xml:space="preserve"> extension, and of the </w:t>
+        <w:t xml:space="preserve"> Travels</w:t>
+      </w:r>
+      <w:r>
+        <w:t xml:space="preserve">. It is a mock travel site </w:t>
+      </w:r>
+      <w:r>
+        <w:t>with articles about various tourist locations around the world.</w:t>
+      </w:r>
+      <w:r>
+        <w:t xml:space="preserve"> It is a good example of a typical web site that uses CMS’s like Enonic, and will thus provide a good use-case example.</w:t>
+      </w:r>
+      <w:r>
+        <w:t xml:space="preserve"> For testing I</w:t>
+      </w:r>
+      <w:r>
+        <w:t xml:space="preserve"> used the site’s front page</w:t>
+      </w:r>
+      <w:r>
+        <w:t>, as seen in</w:t>
+      </w:r>
+      <w:r>
+        <w:t xml:space="preserve"> </w:t>
+      </w:r>
+      <w:r>
+        <w:fldChar w:fldCharType="begin"/>
+      </w:r>
+      <w:r>
+        <w:instrText xml:space="preserve"> REF _Ref228699723 \h </w:instrText>
+      </w:r>
+      <w:r>
+        <w:fldChar w:fldCharType="separate"/>
+      </w:r>
+      <w:r>
+        <w:t xml:space="preserve">Figure </w:t>
+      </w:r>
+      <w:r>
+        <w:rPr>
+          <w:noProof/>
+        </w:rPr>
+        <w:t>2</w:t>
+      </w:r>
+      <w:r>
+        <w:fldChar w:fldCharType="end"/>
+      </w:r>
+      <w:r>
+        <w:t>, with a datasource call to the</w:t>
+      </w:r>
+      <w:r>
+        <w:t xml:space="preserve"> FunctionLibrary </w:t>
+      </w:r>
+      <w:r>
+        <w:t xml:space="preserve">extension </w:t>
+      </w:r>
+      <w:r>
+        <w:t>method getUAFamily</w:t>
+      </w:r>
+      <w:r>
+        <w:t xml:space="preserve"> in the</w:t>
+      </w:r>
+      <w:r>
+        <w:t xml:space="preserve"> XSL</w:t>
+      </w:r>
+      <w:r>
+        <w:t xml:space="preserve"> page template it uses.</w:t>
+      </w:r>
+    </w:p>
+    <w:p>
+      <w:pPr>
+        <w:keepNext/>
+        <w:spacing w:line="360" w:lineRule="auto"/>
+        <w:jc w:val="both"/>
+      </w:pPr>
+    </w:p>
+    <w:p>
+      <w:pPr>
+        <w:pStyle w:val="Heading2"/>
+        <w:spacing w:line="360" w:lineRule="auto"/>
+        <w:jc w:val="both"/>
+      </w:pPr>
+      <w:r>
+        <w:t>Measuring front</w:t>
+      </w:r>
+      <w:r>
+        <w:t>-</w:t>
+      </w:r>
+      <w:r>
+        <w:t>end performance</w:t>
+      </w:r>
+    </w:p>
+    <w:p>
+      <w:pPr>
+        <w:spacing w:line="360" w:lineRule="auto"/>
+        <w:jc w:val="both"/>
+      </w:pPr>
+      <w:r>
+        <w:t xml:space="preserve">The plugin </w:t>
+      </w:r>
+      <w:r>
+        <w:t>only ever does anything on the front</w:t>
+      </w:r>
+      <w:r>
+        <w:t xml:space="preserve"> </w:t>
+      </w:r>
+      <w:r>
+        <w:t>end if it encounters an unk</w:t>
+      </w:r>
+      <w:r>
+        <w:t>n</w:t>
+      </w:r>
+      <w:r>
+        <w:t xml:space="preserve">own UA. When this occurs it sends a response to the client containing </w:t>
+      </w:r>
+      <w:r>
+        <w:t>some JS co</w:t>
+      </w:r>
+      <w:r>
+        <w:t>de meant to test the features of</w:t>
+      </w:r>
+      <w:r>
+        <w:t xml:space="preserve"> the requesting UA.</w:t>
+      </w:r>
+      <w:r>
+        <w:t xml:space="preserve"> To measure the performance on the frontend means looking at the time it takes the JS to execute the tests, generate the resulting cookies and reload the page. In the case of no JS support on the UA, the page will simply be reloaded, w</w:t>
+      </w:r>
+      <w:r>
+        <w:t>hich is not very relevant in this</w:t>
+      </w:r>
+      <w:r>
+        <w:t xml:space="preserve"> case, as we are interested in the worst-case scenario where all the JS is executed.</w:t>
+      </w:r>
+    </w:p>
+    <w:p>
+      <w:pPr>
+        <w:spacing w:line="360" w:lineRule="auto"/>
+        <w:jc w:val="both"/>
+      </w:pPr>
+    </w:p>
+    <w:p>
+      <w:pPr>
+        <w:spacing w:line="360" w:lineRule="auto"/>
+        <w:jc w:val="both"/>
+      </w:pPr>
+      <w:r>
+        <w:t>As previously mentioned, different browsers use dif</w:t>
+      </w:r>
+      <w:r>
+        <w:t>ferent JS engines to execute</w:t>
+      </w:r>
+      <w:r>
+        <w:t xml:space="preserve"> code. These are all implemented differently and thus perform differently. On modern desktop browsers these </w:t>
+      </w:r>
+      <w:r>
+        <w:t>variations are largely negligible. The JS engines on various mobile devices do have bigger differences in performance</w:t>
+      </w:r>
+      <w:r>
+        <w:t>, though,</w:t>
+      </w:r>
+      <w:r>
+        <w:t xml:space="preserve"> and can thus have a significant impact on the request time and resource use on mobile devices.</w:t>
+      </w:r>
+      <w:r>
+        <w:t xml:space="preserve"> Because the JS based feature tests are core to the functionality of </w:t>
+      </w:r>
+      <w:r>
+        <w:t>the plugin</w:t>
+      </w:r>
+      <w:r>
+        <w:t xml:space="preserve">, </w:t>
+      </w:r>
+      <w:r>
+        <w:t>I</w:t>
+      </w:r>
+      <w:r>
+        <w:t xml:space="preserve"> cannot do much to improve the performance of these scripts, lest there arrives a more efficient alternative to using Modernizr.</w:t>
+      </w:r>
+      <w:r>
+        <w:t xml:space="preserve"> Despite this</w:t>
+      </w:r>
+      <w:r>
+        <w:t>,</w:t>
+      </w:r>
+      <w:r>
+        <w:t xml:space="preserve"> it is still interesting to see what kind of performance impact these scripts have on the overall </w:t>
+      </w:r>
+      <w:r>
+        <w:t>latency of the Web page</w:t>
+      </w:r>
+      <w:r>
+        <w:t>.</w:t>
+      </w:r>
+      <w:r>
+        <w:t xml:space="preserve"> </w:t>
+      </w:r>
+    </w:p>
+    <w:p>
+      <w:pPr>
+        <w:spacing w:line="360" w:lineRule="auto"/>
+        <w:jc w:val="both"/>
+      </w:pPr>
+    </w:p>
+    <w:p>
+      <w:pPr>
+        <w:spacing w:line="360" w:lineRule="auto"/>
+        <w:jc w:val="both"/>
+      </w:pPr>
+      <w:r>
+        <w:t>Testing the performance of the JS code running on the client is a matter of measuring the time the code takes to execute. To do this we simply g</w:t>
+      </w:r>
+      <w:r>
+        <w:t xml:space="preserve">et the time using JS at the start of the </w:t>
+      </w:r>
+      <w:r>
+        <w:t>actual Modernizr code, and then ag</w:t>
+      </w:r>
+      <w:r>
+        <w:t xml:space="preserve">ain </w:t>
+      </w:r>
+      <w:r>
+        <w:t>after the cookie containing</w:t>
+      </w:r>
+      <w:r>
+        <w:t xml:space="preserve"> the results has </w:t>
+      </w:r>
+      <w:r>
+        <w:lastRenderedPageBreak/>
+        <w:t>been generated</w:t>
+      </w:r>
+      <w:r>
+        <w:t>.</w:t>
+      </w:r>
+      <w:r>
+        <w:t xml:space="preserve"> This is </w:t>
+      </w:r>
+      <w:r>
+        <w:t xml:space="preserve">done using the </w:t>
       </w:r>
       <w:proofErr w:type="spellStart"/>
       <w:r>
-        <w:t>FunctionLibrary</w:t>
+        <w:t>getTime</w:t>
       </w:r>
       <w:proofErr w:type="spellEnd"/>
       <w:r>
-        <w:t xml:space="preserve"> extension. </w:t>
-      </w:r>
-      <w:r>
-        <w:t xml:space="preserve">The performance of the </w:t>
-      </w:r>
-      <w:proofErr w:type="spellStart"/>
-      <w:r>
-        <w:t>HttpInterceptor</w:t>
-      </w:r>
-      <w:proofErr w:type="spellEnd"/>
-      <w:r>
-        <w:t xml:space="preserve"> extension is impacted by whether or not it encounters a new UA string, thus it is important to separate these two cases. The performance of the </w:t>
-      </w:r>
-      <w:proofErr w:type="spellStart"/>
-      <w:r>
-        <w:t>FunctionLibrary</w:t>
-      </w:r>
-      <w:proofErr w:type="spellEnd"/>
-      <w:r>
-        <w:t xml:space="preserve"> extension is wholly reliant on the structure of the UA family definition JSON file, so it needs to be kept static between tests.</w:t>
-      </w:r>
-    </w:p>
-    <w:p>
-      <w:pPr>
-        <w:spacing w:line="360" w:lineRule="auto"/>
-        <w:jc w:val="both"/>
-      </w:pPr>
-    </w:p>
-    <w:p>
-      <w:pPr>
-        <w:spacing w:line="360" w:lineRule="auto"/>
-        <w:jc w:val="both"/>
-      </w:pPr>
-      <w:r>
-        <w:t xml:space="preserve">Because the results from the </w:t>
-      </w:r>
-      <w:proofErr w:type="spellStart"/>
-      <w:r>
-        <w:t>HttpInterceptor</w:t>
-      </w:r>
-      <w:proofErr w:type="spellEnd"/>
-      <w:r>
-        <w:t xml:space="preserve"> extensions are used by a </w:t>
-      </w:r>
-      <w:proofErr w:type="spellStart"/>
-      <w:r>
-        <w:t>FunctionLibrary</w:t>
-      </w:r>
-      <w:proofErr w:type="spellEnd"/>
-      <w:r>
-        <w:t xml:space="preserve"> extension that is invoked by datasources, we needed to add a call to </w:t>
-      </w:r>
-      <w:r>
-        <w:t xml:space="preserve">the datasources on he test page. </w:t>
-      </w:r>
-      <w:r>
-        <w:t>A s</w:t>
-      </w:r>
-      <w:r>
-        <w:t>ingle datasource should suffice</w:t>
+        <w:t xml:space="preserve"> function, which is a part of JS’s Date prototype</w:t>
       </w:r>
       <w:r>
         <w:t xml:space="preserve"> </w:t>
       </w:r>
       <w:r>
-        <w:t xml:space="preserve">as </w:t>
-      </w:r>
-      <w:r>
-        <w:t>Enonic caches the result on a per-session basis</w:t>
-      </w:r>
-      <w:r>
-        <w:t>,</w:t>
-      </w:r>
-      <w:r>
-        <w:t xml:space="preserve"> and the </w:t>
-      </w:r>
-      <w:proofErr w:type="spellStart"/>
-      <w:r>
-        <w:t>FunctionLibrary</w:t>
-      </w:r>
-      <w:proofErr w:type="spellEnd"/>
-      <w:r>
-        <w:t xml:space="preserve"> extension will thus not be called twice.</w:t>
-      </w:r>
-    </w:p>
-    <w:p>
-      <w:pPr>
-        <w:spacing w:line="360" w:lineRule="auto"/>
-        <w:jc w:val="both"/>
-      </w:pPr>
-    </w:p>
-    <w:p>
-      <w:pPr>
-        <w:spacing w:line="360" w:lineRule="auto"/>
-        <w:jc w:val="both"/>
-      </w:pPr>
-      <w:r>
-        <w:t xml:space="preserve">The site </w:t>
-      </w:r>
-      <w:r>
-        <w:t>we used</w:t>
-      </w:r>
-      <w:r>
-        <w:t xml:space="preserve"> for testing is the default demo page that is packaged with Enonic</w:t>
-      </w:r>
-      <w:r>
-        <w:t xml:space="preserve"> called </w:t>
-      </w:r>
-      <w:proofErr w:type="spellStart"/>
-      <w:r>
-        <w:t>Bluman</w:t>
-      </w:r>
-      <w:proofErr w:type="spellEnd"/>
-      <w:r>
-        <w:t xml:space="preserve"> Travels</w:t>
-      </w:r>
-      <w:r>
-        <w:t xml:space="preserve">. It is a mock travel site </w:t>
-      </w:r>
-      <w:r>
-        <w:t>with articles about various tourist locations around the world.</w:t>
-      </w:r>
-      <w:r>
-        <w:t xml:space="preserve"> It is a good example of a typical web site that uses CMS’s like Enonic, and will thus provide a good use-case example.</w:t>
-      </w:r>
-      <w:r>
-        <w:t xml:space="preserve"> For testing we used the site’s front page</w:t>
-      </w:r>
-      <w:r>
-        <w:t xml:space="preserve"> (</w:t>
-      </w:r>
-      <w:r>
         <w:fldChar w:fldCharType="begin"/>
       </w:r>
       <w:r>
-        <w:instrText xml:space="preserve"> REF _Ref226014262 \h </w:instrText>
-      </w:r>
-      <w:r>
-        <w:fldChar w:fldCharType="separate"/>
-      </w:r>
-      <w:r>
-        <w:rPr>
-          <w:b/>
-        </w:rPr>
-        <w:t>Error! Reference source not found.</w:t>
-      </w:r>
-      <w:r>
-        <w:fldChar w:fldCharType="end"/>
-      </w:r>
-      <w:r>
-        <w:t>)</w:t>
-      </w:r>
-      <w:r>
-        <w:t xml:space="preserve">, with a datasource call to our </w:t>
-      </w:r>
-      <w:proofErr w:type="spellStart"/>
-      <w:r>
-        <w:t>FunctionLibrary</w:t>
-      </w:r>
-      <w:proofErr w:type="spellEnd"/>
-      <w:r>
-        <w:t xml:space="preserve"> </w:t>
-      </w:r>
-      <w:r>
-        <w:t xml:space="preserve">extension </w:t>
-      </w:r>
-      <w:r>
-        <w:t xml:space="preserve">method </w:t>
-      </w:r>
-      <w:proofErr w:type="spellStart"/>
-      <w:r>
-        <w:t>getUAFamily</w:t>
-      </w:r>
-      <w:proofErr w:type="spellEnd"/>
-      <w:r>
-        <w:t xml:space="preserve"> in the</w:t>
-      </w:r>
-      <w:r>
-        <w:t xml:space="preserve"> XSL</w:t>
-      </w:r>
-      <w:r>
-        <w:t xml:space="preserve"> page template it uses.</w:t>
-      </w:r>
-    </w:p>
-    <w:p>
-      <w:pPr>
-        <w:keepNext/>
-        <w:spacing w:line="360" w:lineRule="auto"/>
-        <w:jc w:val="both"/>
-      </w:pPr>
-    </w:p>
-    <w:p>
-      <w:pPr>
-        <w:pStyle w:val="Heading2"/>
-        <w:spacing w:line="360" w:lineRule="auto"/>
-        <w:jc w:val="both"/>
-      </w:pPr>
-      <w:r>
-        <w:t>Measuring frontend performance</w:t>
-      </w:r>
-    </w:p>
-    <w:p>
-      <w:pPr>
-        <w:spacing w:line="360" w:lineRule="auto"/>
-        <w:jc w:val="both"/>
-      </w:pPr>
-      <w:r>
-        <w:t xml:space="preserve">The plugin </w:t>
-      </w:r>
-      <w:r>
-        <w:t>only ever does anything on the frontend if it encounters an unk</w:t>
-      </w:r>
-      <w:r>
-        <w:t>n</w:t>
-      </w:r>
-      <w:r>
-        <w:t xml:space="preserve">own UA. When this occurs it sends a response to the client containing </w:t>
-      </w:r>
-      <w:r>
-        <w:t>some JS co</w:t>
-      </w:r>
-      <w:r>
-        <w:t>de meant to test the features of</w:t>
-      </w:r>
-      <w:r>
-        <w:t xml:space="preserve"> the requesting UA.</w:t>
-      </w:r>
-      <w:r>
-        <w:t xml:space="preserve"> To measure the performance on the frontend means looking at the time it takes the JS to execute the tests, generate the resulting cookies and reload the page. In the case of no JS support on the UA, the page will simply be reloaded, which is not very relevant in our case, as we are interested in the worst-case scenario where all the JS is executed.</w:t>
-      </w:r>
-    </w:p>
-    <w:p>
-      <w:pPr>
-        <w:spacing w:line="360" w:lineRule="auto"/>
-        <w:jc w:val="both"/>
-      </w:pPr>
-    </w:p>
-    <w:p>
-      <w:pPr>
-        <w:spacing w:line="360" w:lineRule="auto"/>
-        <w:jc w:val="both"/>
-      </w:pPr>
-      <w:r>
-        <w:t>As previously mentioned, different browsers use dif</w:t>
-      </w:r>
-      <w:r>
-        <w:t>ferent JS engines to execute</w:t>
-      </w:r>
-      <w:r>
-        <w:t xml:space="preserve"> code. These are all implemented differently and thus perform differently. On modern desktop browsers these </w:t>
-      </w:r>
-      <w:r>
-        <w:t>variations are largely negligible. The JS engines on various mobile devices do have bigger differences in performance</w:t>
-      </w:r>
-      <w:r>
-        <w:t>, though,</w:t>
-      </w:r>
-      <w:r>
-        <w:t xml:space="preserve"> and can thus have a significant impact on the request time and resource use on mobile devices.</w:t>
-      </w:r>
-      <w:r>
-        <w:t xml:space="preserve"> Because the JS based feature tests are core to the functionality of </w:t>
-      </w:r>
-      <w:r>
-        <w:t>the plugin</w:t>
-      </w:r>
-      <w:r>
-        <w:t xml:space="preserve">, </w:t>
-      </w:r>
-      <w:r>
-        <w:t>I</w:t>
-      </w:r>
-      <w:r>
-        <w:t xml:space="preserve"> cannot do much to improve the performance of these scripts, lest there arrives a more efficient alternative to using Modernizr.</w:t>
-      </w:r>
-      <w:r>
-        <w:t xml:space="preserve"> Despite this</w:t>
-      </w:r>
-      <w:r>
-        <w:t>,</w:t>
-      </w:r>
-      <w:r>
-        <w:t xml:space="preserve"> it is still interesting to see what kind of performance impact these scripts have on the overall user experience</w:t>
-      </w:r>
-      <w:r>
-        <w:t>.</w:t>
-      </w:r>
-      <w:r>
-        <w:t xml:space="preserve"> </w:t>
-      </w:r>
-    </w:p>
-    <w:p>
-      <w:pPr>
-        <w:spacing w:line="360" w:lineRule="auto"/>
-        <w:jc w:val="both"/>
-      </w:pPr>
-    </w:p>
-    <w:p>
-      <w:pPr>
-        <w:spacing w:line="360" w:lineRule="auto"/>
-        <w:jc w:val="both"/>
-      </w:pPr>
-      <w:r>
-        <w:t>Testing the performance of the JS code running on the client is a matter of measuring the time the code takes to execute. To do this we simply g</w:t>
-      </w:r>
-      <w:r>
-        <w:t xml:space="preserve">et the time using JS at the start of the </w:t>
-      </w:r>
-      <w:r>
-        <w:t>actual Modernizr code, and then ag</w:t>
-      </w:r>
-      <w:r>
-        <w:t xml:space="preserve">ain </w:t>
-      </w:r>
-      <w:r>
-        <w:t xml:space="preserve">after the cookie with the results </w:t>
-      </w:r>
-      <w:proofErr w:type="gramStart"/>
-      <w:r>
-        <w:t>has</w:t>
-      </w:r>
-      <w:proofErr w:type="gramEnd"/>
-      <w:r>
-        <w:t xml:space="preserve"> been generated</w:t>
-      </w:r>
-      <w:r>
-        <w:t>.</w:t>
-      </w:r>
-      <w:r>
-        <w:t xml:space="preserve"> This is </w:t>
-      </w:r>
-      <w:r>
-        <w:t xml:space="preserve">done using the </w:t>
-      </w:r>
-      <w:proofErr w:type="spellStart"/>
-      <w:r>
-        <w:t>getTime</w:t>
-      </w:r>
-      <w:proofErr w:type="spellEnd"/>
-      <w:r>
-        <w:t xml:space="preserve"> function, which is a part of JS’s Date prototype</w:t>
-      </w:r>
-      <w:r>
-        <w:t xml:space="preserve"> </w:t>
-      </w:r>
-      <w:r>
-        <w:fldChar w:fldCharType="begin"/>
-      </w:r>
-      <w:r>
-        <w:instrText xml:space="preserve"> ADDIN EN.CITE &lt;EndNote&gt;&lt;Cite&gt;&lt;Author&gt;ECMAScript&lt;/Author&gt;&lt;RecNum&gt;61&lt;/RecNum&gt;&lt;DisplayText&gt;[5]&lt;/DisplayText&gt;&lt;record&gt;&lt;rec-number&gt;61&lt;/rec-number&gt;&lt;foreign-keys&gt;&lt;key app="EN" db-id="0a200tee5sa5e1ex095psptx0zaddvdr5sff"&gt;61&lt;/key&gt;&lt;/foreign-keys&gt;&lt;ref-type name="Generic"&gt;13&lt;/ref-type&gt;&lt;contributors&gt;&lt;authors&gt;&lt;author&gt;ECMAScript, ECMA&lt;/author&gt;&lt;author&gt;European Computer Manufacturers Association&lt;/author&gt;&lt;/authors&gt;&lt;/contributors&gt;&lt;titles&gt;&lt;title&gt;ECMAScript Language Specification&lt;/title&gt;&lt;/titles&gt;&lt;dates&gt;&lt;/dates&gt;&lt;urls&gt;&lt;related-urls&gt;&lt;url&gt;http://www.ecma-international.org/ecma-262/5.1/&lt;/url&gt;&lt;/related-urls&gt;&lt;/urls&gt;&lt;/record&gt;&lt;/Cite&gt;&lt;/EndNote&gt;</w:instrText>
+        <w:instrText xml:space="preserve"> ADDIN EN.CITE &lt;EndNote&gt;&lt;Cite&gt;&lt;Author&gt;ECMAScript&lt;/Author&gt;&lt;RecNum&gt;61&lt;/RecNum&gt;&lt;DisplayText&gt;[5]&lt;/DisplayText&gt;&lt;record&gt;&lt;rec-number&gt;61&lt;/rec-number&gt;&lt;foreign-keys&gt;&lt;key app="EN" db-id="0a200tee5sa5e1ex095psptx0zaddvdr5sff"&gt;61&lt;/key&gt;&lt;/foreign-keys&gt;&lt;ref-type name="Generic"&gt;13&lt;/ref-type&gt;&lt;contributors&gt;&lt;authors&gt;&lt;author&gt;ECMAScript, ECMA&lt;/author&gt;&lt;author&gt;European Computer Manufacturers Association&lt;/author&gt;&lt;/authors&gt;&lt;/contributors&gt;&lt;titles&gt;&lt;title&gt;ECMAScript Language Specification&lt;/title&gt;&lt;/titles&gt;&lt;dates&gt;&lt;year&gt;2011&lt;/year&gt;&lt;/dates&gt;&lt;urls&gt;&lt;related-urls&gt;&lt;url&gt;http://www.ecma-international.org/ecma-262/5.1/&lt;/url&gt;&lt;/related-urls&gt;&lt;/urls&gt;&lt;/record&gt;&lt;/Cite&gt;&lt;/EndNote&gt;</w:instrText>
       </w:r>
       <w:r>
         <w:fldChar w:fldCharType="separate"/>
@@ -2206,7 +2374,7 @@
         </w:rPr>
         <w:t>[</w:t>
       </w:r>
-      <w:hyperlink w:anchor="_ENREF_5" w:tooltip="ECMAScript,  #61" w:history="1">
+      <w:hyperlink w:anchor="_ENREF_5" w:tooltip="ECMAScript, 2011 #61" w:history="1">
         <w:r>
           <w:rPr>
             <w:noProof/>
@@ -2279,7 +2447,7 @@
         <w:t xml:space="preserve">classification system built into it. This system is much simpler than our plugin, but might also be much more efficient when it comes to performance. While </w:t>
       </w:r>
       <w:r>
-        <w:t>my system</w:t>
+        <w:t>the plugin</w:t>
       </w:r>
       <w:r>
         <w:t xml:space="preserve"> has obvious advantages when it comes to the sheer amount of features it can detect, it has the potential of incurring a larger overhead on each request made to the server, due to the increase in business logic </w:t>
@@ -2294,7 +2462,10 @@
         <w:t xml:space="preserve"> This poses the question: is the increased overhead worth the additional flexibility provided by the plugin? This is highly relevant as a big increase in request round-trip time has the potential to negatively impact the use</w:t>
       </w:r>
       <w:r>
-        <w:t>r experience of Web pages</w:t>
+        <w:t xml:space="preserve">r experience of Web </w:t>
+      </w:r>
+      <w:r>
+        <w:t>sites</w:t>
       </w:r>
       <w:r>
         <w:t xml:space="preserve"> using the plugin.</w:t>
@@ -2312,7 +2483,13 @@
         <w:jc w:val="both"/>
       </w:pPr>
       <w:r>
-        <w:t>Measuring the difference in performance of the two systems can be done using the same method for measuring the performance of the backend.</w:t>
+        <w:t>Measuring the difference in performance of the two systems can be done using the same method for measuring the performance of the back</w:t>
+      </w:r>
+      <w:r>
+        <w:t xml:space="preserve"> </w:t>
+      </w:r>
+      <w:r>
+        <w:t>end.</w:t>
       </w:r>
       <w:r>
         <w:t xml:space="preserve"> The testing environment should be kept as similar between systems as is practically</w:t>
@@ -2324,118 +2501,124 @@
         <w:t>plugin’s</w:t>
       </w:r>
       <w:r>
-        <w:t xml:space="preserve"> </w:t>
+        <w:t xml:space="preserve"> FunctionLibrary extension.</w:t>
+      </w:r>
+      <w:r>
+        <w:t xml:space="preserve"> The difference in performance between the two systems should then present itself in the form of the request round-trip time found in the request timeline in the Chrome Developer Tools.</w:t>
+      </w:r>
+      <w:r>
+        <w:t xml:space="preserve"> Intuition dictates that the plugi</w:t>
+      </w:r>
+      <w:r>
+        <w:t>n will perform worse</w:t>
+      </w:r>
+      <w:r>
+        <w:t xml:space="preserve"> in terms of speed, the question is simply: how much worse?</w:t>
+      </w:r>
+    </w:p>
+    <w:p>
+      <w:pPr>
+        <w:pStyle w:val="Heading1"/>
+        <w:spacing w:line="360" w:lineRule="auto"/>
+        <w:jc w:val="both"/>
+      </w:pPr>
+      <w:r>
+        <w:t>Results</w:t>
+      </w:r>
+    </w:p>
+    <w:p>
+      <w:pPr>
+        <w:spacing w:line="360" w:lineRule="auto"/>
+        <w:jc w:val="both"/>
+      </w:pPr>
+      <w:r>
+        <w:t xml:space="preserve">The following section contains the results from the various performance tests described </w:t>
+      </w:r>
+      <w:r>
+        <w:t>earlier</w:t>
+      </w:r>
+      <w:r>
+        <w:t>. The tests were run on an Apache Tomcat webserver running Enonic, and all requests to it were done from the same machine addressing localhost</w:t>
+      </w:r>
+      <w:r>
+        <w:t>,</w:t>
+      </w:r>
+      <w:r>
+        <w:t xml:space="preserve"> except for the JS </w:t>
+      </w:r>
+      <w:r>
+        <w:lastRenderedPageBreak/>
+        <w:t>performance tests conducted on mobile browsers</w:t>
+      </w:r>
+      <w:r>
+        <w:t>. The specs of the computer and mobile device are as follows:</w:t>
+      </w:r>
+    </w:p>
+    <w:p>
+      <w:pPr>
+        <w:spacing w:line="360" w:lineRule="auto"/>
+        <w:jc w:val="both"/>
+      </w:pPr>
+    </w:p>
+    <w:p>
+      <w:pPr>
+        <w:spacing w:line="360" w:lineRule="auto"/>
+        <w:jc w:val="both"/>
+      </w:pPr>
+      <w:r>
+        <w:t xml:space="preserve">The </w:t>
+      </w:r>
+      <w:r>
+        <w:t>server/computer</w:t>
+      </w:r>
+      <w:r>
+        <w:t xml:space="preserve"> is a MacBook Pro running OS X 10.8 with a 2.66 GH</w:t>
+      </w:r>
+      <w:r>
+        <w:t xml:space="preserve">z Intel Core 2 Duo </w:t>
+      </w:r>
+      <w:r>
+        <w:t>CPU</w:t>
+      </w:r>
+      <w:r>
+        <w:t>,</w:t>
+      </w:r>
+      <w:r>
+        <w:t xml:space="preserve"> 4 GB RAM</w:t>
+      </w:r>
+      <w:r>
+        <w:t xml:space="preserve"> and a NVIDIA GeForce 9400M </w:t>
+      </w:r>
+      <w:r>
+        <w:t>GPU.</w:t>
+      </w:r>
+    </w:p>
+    <w:p>
+      <w:pPr>
+        <w:spacing w:line="360" w:lineRule="auto"/>
+        <w:jc w:val="both"/>
+      </w:pPr>
+    </w:p>
+    <w:p>
+      <w:pPr>
+        <w:spacing w:line="360" w:lineRule="auto"/>
+        <w:jc w:val="both"/>
+      </w:pPr>
+      <w:r>
+        <w:t xml:space="preserve">The mobile device is a Samsung Galaxy S running Android 2.3.3 with a </w:t>
+      </w:r>
+      <w:r>
+        <w:t>1 GHz Cortex-A8</w:t>
+      </w:r>
+      <w:r>
+        <w:t xml:space="preserve"> CPU, 512 MB RAM and a </w:t>
       </w:r>
       <w:proofErr w:type="spellStart"/>
       <w:r>
-        <w:t>FunctionLibrary</w:t>
+        <w:t>PowerVR</w:t>
       </w:r>
       <w:proofErr w:type="spellEnd"/>
       <w:r>
-        <w:t xml:space="preserve"> extension.</w:t>
-      </w:r>
-      <w:r>
-        <w:t xml:space="preserve"> The difference in performance between the two systems should then present itself in the form of the request round-trip time found in the request timeline in the Chrome Developer Tools.</w:t>
-      </w:r>
-      <w:r>
-        <w:t xml:space="preserve"> Intuition dictates that the plugin will perform worst in terms of speed, the question is simply: how much worse?</w:t>
-      </w:r>
-    </w:p>
-    <w:p>
-      <w:pPr>
-        <w:pStyle w:val="Heading1"/>
-        <w:spacing w:line="360" w:lineRule="auto"/>
-        <w:jc w:val="both"/>
-      </w:pPr>
-      <w:r>
-        <w:t>Results</w:t>
-      </w:r>
-    </w:p>
-    <w:p>
-      <w:pPr>
-        <w:spacing w:line="360" w:lineRule="auto"/>
-        <w:jc w:val="both"/>
-      </w:pPr>
-      <w:r>
-        <w:t xml:space="preserve">The following section contains the results from the various performance tests described above. The tests were run on an Apache Tomcat webserver running Enonic, and all requests to it were done from the same machine addressing </w:t>
-      </w:r>
-      <w:proofErr w:type="spellStart"/>
-      <w:r>
-        <w:t>localhost</w:t>
-      </w:r>
-      <w:proofErr w:type="spellEnd"/>
-      <w:r>
-        <w:t xml:space="preserve"> except for the JS performance tests conducted on mobile browsers</w:t>
-      </w:r>
-      <w:r>
-        <w:t>. The specs of the computer and mobile device are as follows:</w:t>
-      </w:r>
-    </w:p>
-    <w:p>
-      <w:pPr>
-        <w:spacing w:line="360" w:lineRule="auto"/>
-        <w:jc w:val="both"/>
-      </w:pPr>
-    </w:p>
-    <w:p>
-      <w:pPr>
-        <w:spacing w:line="360" w:lineRule="auto"/>
-        <w:jc w:val="both"/>
-      </w:pPr>
-      <w:r>
-        <w:t xml:space="preserve">The </w:t>
-      </w:r>
-      <w:r>
-        <w:t>server/computer</w:t>
-      </w:r>
-      <w:r>
-        <w:t xml:space="preserve"> is a MacBook Pro running OS X 10.8 with a 2.66 GH</w:t>
-      </w:r>
-      <w:r>
-        <w:t xml:space="preserve">z Intel Core 2 Duo </w:t>
-      </w:r>
-      <w:r>
-        <w:t>CPU</w:t>
-      </w:r>
-      <w:r>
-        <w:t>,</w:t>
-      </w:r>
-      <w:r>
-        <w:t xml:space="preserve"> 4 GB RAM</w:t>
-      </w:r>
-      <w:r>
-        <w:t xml:space="preserve"> and a NVIDIA GeForce 9400M </w:t>
-      </w:r>
-      <w:r>
-        <w:t>GPU.</w:t>
-      </w:r>
-    </w:p>
-    <w:p>
-      <w:pPr>
-        <w:spacing w:line="360" w:lineRule="auto"/>
-        <w:jc w:val="both"/>
-      </w:pPr>
-    </w:p>
-    <w:p>
-      <w:pPr>
-        <w:spacing w:line="360" w:lineRule="auto"/>
-        <w:jc w:val="both"/>
-      </w:pPr>
-      <w:r>
-        <w:t xml:space="preserve">The mobile device is a Samsung Galaxy S running Android 2.3.3 with a </w:t>
-      </w:r>
-      <w:r>
-        <w:t>1 GHz Cortex-A8</w:t>
-      </w:r>
-      <w:r>
-        <w:t xml:space="preserve"> CPU, 512 MB RAM and a </w:t>
-      </w:r>
-      <w:proofErr w:type="spellStart"/>
-      <w:r>
-        <w:t>PowerVR</w:t>
-      </w:r>
-      <w:proofErr w:type="spellEnd"/>
-      <w:r>
         <w:t xml:space="preserve"> SGX540</w:t>
       </w:r>
       <w:r>
@@ -2485,7 +2668,16 @@
         <w:jc w:val="both"/>
       </w:pPr>
       <w:r>
-        <w:t>We conducted the performance tests of the JS code as mentioned under the “method” section of this chapter. The three leftmost browsers are desktop browsers, while the three rightmost are mobile browsers. The time represents the average of 40 executions.</w:t>
+        <w:t>I</w:t>
+      </w:r>
+      <w:r>
+        <w:t xml:space="preserve"> conducted the performance tests of the J</w:t>
+      </w:r>
+      <w:r>
+        <w:t>S code as mentioned under the “M</w:t>
+      </w:r>
+      <w:r>
+        <w:t>ethod” section of this chapter. The three leftmost browsers are desktop browsers, while the three rightmost are mobile browsers. The time represents the average of 40 executions.</w:t>
       </w:r>
       <w:r>
         <w:t xml:space="preserve"> Testing on mobile browsers was done on a wireless local area network (WLAN) through a Linksys E4200 router.</w:t>
@@ -2526,7 +2718,7 @@
                     <pic:cNvPicPr/>
                   </pic:nvPicPr>
                   <pic:blipFill>
-                    <a:blip r:embed="rId12">
+                    <a:blip r:embed="rId11">
                       <a:extLst>
                         <a:ext uri="{28A0092B-C50C-407E-A947-70E740481C1C}">
                           <a14:useLocalDpi xmlns:a14="http://schemas.microsoft.com/office/drawing/2010/main" val="0"/>
@@ -2601,6 +2793,7 @@
         <w:jc w:val="both"/>
       </w:pPr>
       <w:r>
+        <w:lastRenderedPageBreak/>
         <w:t xml:space="preserve">There is an obvious difference in the execution </w:t>
       </w:r>
       <w:r>
@@ -2625,14 +2818,41 @@
         <w:t>, such as Opera for desktops and Chrome for Android</w:t>
       </w:r>
       <w:r>
-        <w:t>, but for our purposes</w:t>
-      </w:r>
-      <w:r>
-        <w:t xml:space="preserve"> we decided that</w:t>
+        <w:t xml:space="preserve">, but for </w:t>
+      </w:r>
+      <w:r>
+        <w:t xml:space="preserve">the purpose of these tests it was </w:t>
+      </w:r>
+      <w:r>
+        <w:t>decided that</w:t>
       </w:r>
       <w:r>
         <w:t xml:space="preserve"> three browsers per device sufficed.</w:t>
       </w:r>
+      <w:r>
+        <w:t xml:space="preserve"> </w:t>
+      </w:r>
+    </w:p>
+    <w:p>
+      <w:pPr>
+        <w:spacing w:line="360" w:lineRule="auto"/>
+        <w:jc w:val="both"/>
+      </w:pPr>
+    </w:p>
+    <w:p>
+      <w:pPr>
+        <w:spacing w:line="360" w:lineRule="auto"/>
+        <w:jc w:val="both"/>
+      </w:pPr>
+      <w:r>
+        <w:t xml:space="preserve">This test was meant to measure the differences in desktop versus mobile JS execution time, and not as a benchmark for comparing engine performance </w:t>
+      </w:r>
+      <w:r>
+        <w:t xml:space="preserve">within each individual platform. We will thus not discuss the differences in </w:t>
+      </w:r>
+      <w:r>
+        <w:t>JS engine performance within the desktop and mobile platforms individually.</w:t>
+      </w:r>
     </w:p>
     <w:p>
       <w:pPr>
@@ -2647,16 +2867,28 @@
         <w:jc w:val="both"/>
       </w:pPr>
       <w:r>
-        <w:t>Backend performance</w:t>
-      </w:r>
-    </w:p>
-    <w:p>
-      <w:pPr>
-        <w:spacing w:line="360" w:lineRule="auto"/>
-        <w:jc w:val="both"/>
-      </w:pPr>
-      <w:r>
-        <w:t xml:space="preserve">The backend performance tests were split into two </w:t>
+        <w:t>Back</w:t>
+      </w:r>
+      <w:r>
+        <w:t>-</w:t>
+      </w:r>
+      <w:r>
+        <w:t>end performance</w:t>
+      </w:r>
+    </w:p>
+    <w:p>
+      <w:pPr>
+        <w:spacing w:line="360" w:lineRule="auto"/>
+        <w:jc w:val="both"/>
+      </w:pPr>
+      <w:r>
+        <w:t>The back</w:t>
+      </w:r>
+      <w:r>
+        <w:t>-</w:t>
+      </w:r>
+      <w:r>
+        <w:t xml:space="preserve">end performance tests were split into two </w:t>
       </w:r>
       <w:r>
         <w:t>parts, as mentioned under the “M</w:t>
@@ -2665,10 +2897,16 @@
         <w:t xml:space="preserve">ethod” section earlier in this chapter. </w:t>
       </w:r>
       <w:r>
-        <w:t>One for measuring the round trip time of a request made to the test home page, and one for measuring the rendering and processing time on the server itself.</w:t>
-      </w:r>
-      <w:r>
-        <w:t xml:space="preserve"> Both of these tests are done both with and without the plugin installed, as to measure the impact of using the plugin against the native device classification system.</w:t>
+        <w:t>One for measuring the round-</w:t>
+      </w:r>
+      <w:r>
+        <w:t>trip time of a request made to the test home page, and one for measuring the rendering and processing time on the server itself.</w:t>
+      </w:r>
+      <w:r>
+        <w:t xml:space="preserve"> Both of these tests were</w:t>
+      </w:r>
+      <w:r>
+        <w:t xml:space="preserve"> done both with and without the plugin installed, as to measure the impact of using the plugin against the native device classification system.</w:t>
       </w:r>
     </w:p>
     <w:p>
@@ -2686,7 +2924,7 @@
         <w:t xml:space="preserve">The request round-trip time also </w:t>
       </w:r>
       <w:r>
-        <w:t>took</w:t>
+        <w:t>takes</w:t>
       </w:r>
       <w:r>
         <w:t xml:space="preserve"> into account the extra request that occurs when the interceptor makes an extra redirect to execute the Modernizr tests on the client prior to loading the actual page.</w:t>
@@ -2694,6 +2932,12 @@
     </w:p>
     <w:p>
       <w:pPr>
+        <w:spacing w:line="360" w:lineRule="auto"/>
+        <w:jc w:val="both"/>
+      </w:pPr>
+    </w:p>
+    <w:p>
+      <w:pPr>
         <w:pStyle w:val="Heading3"/>
         <w:spacing w:line="360" w:lineRule="auto"/>
         <w:jc w:val="both"/>
@@ -2711,10 +2955,31 @@
         <w:t xml:space="preserve">The round-trip time of a request reflects the </w:t>
       </w:r>
       <w:r>
-        <w:t xml:space="preserve">time it takes from a user enters a URL to the actual web site is displayed. </w:t>
-      </w:r>
-      <w:r>
-        <w:t xml:space="preserve">In our instance it was interesting to see the average round-trip time of requests made with, and without the plugin being installed. For the plugin we measured the </w:t>
+        <w:t>time it takes from a u</w:t>
+      </w:r>
+      <w:r>
+        <w:t>ser enters a URL to the actual W</w:t>
+      </w:r>
+      <w:r>
+        <w:t xml:space="preserve">eb site is displayed. </w:t>
+      </w:r>
+      <w:r>
+        <w:t>In the</w:t>
+      </w:r>
+      <w:r>
+        <w:t xml:space="preserve"> instance</w:t>
+      </w:r>
+      <w:r>
+        <w:t xml:space="preserve"> of the plugin</w:t>
+      </w:r>
+      <w:r>
+        <w:t xml:space="preserve"> it was interesting to see the average round-trip time of requests made with, and without the plugin being installed. Fo</w:t>
+      </w:r>
+      <w:r>
+        <w:t>r the plugin I</w:t>
+      </w:r>
+      <w:r>
+        <w:t xml:space="preserve"> measured the </w:t>
       </w:r>
       <w:r>
         <w:t>average round-trip time for both the worst case and the common case. The worst case is when it encounters an unknown UA and has to gather data, create a UA object and store it in the database. The common case is when it encounters an existing UA by a single database lookup.</w:t>
@@ -2742,6 +3007,7 @@
         <w:rPr>
           <w:noProof/>
         </w:rPr>
+        <w:lastRenderedPageBreak/>
         <w:drawing>
           <wp:inline distT="0" distB="0" distL="0" distR="0" wp14:anchorId="7C2840C8" wp14:editId="790F599A">
             <wp:extent cx="5752843" cy="2882900"/>
@@ -2758,7 +3024,7 @@
                     <pic:cNvPicPr/>
                   </pic:nvPicPr>
                   <pic:blipFill>
-                    <a:blip r:embed="rId13">
+                    <a:blip r:embed="rId12">
                       <a:extLst>
                         <a:ext uri="{28A0092B-C50C-407E-A947-70E740481C1C}">
                           <a14:useLocalDpi xmlns:a14="http://schemas.microsoft.com/office/drawing/2010/main" val="0"/>
@@ -2803,7 +3069,13 @@
         </w:r>
       </w:fldSimple>
       <w:r>
-        <w:t>: The average round-trip time of requests made using the plugin in both the common, and worst case, along with the time when not having the plugin installed.</w:t>
+        <w:t>: The average round-trip time of requests made using the plugin in both the common, and worst case, along with the</w:t>
+      </w:r>
+      <w:r>
+        <w:t xml:space="preserve"> round-trip</w:t>
+      </w:r>
+      <w:r>
+        <w:t xml:space="preserve"> time when not having the plugin installed.</w:t>
       </w:r>
     </w:p>
     <w:p>
@@ -2824,7 +3096,7 @@
         <w:t>n the machine</w:t>
       </w:r>
       <w:r>
-        <w:t xml:space="preserve"> we</w:t>
+        <w:t xml:space="preserve"> that was</w:t>
       </w:r>
       <w:r>
         <w:t xml:space="preserve"> used for testing. This test was conducted using Google Chrome, as mentioned earlier,</w:t>
@@ -2845,8 +3117,23 @@
         <w:t xml:space="preserve"> The biggest chunk of time spent in the worst case is in the main request, after the redirect. This includes parsing the Modernizr result cookie, instantiating a UA object with the results and marshaling it into a MongoDB document, before storing it in the database.</w:t>
       </w:r>
       <w:r>
-        <w:t xml:space="preserve"> An unknown factor is how long it takes to resolve a UA family when it is invoked through an Enonic datasource. This can be tested using Enonic’s built-in page trace tool in its administration interface.</w:t>
-      </w:r>
+        <w:t xml:space="preserve"> An unknown factor is how long it takes to resolve a UA family when it is invoked through an Enonic datasource. This can be tested using Enonic’s built-in page trace tool </w:t>
+      </w:r>
+      <w:r>
+        <w:t>in its administration interface, which we will look at next.</w:t>
+      </w:r>
+    </w:p>
+    <w:p>
+      <w:pPr>
+        <w:spacing w:line="360" w:lineRule="auto"/>
+        <w:jc w:val="both"/>
+      </w:pPr>
+    </w:p>
+    <w:p>
+      <w:pPr>
+        <w:spacing w:line="360" w:lineRule="auto"/>
+        <w:jc w:val="both"/>
+      </w:pPr>
     </w:p>
     <w:p>
       <w:pPr>
@@ -2855,9 +3142,6 @@
         <w:jc w:val="both"/>
       </w:pPr>
       <w:r>
-        <w:br/>
-      </w:r>
-      <w:r>
         <w:t>Server processing time</w:t>
       </w:r>
     </w:p>
@@ -2870,29 +3154,22 @@
         <w:t xml:space="preserve">As mentioned earlier, Enonic contains a page trace tool in its administration interface, which </w:t>
       </w:r>
       <w:r>
-        <w:t>gives a breakdown of where the processing and rendering time is spent on the server. We used this to find the averages in the common case of the plugin, where the UA is known and it only</w:t>
-      </w:r>
-      <w:r>
-        <w:t xml:space="preserve"> needs to resolve the UA family when the </w:t>
-      </w:r>
-      <w:proofErr w:type="spellStart"/>
-      <w:r>
-        <w:t>getUAFamily</w:t>
-      </w:r>
-      <w:proofErr w:type="spellEnd"/>
-      <w:r>
-        <w:t xml:space="preserve"> method is invoked from a datasource.</w:t>
-      </w:r>
-      <w:r>
-        <w:t xml:space="preserve"> To test the method we needed a UA family definition file to that </w:t>
-      </w:r>
-      <w:proofErr w:type="spellStart"/>
-      <w:r>
-        <w:t>getUAFamily</w:t>
-      </w:r>
-      <w:proofErr w:type="spellEnd"/>
-      <w:r>
-        <w:t xml:space="preserve"> should use to match the best fitting UA family. The JSON file we used is shown in </w:t>
+        <w:t>gives a breakdown of where the processing and rendering time is spent on t</w:t>
+      </w:r>
+      <w:r>
+        <w:t>he server. This was</w:t>
+      </w:r>
+      <w:r>
+        <w:t xml:space="preserve"> used this to find the averages in the common case of the plugin, where the UA is known and it only</w:t>
+      </w:r>
+      <w:r>
+        <w:t xml:space="preserve"> needs to resolve the UA family when the getUAFamily method is invoked from a datasource.</w:t>
+      </w:r>
+      <w:r>
+        <w:t xml:space="preserve"> To test the method I</w:t>
+      </w:r>
+      <w:r>
+        <w:t xml:space="preserve"> needed a UA family definition file to that getUAFamily should use to match the best fitting UA family. The JSON file we used is shown in </w:t>
       </w:r>
       <w:r>
         <w:fldChar w:fldCharType="begin"/>
@@ -2934,16 +3211,16 @@
         <mc:AlternateContent>
           <mc:Choice Requires="wpg">
             <w:drawing>
-              <wp:anchor distT="0" distB="0" distL="114300" distR="114300" simplePos="0" relativeHeight="251666432" behindDoc="0" locked="0" layoutInCell="1" allowOverlap="1" wp14:anchorId="4E0A9ADB" wp14:editId="5249DA85">
+              <wp:anchor distT="0" distB="0" distL="114300" distR="114300" simplePos="0" relativeHeight="251666432" behindDoc="0" locked="0" layoutInCell="1" allowOverlap="1" wp14:anchorId="4E0A9ADB" wp14:editId="407CAA36">
                 <wp:simplePos x="0" y="0"/>
-                <wp:positionH relativeFrom="column">
-                  <wp:posOffset>1028700</wp:posOffset>
+                <wp:positionH relativeFrom="margin">
+                  <wp:posOffset>1086485</wp:posOffset>
                 </wp:positionH>
                 <wp:positionV relativeFrom="paragraph">
-                  <wp:posOffset>-671195</wp:posOffset>
+                  <wp:posOffset>245110</wp:posOffset>
                 </wp:positionV>
-                <wp:extent cx="3599815" cy="3757930"/>
-                <wp:effectExtent l="0" t="0" r="32385" b="1270"/>
+                <wp:extent cx="3599815" cy="3484880"/>
+                <wp:effectExtent l="0" t="0" r="32385" b="0"/>
                 <wp:wrapTopAndBottom/>
                 <wp:docPr id="8" name="Group 8"/>
                 <wp:cNvGraphicFramePr/>
@@ -2954,9 +3231,9 @@
                       <wpg:grpSpPr>
                         <a:xfrm>
                           <a:off x="0" y="0"/>
-                          <a:ext cx="3599815" cy="3757930"/>
+                          <a:ext cx="3599815" cy="3484880"/>
                           <a:chOff x="0" y="0"/>
-                          <a:chExt cx="3599815" cy="3757930"/>
+                          <a:chExt cx="3599815" cy="3484880"/>
                         </a:xfrm>
                       </wpg:grpSpPr>
                       <wps:wsp>
@@ -2965,7 +3242,7 @@
                         <wps:spPr>
                           <a:xfrm>
                             <a:off x="0" y="0"/>
-                            <a:ext cx="3599815" cy="3300095"/>
+                            <a:ext cx="3599815" cy="2973705"/>
                           </a:xfrm>
                           <a:prstGeom prst="rect">
                             <a:avLst/>
@@ -3025,25 +3302,7 @@
                                   <w:szCs w:val="20"/>
                                 </w:rPr>
                                 <w:tab/>
-                                <w:t>"</w:t>
-                              </w:r>
-                              <w:proofErr w:type="gramStart"/>
-                              <w:r>
-                                <w:rPr>
-                                  <w:rFonts w:ascii="Consolas" w:hAnsi="Consolas"/>
-                                  <w:sz w:val="20"/>
-                                  <w:szCs w:val="20"/>
-                                </w:rPr>
-                                <w:t>chrome</w:t>
-                              </w:r>
-                              <w:proofErr w:type="gramEnd"/>
-                              <w:r>
-                                <w:rPr>
-                                  <w:rFonts w:ascii="Consolas" w:hAnsi="Consolas"/>
-                                  <w:sz w:val="20"/>
-                                  <w:szCs w:val="20"/>
-                                </w:rPr>
-                                <w:t>" : {</w:t>
+                                <w:t>"chrome" : {</w:t>
                               </w:r>
                             </w:p>
                             <w:p>
@@ -3069,27 +3328,7 @@
                                   <w:szCs w:val="20"/>
                                 </w:rPr>
                                 <w:tab/>
-                                <w:t>"</w:t>
-                              </w:r>
-                              <w:proofErr w:type="spellStart"/>
-                              <w:proofErr w:type="gramStart"/>
-                              <w:r>
-                                <w:rPr>
-                                  <w:rFonts w:ascii="Consolas" w:hAnsi="Consolas"/>
-                                  <w:sz w:val="20"/>
-                                  <w:szCs w:val="20"/>
-                                </w:rPr>
-                                <w:t>uaFamily</w:t>
-                              </w:r>
-                              <w:proofErr w:type="spellEnd"/>
-                              <w:proofErr w:type="gramEnd"/>
-                              <w:r>
-                                <w:rPr>
-                                  <w:rFonts w:ascii="Consolas" w:hAnsi="Consolas"/>
-                                  <w:sz w:val="20"/>
-                                  <w:szCs w:val="20"/>
-                                </w:rPr>
-                                <w:t>" : "Chrome",</w:t>
+                                <w:t>"uaFamily" : "Chrome",</w:t>
                               </w:r>
                             </w:p>
                             <w:p>
@@ -3118,7 +3357,6 @@
                                 <w:t>"</w:t>
                               </w:r>
                               <w:proofErr w:type="spellStart"/>
-                              <w:proofErr w:type="gramStart"/>
                               <w:r>
                                 <w:rPr>
                                   <w:rFonts w:ascii="Consolas" w:hAnsi="Consolas"/>
@@ -3128,7 +3366,6 @@
                                 <w:t>isMobile</w:t>
                               </w:r>
                               <w:proofErr w:type="spellEnd"/>
-                              <w:proofErr w:type="gramEnd"/>
                               <w:r>
                                 <w:rPr>
                                   <w:rFonts w:ascii="Consolas" w:hAnsi="Consolas"/>
@@ -3161,25 +3398,7 @@
                                   <w:szCs w:val="20"/>
                                 </w:rPr>
                                 <w:tab/>
-                                <w:t>"</w:t>
-                              </w:r>
-                              <w:proofErr w:type="gramStart"/>
-                              <w:r>
-                                <w:rPr>
-                                  <w:rFonts w:ascii="Consolas" w:hAnsi="Consolas"/>
-                                  <w:sz w:val="20"/>
-                                  <w:szCs w:val="20"/>
-                                </w:rPr>
-                                <w:t>features</w:t>
-                              </w:r>
-                              <w:proofErr w:type="gramEnd"/>
-                              <w:r>
-                                <w:rPr>
-                                  <w:rFonts w:ascii="Consolas" w:hAnsi="Consolas"/>
-                                  <w:sz w:val="20"/>
-                                  <w:szCs w:val="20"/>
-                                </w:rPr>
-                                <w:t>" : {</w:t>
+                                <w:t>"features" : {</w:t>
                               </w:r>
                             </w:p>
                             <w:p>
@@ -3213,25 +3432,7 @@
                                   <w:szCs w:val="20"/>
                                 </w:rPr>
                                 <w:tab/>
-                                <w:t>"</w:t>
-                              </w:r>
-                              <w:proofErr w:type="gramStart"/>
-                              <w:r>
-                                <w:rPr>
-                                  <w:rFonts w:ascii="Consolas" w:hAnsi="Consolas"/>
-                                  <w:sz w:val="20"/>
-                                  <w:szCs w:val="20"/>
-                                </w:rPr>
-                                <w:t>video</w:t>
-                              </w:r>
-                              <w:proofErr w:type="gramEnd"/>
-                              <w:r>
-                                <w:rPr>
-                                  <w:rFonts w:ascii="Consolas" w:hAnsi="Consolas"/>
-                                  <w:sz w:val="20"/>
-                                  <w:szCs w:val="20"/>
-                                </w:rPr>
-                                <w:t>" : {</w:t>
+                                <w:t>"video" : {</w:t>
                               </w:r>
                             </w:p>
                             <w:p>
@@ -3273,25 +3474,7 @@
                                   <w:szCs w:val="20"/>
                                 </w:rPr>
                                 <w:tab/>
-                                <w:t>"</w:t>
-                              </w:r>
-                              <w:proofErr w:type="gramStart"/>
-                              <w:r>
-                                <w:rPr>
-                                  <w:rFonts w:ascii="Consolas" w:hAnsi="Consolas"/>
-                                  <w:sz w:val="20"/>
-                                  <w:szCs w:val="20"/>
-                                </w:rPr>
-                                <w:t>h264</w:t>
-                              </w:r>
-                              <w:proofErr w:type="gramEnd"/>
-                              <w:r>
-                                <w:rPr>
-                                  <w:rFonts w:ascii="Consolas" w:hAnsi="Consolas"/>
-                                  <w:sz w:val="20"/>
-                                  <w:szCs w:val="20"/>
-                                </w:rPr>
-                                <w:t>" : true,</w:t>
+                                <w:t>"h264" : true,</w:t>
                               </w:r>
                             </w:p>
                             <w:p>
@@ -3333,27 +3516,7 @@
                                   <w:szCs w:val="20"/>
                                 </w:rPr>
                                 <w:tab/>
-                                <w:t>"</w:t>
-                              </w:r>
-                              <w:proofErr w:type="spellStart"/>
-                              <w:proofErr w:type="gramStart"/>
-                              <w:r>
-                                <w:rPr>
-                                  <w:rFonts w:ascii="Consolas" w:hAnsi="Consolas"/>
-                                  <w:sz w:val="20"/>
-                                  <w:szCs w:val="20"/>
-                                </w:rPr>
-                                <w:t>webm</w:t>
-                              </w:r>
-                              <w:proofErr w:type="spellEnd"/>
-                              <w:proofErr w:type="gramEnd"/>
-                              <w:r>
-                                <w:rPr>
-                                  <w:rFonts w:ascii="Consolas" w:hAnsi="Consolas"/>
-                                  <w:sz w:val="20"/>
-                                  <w:szCs w:val="20"/>
-                                </w:rPr>
-                                <w:t>" : true</w:t>
+                                <w:t>"webm" : true</w:t>
                               </w:r>
                             </w:p>
                             <w:p>
@@ -3413,6 +3576,172 @@
                                   <w:szCs w:val="20"/>
                                 </w:rPr>
                                 <w:tab/>
+                                <w:t>}},</w:t>
+                              </w:r>
+                            </w:p>
+                            <w:p>
+                              <w:pPr>
+                                <w:rPr>
+                                  <w:rFonts w:ascii="Consolas" w:hAnsi="Consolas"/>
+                                  <w:sz w:val="20"/>
+                                  <w:szCs w:val="20"/>
+                                </w:rPr>
+                              </w:pPr>
+                              <w:r>
+                                <w:rPr>
+                                  <w:rFonts w:ascii="Consolas" w:hAnsi="Consolas"/>
+                                  <w:sz w:val="20"/>
+                                  <w:szCs w:val="20"/>
+                                </w:rPr>
+                                <w:tab/>
+                                <w:t>"</w:t>
+                              </w:r>
+                              <w:proofErr w:type="spellStart"/>
+                              <w:r>
+                                <w:rPr>
+                                  <w:rFonts w:ascii="Consolas" w:hAnsi="Consolas"/>
+                                  <w:sz w:val="20"/>
+                                  <w:szCs w:val="20"/>
+                                </w:rPr>
+                                <w:t>notmobile</w:t>
+                              </w:r>
+                              <w:proofErr w:type="spellEnd"/>
+                              <w:r>
+                                <w:rPr>
+                                  <w:rFonts w:ascii="Consolas" w:hAnsi="Consolas"/>
+                                  <w:sz w:val="20"/>
+                                  <w:szCs w:val="20"/>
+                                </w:rPr>
+                                <w:t>" : {</w:t>
+                              </w:r>
+                            </w:p>
+                            <w:p>
+                              <w:pPr>
+                                <w:rPr>
+                                  <w:rFonts w:ascii="Consolas" w:hAnsi="Consolas"/>
+                                  <w:sz w:val="20"/>
+                                  <w:szCs w:val="20"/>
+                                </w:rPr>
+                              </w:pPr>
+                              <w:r>
+                                <w:rPr>
+                                  <w:rFonts w:ascii="Consolas" w:hAnsi="Consolas"/>
+                                  <w:sz w:val="20"/>
+                                  <w:szCs w:val="20"/>
+                                </w:rPr>
+                                <w:tab/>
+                              </w:r>
+                              <w:r>
+                                <w:rPr>
+                                  <w:rFonts w:ascii="Consolas" w:hAnsi="Consolas"/>
+                                  <w:sz w:val="20"/>
+                                  <w:szCs w:val="20"/>
+                                </w:rPr>
+                                <w:tab/>
+                                <w:t>"</w:t>
+                              </w:r>
+                              <w:proofErr w:type="spellStart"/>
+                              <w:r>
+                                <w:rPr>
+                                  <w:rFonts w:ascii="Consolas" w:hAnsi="Consolas"/>
+                                  <w:sz w:val="20"/>
+                                  <w:szCs w:val="20"/>
+                                </w:rPr>
+                                <w:t>isMobile</w:t>
+                              </w:r>
+                              <w:proofErr w:type="spellEnd"/>
+                              <w:r>
+                                <w:rPr>
+                                  <w:rFonts w:ascii="Consolas" w:hAnsi="Consolas"/>
+                                  <w:sz w:val="20"/>
+                                  <w:szCs w:val="20"/>
+                                </w:rPr>
+                                <w:t>" : false,</w:t>
+                              </w:r>
+                            </w:p>
+                            <w:p>
+                              <w:pPr>
+                                <w:rPr>
+                                  <w:rFonts w:ascii="Consolas" w:hAnsi="Consolas"/>
+                                  <w:sz w:val="20"/>
+                                  <w:szCs w:val="20"/>
+                                </w:rPr>
+                              </w:pPr>
+                              <w:r>
+                                <w:rPr>
+                                  <w:rFonts w:ascii="Consolas" w:hAnsi="Consolas"/>
+                                  <w:sz w:val="20"/>
+                                  <w:szCs w:val="20"/>
+                                </w:rPr>
+                                <w:tab/>
+                              </w:r>
+                              <w:r>
+                                <w:rPr>
+                                  <w:rFonts w:ascii="Consolas" w:hAnsi="Consolas"/>
+                                  <w:sz w:val="20"/>
+                                  <w:szCs w:val="20"/>
+                                </w:rPr>
+                                <w:tab/>
+                                <w:t>"features" : {</w:t>
+                              </w:r>
+                            </w:p>
+                            <w:p>
+                              <w:pPr>
+                                <w:rPr>
+                                  <w:rFonts w:ascii="Consolas" w:hAnsi="Consolas"/>
+                                  <w:sz w:val="20"/>
+                                  <w:szCs w:val="20"/>
+                                </w:rPr>
+                              </w:pPr>
+                              <w:r>
+                                <w:rPr>
+                                  <w:rFonts w:ascii="Consolas" w:hAnsi="Consolas"/>
+                                  <w:sz w:val="20"/>
+                                  <w:szCs w:val="20"/>
+                                </w:rPr>
+                                <w:tab/>
+                              </w:r>
+                              <w:r>
+                                <w:rPr>
+                                  <w:rFonts w:ascii="Consolas" w:hAnsi="Consolas"/>
+                                  <w:sz w:val="20"/>
+                                  <w:szCs w:val="20"/>
+                                </w:rPr>
+                                <w:tab/>
+                              </w:r>
+                              <w:r>
+                                <w:rPr>
+                                  <w:rFonts w:ascii="Consolas" w:hAnsi="Consolas"/>
+                                  <w:sz w:val="20"/>
+                                  <w:szCs w:val="20"/>
+                                </w:rPr>
+                                <w:tab/>
+                                <w:t>"flexbox" : true</w:t>
+                              </w:r>
+                            </w:p>
+                            <w:p>
+                              <w:pPr>
+                                <w:rPr>
+                                  <w:rFonts w:ascii="Consolas" w:hAnsi="Consolas"/>
+                                  <w:sz w:val="20"/>
+                                  <w:szCs w:val="20"/>
+                                </w:rPr>
+                              </w:pPr>
+                              <w:r>
+                                <w:rPr>
+                                  <w:rFonts w:ascii="Consolas" w:hAnsi="Consolas"/>
+                                  <w:sz w:val="20"/>
+                                  <w:szCs w:val="20"/>
+                                </w:rPr>
+                                <w:tab/>
+                              </w:r>
+                              <w:r>
+                                <w:rPr>
+                                  <w:rFonts w:ascii="Consolas" w:hAnsi="Consolas"/>
+                                  <w:sz w:val="20"/>
+                                  <w:szCs w:val="20"/>
+                                </w:rPr>
+                                <w:tab/>
                                 <w:t>}</w:t>
                               </w:r>
                             </w:p>
@@ -3449,27 +3778,7 @@
                                   <w:szCs w:val="20"/>
                                 </w:rPr>
                                 <w:tab/>
-                                <w:t>"</w:t>
-                              </w:r>
-                              <w:proofErr w:type="spellStart"/>
-                              <w:proofErr w:type="gramStart"/>
-                              <w:r>
-                                <w:rPr>
-                                  <w:rFonts w:ascii="Consolas" w:hAnsi="Consolas"/>
-                                  <w:sz w:val="20"/>
-                                  <w:szCs w:val="20"/>
-                                </w:rPr>
-                                <w:t>notmobile</w:t>
-                              </w:r>
-                              <w:proofErr w:type="spellEnd"/>
-                              <w:proofErr w:type="gramEnd"/>
-                              <w:r>
-                                <w:rPr>
-                                  <w:rFonts w:ascii="Consolas" w:hAnsi="Consolas"/>
-                                  <w:sz w:val="20"/>
-                                  <w:szCs w:val="20"/>
-                                </w:rPr>
-                                <w:t>" : {</w:t>
+                                <w:t>"mobile" : {</w:t>
                               </w:r>
                             </w:p>
                             <w:p>
@@ -3498,7 +3807,6 @@
                                 <w:t>"</w:t>
                               </w:r>
                               <w:proofErr w:type="spellStart"/>
-                              <w:proofErr w:type="gramStart"/>
                               <w:r>
                                 <w:rPr>
                                   <w:rFonts w:ascii="Consolas" w:hAnsi="Consolas"/>
@@ -3508,105 +3816,6 @@
                                 <w:t>isMobile</w:t>
                               </w:r>
                               <w:proofErr w:type="spellEnd"/>
-                              <w:proofErr w:type="gramEnd"/>
-                              <w:r>
-                                <w:rPr>
-                                  <w:rFonts w:ascii="Consolas" w:hAnsi="Consolas"/>
-                                  <w:sz w:val="20"/>
-                                  <w:szCs w:val="20"/>
-                                </w:rPr>
-                                <w:t>" : false,</w:t>
-                              </w:r>
-                            </w:p>
-                            <w:p>
-                              <w:pPr>
-                                <w:rPr>
-                                  <w:rFonts w:ascii="Consolas" w:hAnsi="Consolas"/>
-                                  <w:sz w:val="20"/>
-                                  <w:szCs w:val="20"/>
-                                </w:rPr>
-                              </w:pPr>
-                              <w:r>
-                                <w:rPr>
-                                  <w:rFonts w:ascii="Consolas" w:hAnsi="Consolas"/>
-                                  <w:sz w:val="20"/>
-                                  <w:szCs w:val="20"/>
-                                </w:rPr>
-                                <w:tab/>
-                              </w:r>
-                              <w:r>
-                                <w:rPr>
-                                  <w:rFonts w:ascii="Consolas" w:hAnsi="Consolas"/>
-                                  <w:sz w:val="20"/>
-                                  <w:szCs w:val="20"/>
-                                </w:rPr>
-                                <w:tab/>
-                                <w:t>"</w:t>
-                              </w:r>
-                              <w:proofErr w:type="gramStart"/>
-                              <w:r>
-                                <w:rPr>
-                                  <w:rFonts w:ascii="Consolas" w:hAnsi="Consolas"/>
-                                  <w:sz w:val="20"/>
-                                  <w:szCs w:val="20"/>
-                                </w:rPr>
-                                <w:t>features</w:t>
-                              </w:r>
-                              <w:proofErr w:type="gramEnd"/>
-                              <w:r>
-                                <w:rPr>
-                                  <w:rFonts w:ascii="Consolas" w:hAnsi="Consolas"/>
-                                  <w:sz w:val="20"/>
-                                  <w:szCs w:val="20"/>
-                                </w:rPr>
-                                <w:t>" : {</w:t>
-                              </w:r>
-                            </w:p>
-                            <w:p>
-                              <w:pPr>
-                                <w:rPr>
-                                  <w:rFonts w:ascii="Consolas" w:hAnsi="Consolas"/>
-                                  <w:sz w:val="20"/>
-                                  <w:szCs w:val="20"/>
-                                </w:rPr>
-                              </w:pPr>
-                              <w:r>
-                                <w:rPr>
-                                  <w:rFonts w:ascii="Consolas" w:hAnsi="Consolas"/>
-                                  <w:sz w:val="20"/>
-                                  <w:szCs w:val="20"/>
-                                </w:rPr>
-                                <w:tab/>
-                              </w:r>
-                              <w:r>
-                                <w:rPr>
-                                  <w:rFonts w:ascii="Consolas" w:hAnsi="Consolas"/>
-                                  <w:sz w:val="20"/>
-                                  <w:szCs w:val="20"/>
-                                </w:rPr>
-                                <w:tab/>
-                              </w:r>
-                              <w:r>
-                                <w:rPr>
-                                  <w:rFonts w:ascii="Consolas" w:hAnsi="Consolas"/>
-                                  <w:sz w:val="20"/>
-                                  <w:szCs w:val="20"/>
-                                </w:rPr>
-                                <w:tab/>
-                                <w:t>"</w:t>
-                              </w:r>
-                              <w:proofErr w:type="spellStart"/>
-                              <w:proofErr w:type="gramStart"/>
-                              <w:r>
-                                <w:rPr>
-                                  <w:rFonts w:ascii="Consolas" w:hAnsi="Consolas"/>
-                                  <w:sz w:val="20"/>
-                                  <w:szCs w:val="20"/>
-                                </w:rPr>
-                                <w:t>flexbox</w:t>
-                              </w:r>
-                              <w:proofErr w:type="spellEnd"/>
-                              <w:proofErr w:type="gramEnd"/>
                               <w:r>
                                 <w:rPr>
                                   <w:rFonts w:ascii="Consolas" w:hAnsi="Consolas"/>
@@ -3631,150 +3840,7 @@
                                   <w:szCs w:val="20"/>
                                 </w:rPr>
                                 <w:tab/>
-                              </w:r>
-                              <w:r>
-                                <w:rPr>
-                                  <w:rFonts w:ascii="Consolas" w:hAnsi="Consolas"/>
-                                  <w:sz w:val="20"/>
-                                  <w:szCs w:val="20"/>
-                                </w:rPr>
-                                <w:tab/>
-                                <w:t>}</w:t>
-                              </w:r>
-                            </w:p>
-                            <w:p>
-                              <w:pPr>
-                                <w:rPr>
-                                  <w:rFonts w:ascii="Consolas" w:hAnsi="Consolas"/>
-                                  <w:sz w:val="20"/>
-                                  <w:szCs w:val="20"/>
-                                </w:rPr>
-                              </w:pPr>
-                              <w:r>
-                                <w:rPr>
-                                  <w:rFonts w:ascii="Consolas" w:hAnsi="Consolas"/>
-                                  <w:sz w:val="20"/>
-                                  <w:szCs w:val="20"/>
-                                </w:rPr>
-                                <w:tab/>
-                                <w:t>},</w:t>
-                              </w:r>
-                            </w:p>
-                            <w:p>
-                              <w:pPr>
-                                <w:rPr>
-                                  <w:rFonts w:ascii="Consolas" w:hAnsi="Consolas"/>
-                                  <w:sz w:val="20"/>
-                                  <w:szCs w:val="20"/>
-                                </w:rPr>
-                              </w:pPr>
-                              <w:r>
-                                <w:rPr>
-                                  <w:rFonts w:ascii="Consolas" w:hAnsi="Consolas"/>
-                                  <w:sz w:val="20"/>
-                                  <w:szCs w:val="20"/>
-                                </w:rPr>
-                                <w:tab/>
-                                <w:t>"</w:t>
-                              </w:r>
-                              <w:proofErr w:type="gramStart"/>
-                              <w:r>
-                                <w:rPr>
-                                  <w:rFonts w:ascii="Consolas" w:hAnsi="Consolas"/>
-                                  <w:sz w:val="20"/>
-                                  <w:szCs w:val="20"/>
-                                </w:rPr>
-                                <w:t>mobile</w:t>
-                              </w:r>
-                              <w:proofErr w:type="gramEnd"/>
-                              <w:r>
-                                <w:rPr>
-                                  <w:rFonts w:ascii="Consolas" w:hAnsi="Consolas"/>
-                                  <w:sz w:val="20"/>
-                                  <w:szCs w:val="20"/>
-                                </w:rPr>
-                                <w:t>" : {</w:t>
-                              </w:r>
-                            </w:p>
-                            <w:p>
-                              <w:pPr>
-                                <w:rPr>
-                                  <w:rFonts w:ascii="Consolas" w:hAnsi="Consolas"/>
-                                  <w:sz w:val="20"/>
-                                  <w:szCs w:val="20"/>
-                                </w:rPr>
-                              </w:pPr>
-                              <w:r>
-                                <w:rPr>
-                                  <w:rFonts w:ascii="Consolas" w:hAnsi="Consolas"/>
-                                  <w:sz w:val="20"/>
-                                  <w:szCs w:val="20"/>
-                                </w:rPr>
-                                <w:tab/>
-                              </w:r>
-                              <w:r>
-                                <w:rPr>
-                                  <w:rFonts w:ascii="Consolas" w:hAnsi="Consolas"/>
-                                  <w:sz w:val="20"/>
-                                  <w:szCs w:val="20"/>
-                                </w:rPr>
-                                <w:tab/>
-                                <w:t>"</w:t>
-                              </w:r>
-                              <w:proofErr w:type="spellStart"/>
-                              <w:proofErr w:type="gramStart"/>
-                              <w:r>
-                                <w:rPr>
-                                  <w:rFonts w:ascii="Consolas" w:hAnsi="Consolas"/>
-                                  <w:sz w:val="20"/>
-                                  <w:szCs w:val="20"/>
-                                </w:rPr>
-                                <w:t>isMobile</w:t>
-                              </w:r>
-                              <w:proofErr w:type="spellEnd"/>
-                              <w:proofErr w:type="gramEnd"/>
-                              <w:r>
-                                <w:rPr>
-                                  <w:rFonts w:ascii="Consolas" w:hAnsi="Consolas"/>
-                                  <w:sz w:val="20"/>
-                                  <w:szCs w:val="20"/>
-                                </w:rPr>
-                                <w:t>" : true</w:t>
-                              </w:r>
-                            </w:p>
-                            <w:p>
-                              <w:pPr>
-                                <w:rPr>
-                                  <w:rFonts w:ascii="Consolas" w:hAnsi="Consolas"/>
-                                  <w:sz w:val="20"/>
-                                  <w:szCs w:val="20"/>
-                                </w:rPr>
-                              </w:pPr>
-                              <w:r>
-                                <w:rPr>
-                                  <w:rFonts w:ascii="Consolas" w:hAnsi="Consolas"/>
-                                  <w:sz w:val="20"/>
-                                  <w:szCs w:val="20"/>
-                                </w:rPr>
-                                <w:tab/>
-                                <w:t>}</w:t>
-                              </w:r>
-                            </w:p>
-                            <w:p>
-                              <w:pPr>
-                                <w:rPr>
-                                  <w:rFonts w:ascii="Consolas" w:hAnsi="Consolas"/>
-                                  <w:sz w:val="20"/>
-                                  <w:szCs w:val="20"/>
-                                </w:rPr>
-                              </w:pPr>
-                              <w:r>
-                                <w:rPr>
-                                  <w:rFonts w:ascii="Consolas" w:hAnsi="Consolas"/>
-                                  <w:sz w:val="20"/>
-                                  <w:szCs w:val="20"/>
-                                </w:rPr>
-                                <w:t>}</w:t>
+                                <w:t>}}</w:t>
                               </w:r>
                             </w:p>
                           </w:txbxContent>
@@ -3791,7 +3857,7 @@
                         <wps:cNvSpPr txBox="1"/>
                         <wps:spPr>
                           <a:xfrm>
-                            <a:off x="0" y="3362960"/>
+                            <a:off x="0" y="3089910"/>
                             <a:ext cx="3599815" cy="394970"/>
                           </a:xfrm>
                           <a:prstGeom prst="rect">
@@ -3819,7 +3885,7 @@
                                   <w:noProof/>
                                 </w:rPr>
                               </w:pPr>
-                              <w:bookmarkStart w:id="2" w:name="_Ref226015519"/>
+                              <w:bookmarkStart w:id="7" w:name="_Ref226015519"/>
                               <w:r>
                                 <w:t xml:space="preserve">Code Snippet </w:t>
                               </w:r>
@@ -3831,17 +3897,9 @@
                                   <w:t>1</w:t>
                                 </w:r>
                               </w:fldSimple>
-                              <w:bookmarkEnd w:id="2"/>
+                              <w:bookmarkEnd w:id="7"/>
                               <w:r>
-                                <w:t xml:space="preserve">: The UA family definition JSON used for testing </w:t>
-                              </w:r>
-                              <w:proofErr w:type="spellStart"/>
-                              <w:r>
-                                <w:t>getUAFamily</w:t>
-                              </w:r>
-                              <w:proofErr w:type="spellEnd"/>
-                              <w:r>
-                                <w:t>.</w:t>
+                                <w:t>: The UA family definition JSON used for testing getUAFamily.</w:t>
                               </w:r>
                             </w:p>
                           </w:txbxContent>
@@ -3864,8 +3922,8 @@
           </mc:Choice>
           <mc:Fallback>
             <w:pict>
-              <v:group id="Group 8" o:spid="_x0000_s1035" style="position:absolute;left:0;text-align:left;margin-left:81pt;margin-top:-52.8pt;width:283.45pt;height:295.9pt;z-index:251666432;mso-height-relative:margin" coordsize="3599815,3757930" o:gfxdata="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">
-                <v:shape id="Text Box 2" o:spid="_x0000_s1036" type="#_x0000_t202" style="position:absolute;width:3599815;height:3300095;visibility:visible;mso-wrap-style:square;v-text-anchor:top" o:gfxdata="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" fillcolor="white [3201]" strokecolor="#4f81bd [3204]" strokeweight="2pt">
+              <v:group id="Group 8" o:spid="_x0000_s1035" style="position:absolute;left:0;text-align:left;margin-left:85.55pt;margin-top:19.3pt;width:283.45pt;height:274.4pt;z-index:251666432;mso-position-horizontal-relative:margin;mso-height-relative:margin" coordsize="3599815,3484880" o:gfxdata="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">
+                <v:shape id="Text Box 2" o:spid="_x0000_s1036" type="#_x0000_t202" style="position:absolute;width:3599815;height:2973705;visibility:visible;mso-wrap-style:square;v-text-anchor:top" o:gfxdata="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" fillcolor="white [3201]" strokecolor="#4f81bd [3204]" strokeweight="2pt">
                   <v:textbox>
                     <w:txbxContent>
                       <w:p>
@@ -3952,7 +4010,25 @@
                             <w:szCs w:val="20"/>
                           </w:rPr>
                           <w:tab/>
-                          <w:t>"isMobile" : false,</w:t>
+                          <w:t>"</w:t>
+                        </w:r>
+                        <w:proofErr w:type="spellStart"/>
+                        <w:r>
+                          <w:rPr>
+                            <w:rFonts w:ascii="Consolas" w:hAnsi="Consolas"/>
+                            <w:sz w:val="20"/>
+                            <w:szCs w:val="20"/>
+                          </w:rPr>
+                          <w:t>isMobile</w:t>
+                        </w:r>
+                        <w:proofErr w:type="spellEnd"/>
+                        <w:r>
+                          <w:rPr>
+                            <w:rFonts w:ascii="Consolas" w:hAnsi="Consolas"/>
+                            <w:sz w:val="20"/>
+                            <w:szCs w:val="20"/>
+                          </w:rPr>
+                          <w:t>" : false,</w:t>
                         </w:r>
                       </w:p>
                       <w:p>
@@ -4156,6 +4232,172 @@
                             <w:szCs w:val="20"/>
                           </w:rPr>
                           <w:tab/>
+                          <w:t>}},</w:t>
+                        </w:r>
+                      </w:p>
+                      <w:p>
+                        <w:pPr>
+                          <w:rPr>
+                            <w:rFonts w:ascii="Consolas" w:hAnsi="Consolas"/>
+                            <w:sz w:val="20"/>
+                            <w:szCs w:val="20"/>
+                          </w:rPr>
+                        </w:pPr>
+                        <w:r>
+                          <w:rPr>
+                            <w:rFonts w:ascii="Consolas" w:hAnsi="Consolas"/>
+                            <w:sz w:val="20"/>
+                            <w:szCs w:val="20"/>
+                          </w:rPr>
+                          <w:tab/>
+                          <w:t>"</w:t>
+                        </w:r>
+                        <w:proofErr w:type="spellStart"/>
+                        <w:r>
+                          <w:rPr>
+                            <w:rFonts w:ascii="Consolas" w:hAnsi="Consolas"/>
+                            <w:sz w:val="20"/>
+                            <w:szCs w:val="20"/>
+                          </w:rPr>
+                          <w:t>notmobile</w:t>
+                        </w:r>
+                        <w:proofErr w:type="spellEnd"/>
+                        <w:r>
+                          <w:rPr>
+                            <w:rFonts w:ascii="Consolas" w:hAnsi="Consolas"/>
+                            <w:sz w:val="20"/>
+                            <w:szCs w:val="20"/>
+                          </w:rPr>
+                          <w:t>" : {</w:t>
+                        </w:r>
+                      </w:p>
+                      <w:p>
+                        <w:pPr>
+                          <w:rPr>
+                            <w:rFonts w:ascii="Consolas" w:hAnsi="Consolas"/>
+                            <w:sz w:val="20"/>
+                            <w:szCs w:val="20"/>
+                          </w:rPr>
+                        </w:pPr>
+                        <w:r>
+                          <w:rPr>
+                            <w:rFonts w:ascii="Consolas" w:hAnsi="Consolas"/>
+                            <w:sz w:val="20"/>
+                            <w:szCs w:val="20"/>
+                          </w:rPr>
+                          <w:tab/>
+                        </w:r>
+                        <w:r>
+                          <w:rPr>
+                            <w:rFonts w:ascii="Consolas" w:hAnsi="Consolas"/>
+                            <w:sz w:val="20"/>
+                            <w:szCs w:val="20"/>
+                          </w:rPr>
+                          <w:tab/>
+                          <w:t>"</w:t>
+                        </w:r>
+                        <w:proofErr w:type="spellStart"/>
+                        <w:r>
+                          <w:rPr>
+                            <w:rFonts w:ascii="Consolas" w:hAnsi="Consolas"/>
+                            <w:sz w:val="20"/>
+                            <w:szCs w:val="20"/>
+                          </w:rPr>
+                          <w:t>isMobile</w:t>
+                        </w:r>
+                        <w:proofErr w:type="spellEnd"/>
+                        <w:r>
+                          <w:rPr>
+                            <w:rFonts w:ascii="Consolas" w:hAnsi="Consolas"/>
+                            <w:sz w:val="20"/>
+                            <w:szCs w:val="20"/>
+                          </w:rPr>
+                          <w:t>" : false,</w:t>
+                        </w:r>
+                      </w:p>
+                      <w:p>
+                        <w:pPr>
+                          <w:rPr>
+                            <w:rFonts w:ascii="Consolas" w:hAnsi="Consolas"/>
+                            <w:sz w:val="20"/>
+                            <w:szCs w:val="20"/>
+                          </w:rPr>
+                        </w:pPr>
+                        <w:r>
+                          <w:rPr>
+                            <w:rFonts w:ascii="Consolas" w:hAnsi="Consolas"/>
+                            <w:sz w:val="20"/>
+                            <w:szCs w:val="20"/>
+                          </w:rPr>
+                          <w:tab/>
+                        </w:r>
+                        <w:r>
+                          <w:rPr>
+                            <w:rFonts w:ascii="Consolas" w:hAnsi="Consolas"/>
+                            <w:sz w:val="20"/>
+                            <w:szCs w:val="20"/>
+                          </w:rPr>
+                          <w:tab/>
+                          <w:t>"features" : {</w:t>
+                        </w:r>
+                      </w:p>
+                      <w:p>
+                        <w:pPr>
+                          <w:rPr>
+                            <w:rFonts w:ascii="Consolas" w:hAnsi="Consolas"/>
+                            <w:sz w:val="20"/>
+                            <w:szCs w:val="20"/>
+                          </w:rPr>
+                        </w:pPr>
+                        <w:r>
+                          <w:rPr>
+                            <w:rFonts w:ascii="Consolas" w:hAnsi="Consolas"/>
+                            <w:sz w:val="20"/>
+                            <w:szCs w:val="20"/>
+                          </w:rPr>
+                          <w:tab/>
+                        </w:r>
+                        <w:r>
+                          <w:rPr>
+                            <w:rFonts w:ascii="Consolas" w:hAnsi="Consolas"/>
+                            <w:sz w:val="20"/>
+                            <w:szCs w:val="20"/>
+                          </w:rPr>
+                          <w:tab/>
+                        </w:r>
+                        <w:r>
+                          <w:rPr>
+                            <w:rFonts w:ascii="Consolas" w:hAnsi="Consolas"/>
+                            <w:sz w:val="20"/>
+                            <w:szCs w:val="20"/>
+                          </w:rPr>
+                          <w:tab/>
+                          <w:t>"flexbox" : true</w:t>
+                        </w:r>
+                      </w:p>
+                      <w:p>
+                        <w:pPr>
+                          <w:rPr>
+                            <w:rFonts w:ascii="Consolas" w:hAnsi="Consolas"/>
+                            <w:sz w:val="20"/>
+                            <w:szCs w:val="20"/>
+                          </w:rPr>
+                        </w:pPr>
+                        <w:r>
+                          <w:rPr>
+                            <w:rFonts w:ascii="Consolas" w:hAnsi="Consolas"/>
+                            <w:sz w:val="20"/>
+                            <w:szCs w:val="20"/>
+                          </w:rPr>
+                          <w:tab/>
+                        </w:r>
+                        <w:r>
+                          <w:rPr>
+                            <w:rFonts w:ascii="Consolas" w:hAnsi="Consolas"/>
+                            <w:sz w:val="20"/>
+                            <w:szCs w:val="20"/>
+                          </w:rPr>
+                          <w:tab/>
                           <w:t>}</w:t>
                         </w:r>
                       </w:p>
@@ -4192,154 +4434,6 @@
                             <w:szCs w:val="20"/>
                           </w:rPr>
                           <w:tab/>
-                          <w:t>"notmobile" : {</w:t>
-                        </w:r>
-                      </w:p>
-                      <w:p>
-                        <w:pPr>
-                          <w:rPr>
-                            <w:rFonts w:ascii="Consolas" w:hAnsi="Consolas"/>
-                            <w:sz w:val="20"/>
-                            <w:szCs w:val="20"/>
-                          </w:rPr>
-                        </w:pPr>
-                        <w:r>
-                          <w:rPr>
-                            <w:rFonts w:ascii="Consolas" w:hAnsi="Consolas"/>
-                            <w:sz w:val="20"/>
-                            <w:szCs w:val="20"/>
-                          </w:rPr>
-                          <w:tab/>
-                        </w:r>
-                        <w:r>
-                          <w:rPr>
-                            <w:rFonts w:ascii="Consolas" w:hAnsi="Consolas"/>
-                            <w:sz w:val="20"/>
-                            <w:szCs w:val="20"/>
-                          </w:rPr>
-                          <w:tab/>
-                          <w:t>"isMobile" : false,</w:t>
-                        </w:r>
-                      </w:p>
-                      <w:p>
-                        <w:pPr>
-                          <w:rPr>
-                            <w:rFonts w:ascii="Consolas" w:hAnsi="Consolas"/>
-                            <w:sz w:val="20"/>
-                            <w:szCs w:val="20"/>
-                          </w:rPr>
-                        </w:pPr>
-                        <w:r>
-                          <w:rPr>
-                            <w:rFonts w:ascii="Consolas" w:hAnsi="Consolas"/>
-                            <w:sz w:val="20"/>
-                            <w:szCs w:val="20"/>
-                          </w:rPr>
-                          <w:tab/>
-                        </w:r>
-                        <w:r>
-                          <w:rPr>
-                            <w:rFonts w:ascii="Consolas" w:hAnsi="Consolas"/>
-                            <w:sz w:val="20"/>
-                            <w:szCs w:val="20"/>
-                          </w:rPr>
-                          <w:tab/>
-                          <w:t>"features" : {</w:t>
-                        </w:r>
-                      </w:p>
-                      <w:p>
-                        <w:pPr>
-                          <w:rPr>
-                            <w:rFonts w:ascii="Consolas" w:hAnsi="Consolas"/>
-                            <w:sz w:val="20"/>
-                            <w:szCs w:val="20"/>
-                          </w:rPr>
-                        </w:pPr>
-                        <w:r>
-                          <w:rPr>
-                            <w:rFonts w:ascii="Consolas" w:hAnsi="Consolas"/>
-                            <w:sz w:val="20"/>
-                            <w:szCs w:val="20"/>
-                          </w:rPr>
-                          <w:tab/>
-                        </w:r>
-                        <w:r>
-                          <w:rPr>
-                            <w:rFonts w:ascii="Consolas" w:hAnsi="Consolas"/>
-                            <w:sz w:val="20"/>
-                            <w:szCs w:val="20"/>
-                          </w:rPr>
-                          <w:tab/>
-                        </w:r>
-                        <w:r>
-                          <w:rPr>
-                            <w:rFonts w:ascii="Consolas" w:hAnsi="Consolas"/>
-                            <w:sz w:val="20"/>
-                            <w:szCs w:val="20"/>
-                          </w:rPr>
-                          <w:tab/>
-                          <w:t>"flexbox" : true</w:t>
-                        </w:r>
-                      </w:p>
-                      <w:p>
-                        <w:pPr>
-                          <w:rPr>
-                            <w:rFonts w:ascii="Consolas" w:hAnsi="Consolas"/>
-                            <w:sz w:val="20"/>
-                            <w:szCs w:val="20"/>
-                          </w:rPr>
-                        </w:pPr>
-                        <w:r>
-                          <w:rPr>
-                            <w:rFonts w:ascii="Consolas" w:hAnsi="Consolas"/>
-                            <w:sz w:val="20"/>
-                            <w:szCs w:val="20"/>
-                          </w:rPr>
-                          <w:tab/>
-                        </w:r>
-                        <w:r>
-                          <w:rPr>
-                            <w:rFonts w:ascii="Consolas" w:hAnsi="Consolas"/>
-                            <w:sz w:val="20"/>
-                            <w:szCs w:val="20"/>
-                          </w:rPr>
-                          <w:tab/>
-                          <w:t>}</w:t>
-                        </w:r>
-                      </w:p>
-                      <w:p>
-                        <w:pPr>
-                          <w:rPr>
-                            <w:rFonts w:ascii="Consolas" w:hAnsi="Consolas"/>
-                            <w:sz w:val="20"/>
-                            <w:szCs w:val="20"/>
-                          </w:rPr>
-                        </w:pPr>
-                        <w:r>
-                          <w:rPr>
-                            <w:rFonts w:ascii="Consolas" w:hAnsi="Consolas"/>
-                            <w:sz w:val="20"/>
-                            <w:szCs w:val="20"/>
-                          </w:rPr>
-                          <w:tab/>
-                          <w:t>},</w:t>
-                        </w:r>
-                      </w:p>
-                      <w:p>
-                        <w:pPr>
-                          <w:rPr>
-                            <w:rFonts w:ascii="Consolas" w:hAnsi="Consolas"/>
-                            <w:sz w:val="20"/>
-                            <w:szCs w:val="20"/>
-                          </w:rPr>
-                        </w:pPr>
-                        <w:r>
-                          <w:rPr>
-                            <w:rFonts w:ascii="Consolas" w:hAnsi="Consolas"/>
-                            <w:sz w:val="20"/>
-                            <w:szCs w:val="20"/>
-                          </w:rPr>
-                          <w:tab/>
                           <w:t>"mobile" : {</w:t>
                         </w:r>
                       </w:p>
@@ -4366,7 +4460,25 @@
                             <w:szCs w:val="20"/>
                           </w:rPr>
                           <w:tab/>
-                          <w:t>"isMobile" : true</w:t>
+                          <w:t>"</w:t>
+                        </w:r>
+                        <w:proofErr w:type="spellStart"/>
+                        <w:r>
+                          <w:rPr>
+                            <w:rFonts w:ascii="Consolas" w:hAnsi="Consolas"/>
+                            <w:sz w:val="20"/>
+                            <w:szCs w:val="20"/>
+                          </w:rPr>
+                          <w:t>isMobile</w:t>
+                        </w:r>
+                        <w:proofErr w:type="spellEnd"/>
+                        <w:r>
+                          <w:rPr>
+                            <w:rFonts w:ascii="Consolas" w:hAnsi="Consolas"/>
+                            <w:sz w:val="20"/>
+                            <w:szCs w:val="20"/>
+                          </w:rPr>
+                          <w:t>" : true</w:t>
                         </w:r>
                       </w:p>
                       <w:p>
@@ -4384,30 +4496,13 @@
                             <w:szCs w:val="20"/>
                           </w:rPr>
                           <w:tab/>
-                          <w:t>}</w:t>
-                        </w:r>
-                      </w:p>
-                      <w:p>
-                        <w:pPr>
-                          <w:rPr>
-                            <w:rFonts w:ascii="Consolas" w:hAnsi="Consolas"/>
-                            <w:sz w:val="20"/>
-                            <w:szCs w:val="20"/>
-                          </w:rPr>
-                        </w:pPr>
-                        <w:r>
-                          <w:rPr>
-                            <w:rFonts w:ascii="Consolas" w:hAnsi="Consolas"/>
-                            <w:sz w:val="20"/>
-                            <w:szCs w:val="20"/>
-                          </w:rPr>
-                          <w:t>}</w:t>
+                          <w:t>}}</w:t>
                         </w:r>
                       </w:p>
                     </w:txbxContent>
                   </v:textbox>
                 </v:shape>
-                <v:shape id="Text Box 5" o:spid="_x0000_s1037" type="#_x0000_t202" style="position:absolute;top:3362960;width:3599815;height:394970;visibility:visible;mso-wrap-style:square;v-text-anchor:top" o:gfxdata="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" stroked="f">
+                <v:shape id="Text Box 5" o:spid="_x0000_s1037" type="#_x0000_t202" style="position:absolute;top:3089910;width:3599815;height:394970;visibility:visible;mso-wrap-style:square;v-text-anchor:top" o:gfxdata="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" stroked="f">
                   <v:textbox style="mso-fit-shape-to-text:t" inset="0,0,0,0">
                     <w:txbxContent>
                       <w:p>
@@ -4421,27 +4516,14 @@
                         <w:r>
                           <w:t xml:space="preserve">Code Snippet </w:t>
                         </w:r>
-                        <w:r>
-                          <w:fldChar w:fldCharType="begin"/>
-                        </w:r>
-                        <w:r>
-                          <w:instrText xml:space="preserve"> SEQ Code_Snippet \* ARABIC </w:instrText>
-                        </w:r>
-                        <w:r>
-                          <w:fldChar w:fldCharType="separate"/>
-                        </w:r>
-                        <w:r>
-                          <w:rPr>
-                            <w:noProof/>
-                          </w:rPr>
-                          <w:t>1</w:t>
-                        </w:r>
-                        <w:r>
-                          <w:rPr>
-                            <w:noProof/>
-                          </w:rPr>
-                          <w:fldChar w:fldCharType="end"/>
-                        </w:r>
+                        <w:fldSimple w:instr=" SEQ Code_Snippet \* ARABIC ">
+                          <w:r>
+                            <w:rPr>
+                              <w:noProof/>
+                            </w:rPr>
+                            <w:t>1</w:t>
+                          </w:r>
+                        </w:fldSimple>
                         <w:bookmarkEnd w:id="8"/>
                         <w:r>
                           <w:t>: The UA family definition JSON used for testing getUAFamily.</w:t>
@@ -4450,12 +4532,78 @@
                     </w:txbxContent>
                   </v:textbox>
                 </v:shape>
-                <w10:wrap type="topAndBottom"/>
+                <w10:wrap type="topAndBottom" anchorx="margin"/>
               </v:group>
             </w:pict>
           </mc:Fallback>
         </mc:AlternateContent>
       </w:r>
+    </w:p>
+    <w:p>
+      <w:pPr>
+        <w:spacing w:line="360" w:lineRule="auto"/>
+        <w:jc w:val="both"/>
+      </w:pPr>
+      <w:r>
+        <w:t>From the</w:t>
+      </w:r>
+      <w:r>
+        <w:t xml:space="preserve"> results shown in </w:t>
+      </w:r>
+      <w:r>
+        <w:fldChar w:fldCharType="begin"/>
+      </w:r>
+      <w:r>
+        <w:instrText xml:space="preserve"> REF _Ref226015408 \h </w:instrText>
+      </w:r>
+      <w:r>
+        <w:fldChar w:fldCharType="separate"/>
+      </w:r>
+      <w:r>
+        <w:t xml:space="preserve">Figure </w:t>
+      </w:r>
+      <w:r>
+        <w:rPr>
+          <w:noProof/>
+        </w:rPr>
+        <w:t>6</w:t>
+      </w:r>
+      <w:r>
+        <w:fldChar w:fldCharType="end"/>
+      </w:r>
+      <w:r>
+        <w:t xml:space="preserve"> it is evident that the time spent executing the getUAFamily method is so small as to almost be irrelevant when looking at the processing time, and even more so when looking at the total rendering time. getUAFamily takes up 1.9 percent of the average processing time, and 0.7 percent of the average total rendering time.</w:t>
+      </w:r>
+      <w:r>
+        <w:t xml:space="preserve"> The “Processing-</w:t>
+      </w:r>
+      <w:r>
+        <w:t>time</w:t>
+      </w:r>
+      <w:r>
+        <w:t>”</w:t>
+      </w:r>
+      <w:r>
+        <w:t xml:space="preserve"> includes all other datasource method calls and the creation of the resulting</w:t>
+      </w:r>
+      <w:r>
+        <w:t xml:space="preserve"> XML data. The “Total-</w:t>
+      </w:r>
+      <w:r>
+        <w:t>time</w:t>
+      </w:r>
+      <w:r>
+        <w:t>”</w:t>
+      </w:r>
+      <w:r>
+        <w:t xml:space="preserve"> includes rendering of the actual HTML markup that is done by filtering the generated XML data through XSLT templates.</w:t>
+      </w:r>
+    </w:p>
+    <w:p>
+      <w:pPr>
+        <w:spacing w:line="360" w:lineRule="auto"/>
+        <w:jc w:val="both"/>
+      </w:pPr>
     </w:p>
     <w:p>
       <w:pPr>
@@ -4483,7 +4631,7 @@
                     <pic:cNvPicPr/>
                   </pic:nvPicPr>
                   <pic:blipFill>
-                    <a:blip r:embed="rId14">
+                    <a:blip r:embed="rId13">
                       <a:extLst>
                         <a:ext uri="{28A0092B-C50C-407E-A947-70E740481C1C}">
                           <a14:useLocalDpi xmlns:a14="http://schemas.microsoft.com/office/drawing/2010/main" val="0"/>
@@ -4516,7 +4664,7 @@
         <w:spacing w:line="360" w:lineRule="auto"/>
         <w:jc w:val="both"/>
       </w:pPr>
-      <w:bookmarkStart w:id="3" w:name="_Ref226015408"/>
+      <w:bookmarkStart w:id="9" w:name="_Ref226015408"/>
       <w:r>
         <w:t xml:space="preserve">Figure </w:t>
       </w:r>
@@ -4528,139 +4676,51 @@
           <w:t>6</w:t>
         </w:r>
       </w:fldSimple>
-      <w:bookmarkEnd w:id="3"/>
-      <w:r>
-        <w:t xml:space="preserve">: The average backend rendering and processing time spent, as well as the average time spent executing the </w:t>
-      </w:r>
-      <w:proofErr w:type="spellStart"/>
-      <w:r>
-        <w:t>getUAFamily</w:t>
-      </w:r>
-      <w:proofErr w:type="spellEnd"/>
-      <w:r>
-        <w:t xml:space="preserve"> method.</w:t>
-      </w:r>
-    </w:p>
-    <w:p>
-      <w:pPr>
-        <w:spacing w:line="360" w:lineRule="auto"/>
-        <w:jc w:val="both"/>
-      </w:pPr>
-      <w:r>
-        <w:t>From our results</w:t>
-      </w:r>
-      <w:r>
-        <w:t xml:space="preserve"> shown</w:t>
-      </w:r>
-      <w:r>
-        <w:t xml:space="preserve"> in </w:t>
-      </w:r>
-      <w:r>
-        <w:fldChar w:fldCharType="begin"/>
-      </w:r>
-      <w:r>
-        <w:instrText xml:space="preserve"> REF _Ref226015408 \h </w:instrText>
-      </w:r>
-      <w:r>
-        <w:fldChar w:fldCharType="separate"/>
-      </w:r>
-      <w:r>
-        <w:t xml:space="preserve">Figure </w:t>
-      </w:r>
-      <w:r>
-        <w:rPr>
-          <w:noProof/>
-        </w:rPr>
-        <w:t>6</w:t>
-      </w:r>
-      <w:r>
-        <w:fldChar w:fldCharType="end"/>
-      </w:r>
-      <w:r>
-        <w:t xml:space="preserve"> it is evident that the time spent executing the </w:t>
-      </w:r>
-      <w:proofErr w:type="spellStart"/>
-      <w:r>
-        <w:t>getUAFamily</w:t>
-      </w:r>
-      <w:proofErr w:type="spellEnd"/>
-      <w:r>
-        <w:t xml:space="preserve"> method is so small as to almost be irrelevant when looking at the processing time, and even more so when looking at the total rendering time.</w:t>
+      <w:bookmarkEnd w:id="9"/>
+      <w:r>
+        <w:t>: The average backend rendering and processing time spent, as well as the average time spent executing the getUAFamily method.</w:t>
+      </w:r>
+    </w:p>
+    <w:p>
+      <w:pPr>
+        <w:spacing w:line="360" w:lineRule="auto"/>
+        <w:jc w:val="both"/>
+      </w:pPr>
+    </w:p>
+    <w:p>
+      <w:pPr>
+        <w:spacing w:line="360" w:lineRule="auto"/>
+        <w:jc w:val="both"/>
+      </w:pPr>
+      <w:r>
+        <w:t>From th</w:t>
+      </w:r>
+      <w:r>
+        <w:t xml:space="preserve">ese results we can see that most of the performance hit from the plugin is in the </w:t>
+      </w:r>
+      <w:r>
+        <w:t>case of encoun</w:t>
+      </w:r>
+      <w:r>
+        <w:t>tering an unknown UA. In the common case</w:t>
+      </w:r>
+      <w:r>
+        <w:t xml:space="preserve"> it</w:t>
+      </w:r>
+      <w:r>
+        <w:t xml:space="preserve"> has a negligible impact on the performance of the request round-trip times and back</w:t>
       </w:r>
       <w:r>
         <w:t xml:space="preserve"> </w:t>
       </w:r>
-      <w:proofErr w:type="spellStart"/>
-      <w:proofErr w:type="gramStart"/>
-      <w:r>
-        <w:t>getUAFamily</w:t>
-      </w:r>
-      <w:proofErr w:type="spellEnd"/>
-      <w:proofErr w:type="gramEnd"/>
-      <w:r>
-        <w:t xml:space="preserve"> takes up</w:t>
-      </w:r>
-      <w:r>
-        <w:t xml:space="preserve"> 1.9 percent of the average processing time, and 0.7 percent of the</w:t>
-      </w:r>
-      <w:r>
-        <w:t xml:space="preserve"> average</w:t>
-      </w:r>
-      <w:r>
-        <w:t xml:space="preserve"> total rendering time.</w:t>
-      </w:r>
-      <w:r>
-        <w:t xml:space="preserve"> The processing time includes all other datasource method calls and the creation of the</w:t>
-      </w:r>
-      <w:r>
-        <w:t xml:space="preserve"> resulting</w:t>
-      </w:r>
-      <w:r>
-        <w:t xml:space="preserve"> XML data. The total time includes rendering of the actual HTML markup that is done by filtering the generated XML data through XSLT templates.</w:t>
-      </w:r>
-    </w:p>
-    <w:p>
-      <w:pPr>
-        <w:spacing w:line="360" w:lineRule="auto"/>
-        <w:jc w:val="both"/>
-      </w:pPr>
-    </w:p>
-    <w:p>
-      <w:pPr>
-        <w:spacing w:line="360" w:lineRule="auto"/>
-        <w:jc w:val="both"/>
-      </w:pPr>
-      <w:r>
-        <w:t>From th</w:t>
-      </w:r>
-      <w:r>
-        <w:t xml:space="preserve">ese results we can see that most of the performance hit from the plugin is in the </w:t>
-      </w:r>
-      <w:r>
-        <w:t>case of encoun</w:t>
-      </w:r>
-      <w:r>
-        <w:t>tering an unknown UA. In the common case</w:t>
-      </w:r>
-      <w:r>
-        <w:t xml:space="preserve"> it</w:t>
-      </w:r>
-      <w:r>
-        <w:t xml:space="preserve"> has a negligible impact on the performance of the request round-trip times and backend processing time.</w:t>
+      <w:r>
+        <w:t>end processing time.</w:t>
       </w:r>
       <w:r>
         <w:t xml:space="preserve"> In the common case the plugin does lookups in the database and resolves the UA family each time a</w:t>
       </w:r>
       <w:r>
-        <w:t xml:space="preserve"> datasource invokes </w:t>
-      </w:r>
-      <w:proofErr w:type="spellStart"/>
-      <w:r>
-        <w:t>getUAFamily</w:t>
-      </w:r>
-      <w:proofErr w:type="spellEnd"/>
-      <w:r>
-        <w:t>, which we can see from our results does not impact the performance in any meaningful way.</w:t>
+        <w:t xml:space="preserve"> datasource invokes getUAFamily, which we can see from our results does not impact the performance in any meaningful way.</w:t>
       </w:r>
       <w:r>
         <w:t xml:space="preserve"> Database queries can be expensive, but they are not in our case when using MongoDB. Its caching scheme uses all available memory on the </w:t>
@@ -4696,31 +4756,19 @@
         <w:t>MongoDB. It unknown, but likely that using a relational database can</w:t>
       </w:r>
       <w:r>
-        <w:t xml:space="preserve"> increase the time of both </w:t>
-      </w:r>
-      <w:proofErr w:type="spellStart"/>
-      <w:r>
-        <w:t>getUAFamily</w:t>
-      </w:r>
-      <w:proofErr w:type="spellEnd"/>
-      <w:r>
-        <w:t xml:space="preserve"> and the </w:t>
-      </w:r>
-      <w:proofErr w:type="spellStart"/>
-      <w:r>
-        <w:t>HttpInterceptor</w:t>
-      </w:r>
-      <w:proofErr w:type="spellEnd"/>
-      <w:r>
-        <w:t xml:space="preserve"> itself because of the difference in caching schemes and data structures.</w:t>
-      </w:r>
-      <w:bookmarkStart w:id="4" w:name="_GoBack"/>
-      <w:bookmarkEnd w:id="4"/>
+        <w:t xml:space="preserve"> increase the time of both getUAFamily</w:t>
+      </w:r>
+      <w:r>
+        <w:t xml:space="preserve"> and the HttpInterceptor itself because of the difference in caching schemes and data structures.</w:t>
+      </w:r>
       <w:r>
         <w:t xml:space="preserve"> Though in the grand scheme of things </w:t>
       </w:r>
       <w:r>
-        <w:t>it would seem</w:t>
+        <w:t xml:space="preserve">it would </w:t>
+      </w:r>
+      <w:r>
+        <w:t>be fair to claim</w:t>
       </w:r>
       <w:r>
         <w:t xml:space="preserve"> that time spent processin</w:t>
@@ -4754,13 +4802,43 @@
         <w:t>ce, what it entails</w:t>
       </w:r>
       <w:r>
-        <w:t xml:space="preserve"> and why it is important in the context of this thesis. We have</w:t>
+        <w:t xml:space="preserve"> and why it is important i</w:t>
+      </w:r>
+      <w:r>
+        <w:t>n the context of this thesis.</w:t>
       </w:r>
       <w:r>
         <w:t xml:space="preserve"> </w:t>
       </w:r>
       <w:r>
-        <w:t>described the method of how we have conducted the performance tests of the plugin for Enonic CMS, and lastly presented the re</w:t>
+        <w:t>I</w:t>
+      </w:r>
+      <w:r>
+        <w:t xml:space="preserve"> have</w:t>
+      </w:r>
+      <w:r>
+        <w:t xml:space="preserve"> </w:t>
+      </w:r>
+      <w:r>
+        <w:t xml:space="preserve">described the method of how </w:t>
+      </w:r>
+      <w:r>
+        <w:t xml:space="preserve">the </w:t>
+      </w:r>
+      <w:r>
+        <w:t xml:space="preserve">performance tests </w:t>
+      </w:r>
+      <w:r>
+        <w:t>of</w:t>
+      </w:r>
+      <w:r>
+        <w:t xml:space="preserve"> the plugin</w:t>
+      </w:r>
+      <w:r>
+        <w:t xml:space="preserve"> were conducted,</w:t>
+      </w:r>
+      <w:r>
+        <w:t xml:space="preserve"> and lastly presented the re</w:t>
       </w:r>
       <w:r>
         <w:t xml:space="preserve">sults of these tests. The results </w:t>
@@ -4769,7 +4847,34 @@
         <w:t xml:space="preserve">show that the </w:t>
       </w:r>
       <w:r>
-        <w:t>plugin has little to no impact on performance in the common case, while it does impact performance in the case where it has to conduct feature tests on the client.</w:t>
+        <w:t>plugin has little to no impact on performance in the common case, while it does impact performance in the case where it has to cond</w:t>
+      </w:r>
+      <w:r>
+        <w:t>uct feature tests on the client. T</w:t>
+      </w:r>
+      <w:r>
+        <w:t>his</w:t>
+      </w:r>
+      <w:r>
+        <w:t xml:space="preserve"> was</w:t>
+      </w:r>
+      <w:r>
+        <w:t xml:space="preserve"> expected</w:t>
+      </w:r>
+      <w:r>
+        <w:t>, though,</w:t>
+      </w:r>
+      <w:r>
+        <w:t xml:space="preserve"> and seems </w:t>
+      </w:r>
+      <w:r>
+        <w:t xml:space="preserve">to not be significant enough to </w:t>
+      </w:r>
+      <w:r>
+        <w:t>warrant n</w:t>
+      </w:r>
+      <w:r>
+        <w:t>ot using the plugin. We will discuss this in the following chapter.</w:t>
       </w:r>
     </w:p>
     <w:p>
@@ -4795,6 +4900,7 @@
         <w:spacing w:line="276" w:lineRule="auto"/>
       </w:pPr>
       <w:r>
+        <w:lastRenderedPageBreak/>
         <w:t>Bibliography</w:t>
       </w:r>
     </w:p>
@@ -4805,7 +4911,6 @@
     </w:p>
     <w:p>
       <w:pPr>
-        <w:spacing w:line="276" w:lineRule="auto"/>
         <w:ind w:left="720" w:hanging="720"/>
         <w:rPr>
           <w:rFonts w:ascii="Cambria" w:hAnsi="Cambria"/>
@@ -4821,7 +4926,7 @@
       <w:r>
         <w:fldChar w:fldCharType="separate"/>
       </w:r>
-      <w:bookmarkStart w:id="5" w:name="_ENREF_1"/>
+      <w:bookmarkStart w:id="10" w:name="_ENREF_1"/>
       <w:r>
         <w:rPr>
           <w:rFonts w:ascii="Cambria" w:hAnsi="Cambria"/>
@@ -4852,18 +4957,17 @@
         </w:rPr>
         <w:t>vol. 11, pp. 30-39, 2013.</w:t>
       </w:r>
-      <w:bookmarkEnd w:id="5"/>
-    </w:p>
-    <w:p>
-      <w:pPr>
-        <w:spacing w:line="276" w:lineRule="auto"/>
+      <w:bookmarkEnd w:id="10"/>
+    </w:p>
+    <w:p>
+      <w:pPr>
         <w:ind w:left="720" w:hanging="720"/>
         <w:rPr>
           <w:rFonts w:ascii="Cambria" w:hAnsi="Cambria"/>
           <w:noProof/>
         </w:rPr>
       </w:pPr>
-      <w:bookmarkStart w:id="6" w:name="_ENREF_2"/>
+      <w:bookmarkStart w:id="11" w:name="_ENREF_2"/>
       <w:r>
         <w:rPr>
           <w:rFonts w:ascii="Cambria" w:hAnsi="Cambria"/>
@@ -4894,18 +4998,17 @@
         </w:rPr>
         <w:t>vol. 51, pp. 36-41, 2008.</w:t>
       </w:r>
-      <w:bookmarkEnd w:id="6"/>
-    </w:p>
-    <w:p>
-      <w:pPr>
-        <w:spacing w:line="276" w:lineRule="auto"/>
+      <w:bookmarkEnd w:id="11"/>
+    </w:p>
+    <w:p>
+      <w:pPr>
         <w:ind w:left="720" w:hanging="720"/>
         <w:rPr>
           <w:rFonts w:ascii="Cambria" w:hAnsi="Cambria"/>
           <w:noProof/>
         </w:rPr>
       </w:pPr>
-      <w:bookmarkStart w:id="7" w:name="_ENREF_3"/>
+      <w:bookmarkStart w:id="12" w:name="_ENREF_3"/>
       <w:r>
         <w:rPr>
           <w:rFonts w:ascii="Cambria" w:hAnsi="Cambria"/>
@@ -4936,18 +5039,17 @@
         </w:rPr>
         <w:t xml:space="preserve"> vol. 2013, ed, 2012.</w:t>
       </w:r>
-      <w:bookmarkEnd w:id="7"/>
-    </w:p>
-    <w:p>
-      <w:pPr>
-        <w:spacing w:line="276" w:lineRule="auto"/>
+      <w:bookmarkEnd w:id="12"/>
+    </w:p>
+    <w:p>
+      <w:pPr>
         <w:ind w:left="720" w:hanging="720"/>
         <w:rPr>
           <w:rFonts w:ascii="Cambria" w:hAnsi="Cambria"/>
           <w:noProof/>
         </w:rPr>
       </w:pPr>
-      <w:bookmarkStart w:id="8" w:name="_ENREF_4"/>
+      <w:bookmarkStart w:id="13" w:name="_ENREF_4"/>
       <w:r>
         <w:rPr>
           <w:rFonts w:ascii="Cambria" w:hAnsi="Cambria"/>
@@ -4978,18 +5080,17 @@
         </w:rPr>
         <w:t xml:space="preserve"> vol. 2013, ed, 2010.</w:t>
       </w:r>
-      <w:bookmarkEnd w:id="8"/>
-    </w:p>
-    <w:p>
-      <w:pPr>
-        <w:spacing w:line="276" w:lineRule="auto"/>
+      <w:bookmarkEnd w:id="13"/>
+    </w:p>
+    <w:p>
+      <w:pPr>
         <w:ind w:left="720" w:hanging="720"/>
         <w:rPr>
           <w:rFonts w:ascii="Cambria" w:hAnsi="Cambria"/>
           <w:noProof/>
         </w:rPr>
       </w:pPr>
-      <w:bookmarkStart w:id="9" w:name="_ENREF_5"/>
+      <w:bookmarkStart w:id="14" w:name="_ENREF_5"/>
       <w:r>
         <w:rPr>
           <w:rFonts w:ascii="Cambria" w:hAnsi="Cambria"/>
@@ -5003,13 +5104,12 @@
           <w:noProof/>
         </w:rPr>
         <w:tab/>
-        <w:t>E. ECMAScript and E. C. M. Association, "ECMAScript Language Specification," ed.</w:t>
-      </w:r>
-      <w:bookmarkEnd w:id="9"/>
-    </w:p>
-    <w:p>
-      <w:pPr>
-        <w:spacing w:line="276" w:lineRule="auto"/>
+        <w:t>E. ECMAScript and E. C. M. Association, "ECMAScript Language Specification," ed, 2011.</w:t>
+      </w:r>
+      <w:bookmarkEnd w:id="14"/>
+    </w:p>
+    <w:p>
+      <w:pPr>
         <w:rPr>
           <w:rFonts w:ascii="Cambria" w:hAnsi="Cambria"/>
           <w:noProof/>

</xml_diff>